<commit_message>
Add CSS rule for body
</commit_message>
<xml_diff>
--- a/Master en desarrollo de sitios y aplicaciones web/M4.252 - HTML y CSS aula 1/PEC1/M4.docx
+++ b/Master en desarrollo de sitios y aplicaciones web/M4.252 - HTML y CSS aula 1/PEC1/M4.docx
@@ -1,6 +1,6 @@
 
 <file path=word/document.xml><?xml version="1.0" encoding="utf-8"?>
-<w:document xmlns:wpc="http://schemas.microsoft.com/office/word/2010/wordprocessingCanvas" xmlns:mc="http://schemas.openxmlformats.org/markup-compatibility/2006" xmlns:o="urn:schemas-microsoft-com:office:office" xmlns:r="http://schemas.openxmlformats.org/officeDocument/2006/relationships" xmlns:m="http://schemas.openxmlformats.org/officeDocument/2006/math" xmlns:v="urn:schemas-microsoft-com:vml" xmlns:wp14="http://schemas.microsoft.com/office/word/2010/wordprocessingDrawing" xmlns:wp="http://schemas.openxmlformats.org/drawingml/2006/wordprocessingDrawing" xmlns:w10="urn:schemas-microsoft-com:office:word" xmlns:w="http://schemas.openxmlformats.org/wordprocessingml/2006/main" xmlns:w14="http://schemas.microsoft.com/office/word/2010/wordml" xmlns:w15="http://schemas.microsoft.com/office/word/2012/wordml" xmlns:wpg="http://schemas.microsoft.com/office/word/2010/wordprocessingGroup" xmlns:wpi="http://schemas.microsoft.com/office/word/2010/wordprocessingInk" xmlns:wne="http://schemas.microsoft.com/office/word/2006/wordml" xmlns:wps="http://schemas.microsoft.com/office/word/2010/wordprocessingShape" mc:Ignorable="w14 w15 wp14">
+<w:document xmlns:wpc="http://schemas.microsoft.com/office/word/2010/wordprocessingCanvas" xmlns:cx="http://schemas.microsoft.com/office/drawing/2014/chartex" xmlns:cx1="http://schemas.microsoft.com/office/drawing/2015/9/8/chartex" xmlns:cx2="http://schemas.microsoft.com/office/drawing/2015/10/21/chartex" xmlns:cx3="http://schemas.microsoft.com/office/drawing/2016/5/9/chartex" xmlns:cx4="http://schemas.microsoft.com/office/drawing/2016/5/10/chartex" xmlns:cx5="http://schemas.microsoft.com/office/drawing/2016/5/11/chartex" xmlns:cx6="http://schemas.microsoft.com/office/drawing/2016/5/12/chartex" xmlns:cx7="http://schemas.microsoft.com/office/drawing/2016/5/13/chartex" xmlns:cx8="http://schemas.microsoft.com/office/drawing/2016/5/14/chartex" xmlns:mc="http://schemas.openxmlformats.org/markup-compatibility/2006" xmlns:aink="http://schemas.microsoft.com/office/drawing/2016/ink" xmlns:am3d="http://schemas.microsoft.com/office/drawing/2017/model3d" xmlns:o="urn:schemas-microsoft-com:office:office" xmlns:r="http://schemas.openxmlformats.org/officeDocument/2006/relationships" xmlns:m="http://schemas.openxmlformats.org/officeDocument/2006/math" xmlns:v="urn:schemas-microsoft-com:vml" xmlns:wp14="http://schemas.microsoft.com/office/word/2010/wordprocessingDrawing" xmlns:wp="http://schemas.openxmlformats.org/drawingml/2006/wordprocessingDrawing" xmlns:w10="urn:schemas-microsoft-com:office:word" xmlns:w="http://schemas.openxmlformats.org/wordprocessingml/2006/main" xmlns:w14="http://schemas.microsoft.com/office/word/2010/wordml" xmlns:w15="http://schemas.microsoft.com/office/word/2012/wordml" xmlns:w16cex="http://schemas.microsoft.com/office/word/2018/wordml/cex" xmlns:w16cid="http://schemas.microsoft.com/office/word/2016/wordml/cid" xmlns:w16="http://schemas.microsoft.com/office/word/2018/wordml" xmlns:w16se="http://schemas.microsoft.com/office/word/2015/wordml/symex" xmlns:wpg="http://schemas.microsoft.com/office/word/2010/wordprocessingGroup" xmlns:wpi="http://schemas.microsoft.com/office/word/2010/wordprocessingInk" xmlns:wne="http://schemas.microsoft.com/office/word/2006/wordml" xmlns:wps="http://schemas.microsoft.com/office/word/2010/wordprocessingShape" mc:Ignorable="w14 w15 w16se w16cid w16 w16cex wp14">
   <w:body>
     <w:p>
       <w:pPr>
@@ -44,35 +44,7 @@
         <w:rPr>
           <w:lang w:val="es-ES"/>
         </w:rPr>
-        <w:t xml:space="preserve">Estudiante: </w:t>
-      </w:r>
-      <w:proofErr w:type="spellStart"/>
-      <w:r>
-        <w:rPr>
-          <w:lang w:val="es-ES"/>
-        </w:rPr>
-        <w:t>Ivan</w:t>
-      </w:r>
-      <w:proofErr w:type="spellEnd"/>
-      <w:r>
-        <w:rPr>
-          <w:lang w:val="es-ES"/>
-        </w:rPr>
-        <w:t xml:space="preserve"> </w:t>
-      </w:r>
-      <w:proofErr w:type="spellStart"/>
-      <w:r>
-        <w:rPr>
-          <w:lang w:val="es-ES"/>
-        </w:rPr>
-        <w:t>Schartun</w:t>
-      </w:r>
-      <w:proofErr w:type="spellEnd"/>
-      <w:r>
-        <w:rPr>
-          <w:lang w:val="es-ES"/>
-        </w:rPr>
-        <w:t xml:space="preserve"> Brito</w:t>
+        <w:t>Estudiante: Ivan Schartun Brito</w:t>
       </w:r>
     </w:p>
     <w:p>
@@ -1108,7 +1080,7 @@
           <w:color w:val="212121"/>
           <w:sz w:val="20"/>
           <w:szCs w:val="20"/>
-          <w:lang w:val="es-ES" w:eastAsia="es-ES"/>
+          <w:lang w:eastAsia="es-ES"/>
         </w:rPr>
       </w:pPr>
       <w:r>
@@ -1122,33 +1094,7 @@
         <w:t xml:space="preserve"> </w:t>
       </w:r>
       <w:proofErr w:type="spellStart"/>
-      <w:proofErr w:type="gramStart"/>
-      <w:r>
-        <w:rPr>
-          <w:rFonts w:ascii="Source Code Pro" w:hAnsi="Source Code Pro"/>
-          <w:color w:val="212121"/>
-          <w:sz w:val="20"/>
-          <w:szCs w:val="20"/>
-          <w:lang w:val="es-ES" w:eastAsia="es-ES"/>
-        </w:rPr>
-        <w:t>srcset</w:t>
-      </w:r>
-      <w:proofErr w:type="spellEnd"/>
-      <w:proofErr w:type="gramEnd"/>
-      <w:r>
-        <w:rPr>
-          <w:rFonts w:ascii="Source Code Pro" w:hAnsi="Source Code Pro"/>
-          <w:color w:val="212121"/>
-          <w:sz w:val="20"/>
-          <w:szCs w:val="20"/>
-          <w:lang w:val="es-ES" w:eastAsia="es-ES"/>
-        </w:rPr>
-        <w:t>="</w:t>
-      </w:r>
-    </w:p>
-    <w:p>
-      <w:pPr>
-        <w:jc w:val="both"/>
+      <w:r>
         <w:rPr>
           <w:rFonts w:ascii="Source Code Pro" w:hAnsi="Source Code Pro"/>
           <w:color w:val="212121"/>
@@ -1156,19 +1102,9 @@
           <w:szCs w:val="20"/>
           <w:lang w:eastAsia="es-ES"/>
         </w:rPr>
-      </w:pPr>
-      <w:r>
-        <w:rPr>
-          <w:rFonts w:ascii="Source Code Pro" w:hAnsi="Source Code Pro"/>
-          <w:color w:val="212121"/>
-          <w:sz w:val="20"/>
-          <w:szCs w:val="20"/>
-          <w:lang w:val="es-ES" w:eastAsia="es-ES"/>
-        </w:rPr>
-        <w:t xml:space="preserve">  </w:t>
-      </w:r>
-      <w:proofErr w:type="spellStart"/>
-      <w:proofErr w:type="gramStart"/>
+        <w:t>srcset</w:t>
+      </w:r>
+      <w:proofErr w:type="spellEnd"/>
       <w:r>
         <w:rPr>
           <w:rFonts w:ascii="Source Code Pro" w:hAnsi="Source Code Pro"/>
@@ -1177,11 +1113,12 @@
           <w:szCs w:val="20"/>
           <w:lang w:eastAsia="es-ES"/>
         </w:rPr>
-        <w:t>url</w:t>
-      </w:r>
-      <w:proofErr w:type="spellEnd"/>
-      <w:proofErr w:type="gramEnd"/>
-      <w:r>
+        <w:t>="</w:t>
+      </w:r>
+    </w:p>
+    <w:p>
+      <w:pPr>
+        <w:jc w:val="both"/>
         <w:rPr>
           <w:rFonts w:ascii="Source Code Pro" w:hAnsi="Source Code Pro"/>
           <w:color w:val="212121"/>
@@ -1189,12 +1126,8 @@
           <w:szCs w:val="20"/>
           <w:lang w:eastAsia="es-ES"/>
         </w:rPr>
-        <w:t xml:space="preserve"> size,</w:t>
-      </w:r>
-    </w:p>
-    <w:p>
-      <w:pPr>
-        <w:jc w:val="both"/>
+      </w:pPr>
+      <w:r>
         <w:rPr>
           <w:rFonts w:ascii="Source Code Pro" w:hAnsi="Source Code Pro"/>
           <w:color w:val="212121"/>
@@ -1202,7 +1135,9 @@
           <w:szCs w:val="20"/>
           <w:lang w:eastAsia="es-ES"/>
         </w:rPr>
-      </w:pPr>
+        <w:t xml:space="preserve">  </w:t>
+      </w:r>
+      <w:proofErr w:type="spellStart"/>
       <w:r>
         <w:rPr>
           <w:rFonts w:ascii="Source Code Pro" w:hAnsi="Source Code Pro"/>
@@ -1211,10 +1146,9 @@
           <w:szCs w:val="20"/>
           <w:lang w:eastAsia="es-ES"/>
         </w:rPr>
-        <w:t xml:space="preserve">  </w:t>
-      </w:r>
-      <w:proofErr w:type="spellStart"/>
-      <w:proofErr w:type="gramStart"/>
+        <w:t>url</w:t>
+      </w:r>
+      <w:proofErr w:type="spellEnd"/>
       <w:r>
         <w:rPr>
           <w:rFonts w:ascii="Source Code Pro" w:hAnsi="Source Code Pro"/>
@@ -1223,11 +1157,12 @@
           <w:szCs w:val="20"/>
           <w:lang w:eastAsia="es-ES"/>
         </w:rPr>
-        <w:t>url</w:t>
-      </w:r>
-      <w:proofErr w:type="spellEnd"/>
-      <w:proofErr w:type="gramEnd"/>
-      <w:r>
+        <w:t xml:space="preserve"> size,</w:t>
+      </w:r>
+    </w:p>
+    <w:p>
+      <w:pPr>
+        <w:jc w:val="both"/>
         <w:rPr>
           <w:rFonts w:ascii="Source Code Pro" w:hAnsi="Source Code Pro"/>
           <w:color w:val="212121"/>
@@ -1235,12 +1170,8 @@
           <w:szCs w:val="20"/>
           <w:lang w:eastAsia="es-ES"/>
         </w:rPr>
-        <w:t xml:space="preserve"> size,</w:t>
-      </w:r>
-    </w:p>
-    <w:p>
-      <w:pPr>
-        <w:jc w:val="both"/>
+      </w:pPr>
+      <w:r>
         <w:rPr>
           <w:rFonts w:ascii="Source Code Pro" w:hAnsi="Source Code Pro"/>
           <w:color w:val="212121"/>
@@ -1248,7 +1179,9 @@
           <w:szCs w:val="20"/>
           <w:lang w:eastAsia="es-ES"/>
         </w:rPr>
-      </w:pPr>
+        <w:t xml:space="preserve">  </w:t>
+      </w:r>
+      <w:proofErr w:type="spellStart"/>
       <w:r>
         <w:rPr>
           <w:rFonts w:ascii="Source Code Pro" w:hAnsi="Source Code Pro"/>
@@ -1257,10 +1190,9 @@
           <w:szCs w:val="20"/>
           <w:lang w:eastAsia="es-ES"/>
         </w:rPr>
-        <w:t xml:space="preserve">  </w:t>
-      </w:r>
-      <w:proofErr w:type="spellStart"/>
-      <w:proofErr w:type="gramStart"/>
+        <w:t>url</w:t>
+      </w:r>
+      <w:proofErr w:type="spellEnd"/>
       <w:r>
         <w:rPr>
           <w:rFonts w:ascii="Source Code Pro" w:hAnsi="Source Code Pro"/>
@@ -1269,11 +1201,12 @@
           <w:szCs w:val="20"/>
           <w:lang w:eastAsia="es-ES"/>
         </w:rPr>
-        <w:t>url</w:t>
-      </w:r>
-      <w:proofErr w:type="spellEnd"/>
-      <w:proofErr w:type="gramEnd"/>
-      <w:r>
+        <w:t xml:space="preserve"> size,</w:t>
+      </w:r>
+    </w:p>
+    <w:p>
+      <w:pPr>
+        <w:jc w:val="both"/>
         <w:rPr>
           <w:rFonts w:ascii="Source Code Pro" w:hAnsi="Source Code Pro"/>
           <w:color w:val="212121"/>
@@ -1281,19 +1214,6 @@
           <w:szCs w:val="20"/>
           <w:lang w:eastAsia="es-ES"/>
         </w:rPr>
-        <w:t xml:space="preserve"> size</w:t>
-      </w:r>
-    </w:p>
-    <w:p>
-      <w:pPr>
-        <w:jc w:val="both"/>
-        <w:rPr>
-          <w:rFonts w:ascii="Source Code Pro" w:hAnsi="Source Code Pro"/>
-          <w:color w:val="212121"/>
-          <w:sz w:val="20"/>
-          <w:szCs w:val="20"/>
-          <w:lang w:val="es-ES" w:eastAsia="es-ES"/>
-        </w:rPr>
       </w:pPr>
       <w:r>
         <w:rPr>
@@ -1303,105 +1223,147 @@
           <w:szCs w:val="20"/>
           <w:lang w:eastAsia="es-ES"/>
         </w:rPr>
-        <w:t xml:space="preserve"> </w:t>
-      </w:r>
+        <w:t xml:space="preserve">  </w:t>
+      </w:r>
+      <w:proofErr w:type="spellStart"/>
       <w:r>
         <w:rPr>
           <w:rFonts w:ascii="Source Code Pro" w:hAnsi="Source Code Pro"/>
           <w:color w:val="212121"/>
           <w:sz w:val="20"/>
           <w:szCs w:val="20"/>
-          <w:lang w:val="es-ES" w:eastAsia="es-ES"/>
-        </w:rPr>
-        <w:t>"</w:t>
-      </w:r>
-    </w:p>
-    <w:p>
-      <w:pPr>
-        <w:jc w:val="both"/>
+          <w:lang w:eastAsia="es-ES"/>
+        </w:rPr>
+        <w:t>url</w:t>
+      </w:r>
+      <w:proofErr w:type="spellEnd"/>
+      <w:r>
         <w:rPr>
           <w:rFonts w:ascii="Source Code Pro" w:hAnsi="Source Code Pro"/>
           <w:color w:val="212121"/>
           <w:sz w:val="20"/>
           <w:szCs w:val="20"/>
-          <w:lang w:val="es-ES" w:eastAsia="es-ES"/>
-        </w:rPr>
-      </w:pPr>
-      <w:r>
+          <w:lang w:eastAsia="es-ES"/>
+        </w:rPr>
+        <w:t xml:space="preserve"> size</w:t>
+      </w:r>
+    </w:p>
+    <w:p>
+      <w:pPr>
+        <w:jc w:val="both"/>
         <w:rPr>
           <w:rFonts w:ascii="Source Code Pro" w:hAnsi="Source Code Pro"/>
           <w:color w:val="212121"/>
           <w:sz w:val="20"/>
           <w:szCs w:val="20"/>
-          <w:lang w:val="es-ES" w:eastAsia="es-ES"/>
-        </w:rPr>
-        <w:t xml:space="preserve"> </w:t>
-      </w:r>
-      <w:proofErr w:type="spellStart"/>
-      <w:proofErr w:type="gramStart"/>
+          <w:lang w:eastAsia="es-ES"/>
+        </w:rPr>
+      </w:pPr>
       <w:r>
         <w:rPr>
           <w:rFonts w:ascii="Source Code Pro" w:hAnsi="Source Code Pro"/>
           <w:color w:val="212121"/>
           <w:sz w:val="20"/>
           <w:szCs w:val="20"/>
-          <w:lang w:val="es-ES" w:eastAsia="es-ES"/>
-        </w:rPr>
-        <w:t>src</w:t>
-      </w:r>
-      <w:proofErr w:type="spellEnd"/>
-      <w:proofErr w:type="gramEnd"/>
+          <w:lang w:eastAsia="es-ES"/>
+        </w:rPr>
+        <w:t xml:space="preserve"> </w:t>
+      </w:r>
       <w:r>
         <w:rPr>
           <w:rFonts w:ascii="Source Code Pro" w:hAnsi="Source Code Pro"/>
           <w:color w:val="212121"/>
           <w:sz w:val="20"/>
           <w:szCs w:val="20"/>
-          <w:lang w:val="es-ES" w:eastAsia="es-ES"/>
-        </w:rPr>
-        <w:t xml:space="preserve">="default </w:t>
-      </w:r>
-      <w:proofErr w:type="spellStart"/>
-      <w:r>
+          <w:lang w:eastAsia="es-ES"/>
+        </w:rPr>
+        <w:t>"</w:t>
+      </w:r>
+    </w:p>
+    <w:p>
+      <w:pPr>
+        <w:jc w:val="both"/>
         <w:rPr>
           <w:rFonts w:ascii="Source Code Pro" w:hAnsi="Source Code Pro"/>
           <w:color w:val="212121"/>
           <w:sz w:val="20"/>
           <w:szCs w:val="20"/>
-          <w:lang w:val="es-ES" w:eastAsia="es-ES"/>
-        </w:rPr>
-        <w:t>url</w:t>
-      </w:r>
-      <w:proofErr w:type="spellEnd"/>
+          <w:lang w:eastAsia="es-ES"/>
+        </w:rPr>
+      </w:pPr>
       <w:r>
         <w:rPr>
           <w:rFonts w:ascii="Source Code Pro" w:hAnsi="Source Code Pro"/>
           <w:color w:val="212121"/>
           <w:sz w:val="20"/>
           <w:szCs w:val="20"/>
-          <w:lang w:val="es-ES" w:eastAsia="es-ES"/>
-        </w:rPr>
-        <w:t>"</w:t>
-      </w:r>
-    </w:p>
-    <w:p>
-      <w:pPr>
-        <w:jc w:val="both"/>
+          <w:lang w:eastAsia="es-ES"/>
+        </w:rPr>
+        <w:t xml:space="preserve"> </w:t>
+      </w:r>
+      <w:proofErr w:type="spellStart"/>
+      <w:r>
         <w:rPr>
           <w:rFonts w:ascii="Source Code Pro" w:hAnsi="Source Code Pro"/>
           <w:color w:val="212121"/>
           <w:sz w:val="20"/>
           <w:szCs w:val="20"/>
-          <w:lang w:val="es-ES" w:eastAsia="es-ES"/>
-        </w:rPr>
-      </w:pPr>
+          <w:lang w:eastAsia="es-ES"/>
+        </w:rPr>
+        <w:t>src</w:t>
+      </w:r>
+      <w:proofErr w:type="spellEnd"/>
       <w:r>
         <w:rPr>
           <w:rFonts w:ascii="Source Code Pro" w:hAnsi="Source Code Pro"/>
           <w:color w:val="212121"/>
           <w:sz w:val="20"/>
           <w:szCs w:val="20"/>
-          <w:lang w:val="es-ES" w:eastAsia="es-ES"/>
+          <w:lang w:eastAsia="es-ES"/>
+        </w:rPr>
+        <w:t xml:space="preserve">="default </w:t>
+      </w:r>
+      <w:proofErr w:type="spellStart"/>
+      <w:r>
+        <w:rPr>
+          <w:rFonts w:ascii="Source Code Pro" w:hAnsi="Source Code Pro"/>
+          <w:color w:val="212121"/>
+          <w:sz w:val="20"/>
+          <w:szCs w:val="20"/>
+          <w:lang w:eastAsia="es-ES"/>
+        </w:rPr>
+        <w:t>url</w:t>
+      </w:r>
+      <w:proofErr w:type="spellEnd"/>
+      <w:r>
+        <w:rPr>
+          <w:rFonts w:ascii="Source Code Pro" w:hAnsi="Source Code Pro"/>
+          <w:color w:val="212121"/>
+          <w:sz w:val="20"/>
+          <w:szCs w:val="20"/>
+          <w:lang w:eastAsia="es-ES"/>
+        </w:rPr>
+        <w:t>"</w:t>
+      </w:r>
+    </w:p>
+    <w:p>
+      <w:pPr>
+        <w:jc w:val="both"/>
+        <w:rPr>
+          <w:rFonts w:ascii="Source Code Pro" w:hAnsi="Source Code Pro"/>
+          <w:color w:val="212121"/>
+          <w:sz w:val="20"/>
+          <w:szCs w:val="20"/>
+          <w:lang w:eastAsia="es-ES"/>
+        </w:rPr>
+      </w:pPr>
+      <w:r>
+        <w:rPr>
+          <w:rFonts w:ascii="Source Code Pro" w:hAnsi="Source Code Pro"/>
+          <w:color w:val="212121"/>
+          <w:sz w:val="20"/>
+          <w:szCs w:val="20"/>
+          <w:lang w:eastAsia="es-ES"/>
         </w:rPr>
         <w:t>&gt;</w:t>
       </w:r>
@@ -1411,13 +1373,13 @@
         <w:jc w:val="both"/>
         <w:rPr>
           <w:color w:val="212121"/>
-          <w:lang w:val="es-ES" w:eastAsia="es-ES"/>
-        </w:rPr>
-      </w:pPr>
-      <w:r>
-        <w:rPr>
-          <w:color w:val="212121"/>
-          <w:lang w:val="es-ES" w:eastAsia="es-ES"/>
+          <w:lang w:eastAsia="es-ES"/>
+        </w:rPr>
+      </w:pPr>
+      <w:r>
+        <w:rPr>
+          <w:color w:val="212121"/>
+          <w:lang w:eastAsia="es-ES"/>
         </w:rPr>
         <w:t> </w:t>
       </w:r>
@@ -1435,23 +1397,7 @@
           <w:color w:val="0070C0"/>
           <w:lang w:val="es-ES" w:eastAsia="es-ES"/>
         </w:rPr>
-        <w:t xml:space="preserve">Pregunta 2. Sobre las etiquetas que </w:t>
-      </w:r>
-      <w:proofErr w:type="gramStart"/>
-      <w:r>
-        <w:rPr>
-          <w:color w:val="0070C0"/>
-          <w:lang w:val="es-ES" w:eastAsia="es-ES"/>
-        </w:rPr>
-        <w:t>va</w:t>
-      </w:r>
-      <w:proofErr w:type="gramEnd"/>
-      <w:r>
-        <w:rPr>
-          <w:color w:val="0070C0"/>
-          <w:lang w:val="es-ES" w:eastAsia="es-ES"/>
-        </w:rPr>
-        <w:t xml:space="preserve"> a continuación explicad:</w:t>
+        <w:t>Pregunta 2. Sobre las etiquetas que va a continuación explicad:</w:t>
       </w:r>
     </w:p>
     <w:p>
@@ -1595,68 +1541,48 @@
           <w:color w:val="212121"/>
           <w:lang w:eastAsia="es-ES"/>
         </w:rPr>
-        <w:t xml:space="preserve">, cite, q, </w:t>
-      </w:r>
-      <w:proofErr w:type="spellStart"/>
-      <w:r>
+        <w:t>, cite, q, blockquote, pre, code, address, sup, sub, time.</w:t>
+      </w:r>
+    </w:p>
+    <w:p>
+      <w:pPr>
+        <w:jc w:val="both"/>
         <w:rPr>
           <w:b/>
           <w:bCs/>
           <w:color w:val="212121"/>
           <w:lang w:eastAsia="es-ES"/>
         </w:rPr>
-        <w:t>blockquote</w:t>
-      </w:r>
-      <w:proofErr w:type="spellEnd"/>
-      <w:r>
-        <w:rPr>
-          <w:b/>
-          <w:bCs/>
+      </w:pPr>
+    </w:p>
+    <w:p>
+      <w:pPr>
+        <w:jc w:val="both"/>
+        <w:rPr>
+          <w:color w:val="212121"/>
+          <w:lang w:val="es-ES" w:eastAsia="es-ES"/>
+        </w:rPr>
+      </w:pPr>
+      <w:r>
+        <w:rPr>
+          <w:color w:val="212121"/>
+          <w:lang w:val="es-ES" w:eastAsia="es-ES"/>
+        </w:rPr>
+        <w:t xml:space="preserve">Respuesta. – </w:t>
+      </w:r>
+    </w:p>
+    <w:p>
+      <w:pPr>
+        <w:jc w:val="both"/>
+        <w:rPr>
           <w:color w:val="212121"/>
           <w:lang w:eastAsia="es-ES"/>
         </w:rPr>
-        <w:t>, pre, code, address, sup, sub, time.</w:t>
-      </w:r>
-    </w:p>
-    <w:p>
-      <w:pPr>
-        <w:jc w:val="both"/>
-        <w:rPr>
-          <w:b/>
-          <w:bCs/>
-          <w:color w:val="212121"/>
-          <w:lang w:eastAsia="es-ES"/>
-        </w:rPr>
-      </w:pPr>
-    </w:p>
-    <w:p>
-      <w:pPr>
-        <w:jc w:val="both"/>
-        <w:rPr>
-          <w:color w:val="212121"/>
-          <w:lang w:val="es-ES" w:eastAsia="es-ES"/>
-        </w:rPr>
-      </w:pPr>
-      <w:r>
-        <w:rPr>
-          <w:color w:val="212121"/>
-          <w:lang w:val="es-ES" w:eastAsia="es-ES"/>
-        </w:rPr>
-        <w:t xml:space="preserve">Respuesta. – </w:t>
-      </w:r>
-    </w:p>
-    <w:p>
-      <w:pPr>
-        <w:jc w:val="both"/>
-        <w:rPr>
-          <w:color w:val="212121"/>
-          <w:lang w:eastAsia="es-ES"/>
-        </w:rPr>
-      </w:pPr>
-    </w:p>
-    <w:p>
-      <w:pPr>
-        <w:pStyle w:val="ListParagraph"/>
+      </w:pPr>
+    </w:p>
+    <w:p>
+      <w:pPr>
+        <w:pStyle w:val="Prrafodelista"/>
         <w:numPr>
           <w:ilvl w:val="0"/>
           <w:numId w:val="11"/>
@@ -1972,7 +1898,7 @@
     </w:p>
     <w:p>
       <w:pPr>
-        <w:pStyle w:val="ListParagraph"/>
+        <w:pStyle w:val="Prrafodelista"/>
         <w:numPr>
           <w:ilvl w:val="0"/>
           <w:numId w:val="11"/>
@@ -2089,7 +2015,7 @@
     </w:p>
     <w:p>
       <w:pPr>
-        <w:pStyle w:val="ListParagraph"/>
+        <w:pStyle w:val="Prrafodelista"/>
         <w:numPr>
           <w:ilvl w:val="0"/>
           <w:numId w:val="11"/>
@@ -2116,23 +2042,7 @@
           <w:color w:val="212121"/>
           <w:lang w:val="es-VE" w:eastAsia="es-ES"/>
         </w:rPr>
-        <w:t xml:space="preserve">, es un </w:t>
-      </w:r>
-      <w:proofErr w:type="spellStart"/>
-      <w:r>
-        <w:rPr>
-          <w:color w:val="212121"/>
-          <w:lang w:val="es-VE" w:eastAsia="es-ES"/>
-        </w:rPr>
-        <w:t>tag</w:t>
-      </w:r>
-      <w:proofErr w:type="spellEnd"/>
-      <w:r>
-        <w:rPr>
-          <w:color w:val="212121"/>
-          <w:lang w:val="es-VE" w:eastAsia="es-ES"/>
-        </w:rPr>
-        <w:t xml:space="preserve"> que permite delimitar </w:t>
+        <w:t xml:space="preserve">, es un tag que permite delimitar </w:t>
       </w:r>
       <w:r>
         <w:rPr>
@@ -2203,13 +2113,12 @@
           <w:color w:val="212121"/>
           <w:lang w:val="es-VE" w:eastAsia="es-ES"/>
         </w:rPr>
-        <w:lastRenderedPageBreak/>
         <w:t> </w:t>
       </w:r>
     </w:p>
     <w:p>
       <w:pPr>
-        <w:pStyle w:val="ListParagraph"/>
+        <w:pStyle w:val="Prrafodelista"/>
         <w:numPr>
           <w:ilvl w:val="0"/>
           <w:numId w:val="11"/>
@@ -2327,7 +2236,6 @@
         <w:t>&lt;</w:t>
       </w:r>
       <w:proofErr w:type="spellStart"/>
-      <w:proofErr w:type="gramStart"/>
       <w:r>
         <w:rPr>
           <w:rFonts w:ascii="Source Code Pro" w:hAnsi="Source Code Pro"/>
@@ -2339,7 +2247,6 @@
         <w:t>blockquote</w:t>
       </w:r>
       <w:proofErr w:type="spellEnd"/>
-      <w:proofErr w:type="gramEnd"/>
       <w:r>
         <w:rPr>
           <w:rFonts w:ascii="Source Code Pro" w:hAnsi="Source Code Pro"/>
@@ -2414,7 +2321,6 @@
         <w:t>&lt;/</w:t>
       </w:r>
       <w:proofErr w:type="spellStart"/>
-      <w:proofErr w:type="gramStart"/>
       <w:r>
         <w:rPr>
           <w:rFonts w:ascii="Source Code Pro" w:hAnsi="Source Code Pro"/>
@@ -2426,7 +2332,6 @@
         <w:t>blockquote</w:t>
       </w:r>
       <w:proofErr w:type="spellEnd"/>
-      <w:proofErr w:type="gramEnd"/>
       <w:r>
         <w:rPr>
           <w:rFonts w:ascii="Source Code Pro" w:hAnsi="Source Code Pro"/>
@@ -2457,7 +2362,7 @@
     </w:p>
     <w:p>
       <w:pPr>
-        <w:pStyle w:val="ListParagraph"/>
+        <w:pStyle w:val="Prrafodelista"/>
         <w:numPr>
           <w:ilvl w:val="0"/>
           <w:numId w:val="11"/>
@@ -2529,6 +2434,7 @@
           <w:lang w:val="es-ES" w:eastAsia="es-ES"/>
         </w:rPr>
       </w:pPr>
+      <w:proofErr w:type="gramStart"/>
       <w:r>
         <w:rPr>
           <w:rFonts w:ascii="Source Code Pro" w:hAnsi="Source Code Pro"/>
@@ -2537,9 +2443,9 @@
           <w:szCs w:val="20"/>
           <w:lang w:val="es-ES" w:eastAsia="es-ES"/>
         </w:rPr>
-        <w:t>&lt;</w:t>
-      </w:r>
-      <w:proofErr w:type="gramStart"/>
+        <w:t>&lt;!--</w:t>
+      </w:r>
+      <w:proofErr w:type="gramEnd"/>
       <w:r>
         <w:rPr>
           <w:rFonts w:ascii="Source Code Pro" w:hAnsi="Source Code Pro"/>
@@ -2548,10 +2454,13 @@
           <w:szCs w:val="20"/>
           <w:lang w:val="es-ES" w:eastAsia="es-ES"/>
         </w:rPr>
-        <w:t>!</w:t>
-      </w:r>
-      <w:proofErr w:type="gramEnd"/>
-      <w:r>
+        <w:t xml:space="preserve">  &lt;pre&gt; --&gt;</w:t>
+      </w:r>
+    </w:p>
+    <w:p>
+      <w:pPr>
+        <w:ind w:left="720"/>
+        <w:jc w:val="both"/>
         <w:rPr>
           <w:rFonts w:ascii="Source Code Pro" w:hAnsi="Source Code Pro"/>
           <w:color w:val="212121"/>
@@ -2559,13 +2468,8 @@
           <w:szCs w:val="20"/>
           <w:lang w:val="es-ES" w:eastAsia="es-ES"/>
         </w:rPr>
-        <w:t>--  &lt;pre&gt; --&gt;</w:t>
-      </w:r>
-    </w:p>
-    <w:p>
-      <w:pPr>
-        <w:ind w:left="720"/>
-        <w:jc w:val="both"/>
+      </w:pPr>
+      <w:r>
         <w:rPr>
           <w:rFonts w:ascii="Source Code Pro" w:hAnsi="Source Code Pro"/>
           <w:color w:val="212121"/>
@@ -2573,8 +2477,13 @@
           <w:szCs w:val="20"/>
           <w:lang w:val="es-ES" w:eastAsia="es-ES"/>
         </w:rPr>
-      </w:pPr>
-      <w:r>
+        <w:t xml:space="preserve">   &lt;pre&gt;</w:t>
+      </w:r>
+    </w:p>
+    <w:p>
+      <w:pPr>
+        <w:ind w:left="720"/>
+        <w:jc w:val="both"/>
         <w:rPr>
           <w:rFonts w:ascii="Source Code Pro" w:hAnsi="Source Code Pro"/>
           <w:color w:val="212121"/>
@@ -2582,9 +2491,7 @@
           <w:szCs w:val="20"/>
           <w:lang w:val="es-ES" w:eastAsia="es-ES"/>
         </w:rPr>
-        <w:t xml:space="preserve">   &lt;</w:t>
-      </w:r>
-      <w:proofErr w:type="gramStart"/>
+      </w:pPr>
       <w:r>
         <w:rPr>
           <w:rFonts w:ascii="Source Code Pro" w:hAnsi="Source Code Pro"/>
@@ -2593,10 +2500,13 @@
           <w:szCs w:val="20"/>
           <w:lang w:val="es-ES" w:eastAsia="es-ES"/>
         </w:rPr>
-        <w:t>pre</w:t>
-      </w:r>
-      <w:proofErr w:type="gramEnd"/>
-      <w:r>
+        <w:t xml:space="preserve">   Una lista con algo no tan derecha:</w:t>
+      </w:r>
+    </w:p>
+    <w:p>
+      <w:pPr>
+        <w:ind w:left="720"/>
+        <w:jc w:val="both"/>
         <w:rPr>
           <w:rFonts w:ascii="Source Code Pro" w:hAnsi="Source Code Pro"/>
           <w:color w:val="212121"/>
@@ -2604,13 +2514,8 @@
           <w:szCs w:val="20"/>
           <w:lang w:val="es-ES" w:eastAsia="es-ES"/>
         </w:rPr>
-        <w:t>&gt;</w:t>
-      </w:r>
-    </w:p>
-    <w:p>
-      <w:pPr>
-        <w:ind w:left="720"/>
-        <w:jc w:val="both"/>
+      </w:pPr>
+      <w:r>
         <w:rPr>
           <w:rFonts w:ascii="Source Code Pro" w:hAnsi="Source Code Pro"/>
           <w:color w:val="212121"/>
@@ -2618,8 +2523,13 @@
           <w:szCs w:val="20"/>
           <w:lang w:val="es-ES" w:eastAsia="es-ES"/>
         </w:rPr>
-      </w:pPr>
-      <w:r>
+        <w:t xml:space="preserve">  - Una linterna.</w:t>
+      </w:r>
+    </w:p>
+    <w:p>
+      <w:pPr>
+        <w:ind w:left="720"/>
+        <w:jc w:val="both"/>
         <w:rPr>
           <w:rFonts w:ascii="Source Code Pro" w:hAnsi="Source Code Pro"/>
           <w:color w:val="212121"/>
@@ -2627,13 +2537,8 @@
           <w:szCs w:val="20"/>
           <w:lang w:val="es-ES" w:eastAsia="es-ES"/>
         </w:rPr>
-        <w:t xml:space="preserve">   Una lista con algo no tan derecha:</w:t>
-      </w:r>
-    </w:p>
-    <w:p>
-      <w:pPr>
-        <w:ind w:left="720"/>
-        <w:jc w:val="both"/>
+      </w:pPr>
+      <w:r>
         <w:rPr>
           <w:rFonts w:ascii="Source Code Pro" w:hAnsi="Source Code Pro"/>
           <w:color w:val="212121"/>
@@ -2641,8 +2546,13 @@
           <w:szCs w:val="20"/>
           <w:lang w:val="es-ES" w:eastAsia="es-ES"/>
         </w:rPr>
-      </w:pPr>
-      <w:r>
+        <w:t xml:space="preserve">       - Una caja de fósforos.</w:t>
+      </w:r>
+    </w:p>
+    <w:p>
+      <w:pPr>
+        <w:ind w:left="720"/>
+        <w:jc w:val="both"/>
         <w:rPr>
           <w:rFonts w:ascii="Source Code Pro" w:hAnsi="Source Code Pro"/>
           <w:color w:val="212121"/>
@@ -2650,13 +2560,8 @@
           <w:szCs w:val="20"/>
           <w:lang w:val="es-ES" w:eastAsia="es-ES"/>
         </w:rPr>
-        <w:t xml:space="preserve">  - Una linterna.</w:t>
-      </w:r>
-    </w:p>
-    <w:p>
-      <w:pPr>
-        <w:ind w:left="720"/>
-        <w:jc w:val="both"/>
+      </w:pPr>
+      <w:r>
         <w:rPr>
           <w:rFonts w:ascii="Source Code Pro" w:hAnsi="Source Code Pro"/>
           <w:color w:val="212121"/>
@@ -2664,8 +2569,13 @@
           <w:szCs w:val="20"/>
           <w:lang w:val="es-ES" w:eastAsia="es-ES"/>
         </w:rPr>
-      </w:pPr>
-      <w:r>
+        <w:t xml:space="preserve">             - Un cuchillo afilado.</w:t>
+      </w:r>
+    </w:p>
+    <w:p>
+      <w:pPr>
+        <w:ind w:left="720"/>
+        <w:jc w:val="both"/>
         <w:rPr>
           <w:rFonts w:ascii="Source Code Pro" w:hAnsi="Source Code Pro"/>
           <w:color w:val="212121"/>
@@ -2673,13 +2583,8 @@
           <w:szCs w:val="20"/>
           <w:lang w:val="es-ES" w:eastAsia="es-ES"/>
         </w:rPr>
-        <w:t xml:space="preserve">       - Una caja de fósforos.</w:t>
-      </w:r>
-    </w:p>
-    <w:p>
-      <w:pPr>
-        <w:ind w:left="720"/>
-        <w:jc w:val="both"/>
+      </w:pPr>
+      <w:r>
         <w:rPr>
           <w:rFonts w:ascii="Source Code Pro" w:hAnsi="Source Code Pro"/>
           <w:color w:val="212121"/>
@@ -2687,61 +2592,7 @@
           <w:szCs w:val="20"/>
           <w:lang w:val="es-ES" w:eastAsia="es-ES"/>
         </w:rPr>
-      </w:pPr>
-      <w:r>
-        <w:rPr>
-          <w:rFonts w:ascii="Source Code Pro" w:hAnsi="Source Code Pro"/>
-          <w:color w:val="212121"/>
-          <w:sz w:val="20"/>
-          <w:szCs w:val="20"/>
-          <w:lang w:val="es-ES" w:eastAsia="es-ES"/>
-        </w:rPr>
-        <w:t xml:space="preserve">             - Un cuchillo afilado.</w:t>
-      </w:r>
-    </w:p>
-    <w:p>
-      <w:pPr>
-        <w:ind w:left="720"/>
-        <w:jc w:val="both"/>
-        <w:rPr>
-          <w:rFonts w:ascii="Source Code Pro" w:hAnsi="Source Code Pro"/>
-          <w:color w:val="212121"/>
-          <w:sz w:val="20"/>
-          <w:szCs w:val="20"/>
-          <w:lang w:val="es-ES" w:eastAsia="es-ES"/>
-        </w:rPr>
-      </w:pPr>
-      <w:r>
-        <w:rPr>
-          <w:rFonts w:ascii="Source Code Pro" w:hAnsi="Source Code Pro"/>
-          <w:color w:val="212121"/>
-          <w:sz w:val="20"/>
-          <w:szCs w:val="20"/>
-          <w:lang w:val="es-ES" w:eastAsia="es-ES"/>
-        </w:rPr>
-        <w:t xml:space="preserve">  &lt;/</w:t>
-      </w:r>
-      <w:proofErr w:type="gramStart"/>
-      <w:r>
-        <w:rPr>
-          <w:rFonts w:ascii="Source Code Pro" w:hAnsi="Source Code Pro"/>
-          <w:color w:val="212121"/>
-          <w:sz w:val="20"/>
-          <w:szCs w:val="20"/>
-          <w:lang w:val="es-ES" w:eastAsia="es-ES"/>
-        </w:rPr>
-        <w:t>pre</w:t>
-      </w:r>
-      <w:proofErr w:type="gramEnd"/>
-      <w:r>
-        <w:rPr>
-          <w:rFonts w:ascii="Source Code Pro" w:hAnsi="Source Code Pro"/>
-          <w:color w:val="212121"/>
-          <w:sz w:val="20"/>
-          <w:szCs w:val="20"/>
-          <w:lang w:val="es-ES" w:eastAsia="es-ES"/>
-        </w:rPr>
-        <w:t>&gt;</w:t>
+        <w:t xml:space="preserve">  &lt;/pre&gt;</w:t>
       </w:r>
     </w:p>
     <w:p>
@@ -2763,7 +2614,7 @@
     </w:p>
     <w:p>
       <w:pPr>
-        <w:pStyle w:val="ListParagraph"/>
+        <w:pStyle w:val="Prrafodelista"/>
         <w:numPr>
           <w:ilvl w:val="0"/>
           <w:numId w:val="11"/>
@@ -2846,7 +2697,6 @@
         <w:t>&lt;</w:t>
       </w:r>
       <w:proofErr w:type="spellStart"/>
-      <w:proofErr w:type="gramStart"/>
       <w:r>
         <w:rPr>
           <w:rFonts w:ascii="Source Code Pro" w:hAnsi="Source Code Pro"/>
@@ -2858,7 +2708,6 @@
         <w:t>code</w:t>
       </w:r>
       <w:proofErr w:type="spellEnd"/>
-      <w:proofErr w:type="gramEnd"/>
       <w:r>
         <w:rPr>
           <w:rFonts w:ascii="Source Code Pro" w:hAnsi="Source Code Pro"/>
@@ -2893,7 +2742,6 @@
         <w:t xml:space="preserve">  </w:t>
       </w:r>
       <w:proofErr w:type="spellStart"/>
-      <w:proofErr w:type="gramStart"/>
       <w:r>
         <w:rPr>
           <w:rFonts w:ascii="Source Code Pro" w:hAnsi="Source Code Pro"/>
@@ -2905,7 +2753,6 @@
         <w:t>let</w:t>
       </w:r>
       <w:proofErr w:type="spellEnd"/>
-      <w:proofErr w:type="gramEnd"/>
       <w:r>
         <w:rPr>
           <w:rFonts w:ascii="Source Code Pro" w:hAnsi="Source Code Pro"/>
@@ -2917,6 +2764,7 @@
         <w:t> euros = </w:t>
       </w:r>
       <w:proofErr w:type="spellStart"/>
+      <w:proofErr w:type="gramStart"/>
       <w:r>
         <w:rPr>
           <w:rFonts w:ascii="Source Code Pro" w:hAnsi="Source Code Pro"/>
@@ -2936,13 +2784,10 @@
           <w:szCs w:val="20"/>
           <w:lang w:val="es-ES" w:eastAsia="es-ES"/>
         </w:rPr>
-        <w:t>("Introduzca cantidad de Euros: ");</w:t>
-      </w:r>
-    </w:p>
-    <w:p>
-      <w:pPr>
-        <w:ind w:left="720"/>
-        <w:jc w:val="both"/>
+        <w:t>(</w:t>
+      </w:r>
+      <w:proofErr w:type="gramEnd"/>
+      <w:r>
         <w:rPr>
           <w:rFonts w:ascii="Source Code Pro" w:hAnsi="Source Code Pro"/>
           <w:color w:val="212121"/>
@@ -2950,8 +2795,13 @@
           <w:szCs w:val="20"/>
           <w:lang w:val="es-ES" w:eastAsia="es-ES"/>
         </w:rPr>
-      </w:pPr>
-      <w:r>
+        <w:t>"Introduzca cantidad de Euros: ");</w:t>
+      </w:r>
+    </w:p>
+    <w:p>
+      <w:pPr>
+        <w:ind w:left="720"/>
+        <w:jc w:val="both"/>
         <w:rPr>
           <w:rFonts w:ascii="Source Code Pro" w:hAnsi="Source Code Pro"/>
           <w:color w:val="212121"/>
@@ -2959,10 +2809,7 @@
           <w:szCs w:val="20"/>
           <w:lang w:val="es-ES" w:eastAsia="es-ES"/>
         </w:rPr>
-        <w:t>&lt;/</w:t>
-      </w:r>
-      <w:proofErr w:type="spellStart"/>
-      <w:proofErr w:type="gramStart"/>
+      </w:pPr>
       <w:r>
         <w:rPr>
           <w:rFonts w:ascii="Source Code Pro" w:hAnsi="Source Code Pro"/>
@@ -2971,10 +2818,9 @@
           <w:szCs w:val="20"/>
           <w:lang w:val="es-ES" w:eastAsia="es-ES"/>
         </w:rPr>
-        <w:t>code</w:t>
-      </w:r>
-      <w:proofErr w:type="spellEnd"/>
-      <w:proofErr w:type="gramEnd"/>
+        <w:t>&lt;/</w:t>
+      </w:r>
+      <w:proofErr w:type="spellStart"/>
       <w:r>
         <w:rPr>
           <w:rFonts w:ascii="Source Code Pro" w:hAnsi="Source Code Pro"/>
@@ -2983,6 +2829,17 @@
           <w:szCs w:val="20"/>
           <w:lang w:val="es-ES" w:eastAsia="es-ES"/>
         </w:rPr>
+        <w:t>code</w:t>
+      </w:r>
+      <w:proofErr w:type="spellEnd"/>
+      <w:r>
+        <w:rPr>
+          <w:rFonts w:ascii="Source Code Pro" w:hAnsi="Source Code Pro"/>
+          <w:color w:val="212121"/>
+          <w:sz w:val="20"/>
+          <w:szCs w:val="20"/>
+          <w:lang w:val="es-ES" w:eastAsia="es-ES"/>
+        </w:rPr>
         <w:t>&gt;</w:t>
       </w:r>
     </w:p>
@@ -3020,7 +2877,7 @@
     </w:p>
     <w:p>
       <w:pPr>
-        <w:pStyle w:val="ListParagraph"/>
+        <w:pStyle w:val="Prrafodelista"/>
         <w:numPr>
           <w:ilvl w:val="0"/>
           <w:numId w:val="11"/>
@@ -3113,7 +2970,6 @@
         <w:t>&lt;</w:t>
       </w:r>
       <w:proofErr w:type="spellStart"/>
-      <w:proofErr w:type="gramStart"/>
       <w:r>
         <w:rPr>
           <w:rFonts w:ascii="Source Code Pro" w:hAnsi="Source Code Pro"/>
@@ -3125,7 +2981,6 @@
         <w:t>address</w:t>
       </w:r>
       <w:proofErr w:type="spellEnd"/>
-      <w:proofErr w:type="gramEnd"/>
       <w:r>
         <w:rPr>
           <w:rFonts w:ascii="Source Code Pro" w:hAnsi="Source Code Pro"/>
@@ -3466,7 +3321,6 @@
         <w:t>&lt;/</w:t>
       </w:r>
       <w:proofErr w:type="spellStart"/>
-      <w:proofErr w:type="gramStart"/>
       <w:r>
         <w:rPr>
           <w:rFonts w:ascii="Source Code Pro" w:hAnsi="Source Code Pro"/>
@@ -3478,7 +3332,6 @@
         <w:t>address</w:t>
       </w:r>
       <w:proofErr w:type="spellEnd"/>
-      <w:proofErr w:type="gramEnd"/>
       <w:r>
         <w:rPr>
           <w:rFonts w:ascii="Source Code Pro" w:hAnsi="Source Code Pro"/>
@@ -3509,7 +3362,7 @@
     </w:p>
     <w:p>
       <w:pPr>
-        <w:pStyle w:val="ListParagraph"/>
+        <w:pStyle w:val="Prrafodelista"/>
         <w:numPr>
           <w:ilvl w:val="0"/>
           <w:numId w:val="11"/>
@@ -3649,7 +3502,7 @@
     </w:p>
     <w:p>
       <w:pPr>
-        <w:pStyle w:val="ListParagraph"/>
+        <w:pStyle w:val="Prrafodelista"/>
         <w:numPr>
           <w:ilvl w:val="0"/>
           <w:numId w:val="11"/>
@@ -3758,7 +3611,7 @@
     </w:p>
     <w:p>
       <w:pPr>
-        <w:pStyle w:val="ListParagraph"/>
+        <w:pStyle w:val="Prrafodelista"/>
         <w:numPr>
           <w:ilvl w:val="0"/>
           <w:numId w:val="11"/>
@@ -3827,7 +3680,6 @@
           <w:color w:val="212121"/>
           <w:lang w:val="es-VE" w:eastAsia="es-ES"/>
         </w:rPr>
-        <w:lastRenderedPageBreak/>
         <w:t> </w:t>
       </w:r>
     </w:p>
@@ -4208,7 +4060,6 @@
         </w:rPr>
       </w:pPr>
       <w:proofErr w:type="spellStart"/>
-      <w:proofErr w:type="gramStart"/>
       <w:r>
         <w:rPr>
           <w:rFonts w:ascii="Source Code Pro" w:hAnsi="Source Code Pro"/>
@@ -4220,7 +4071,6 @@
         <w:t>blockquote</w:t>
       </w:r>
       <w:proofErr w:type="spellEnd"/>
-      <w:proofErr w:type="gramEnd"/>
       <w:r>
         <w:rPr>
           <w:rFonts w:ascii="Source Code Pro" w:hAnsi="Source Code Pro"/>
@@ -4680,7 +4530,6 @@
         </w:rPr>
       </w:pPr>
       <w:proofErr w:type="spellStart"/>
-      <w:proofErr w:type="gramStart"/>
       <w:r>
         <w:rPr>
           <w:rFonts w:ascii="Source Code Pro" w:hAnsi="Source Code Pro"/>
@@ -4692,7 +4541,6 @@
         <w:t>ul</w:t>
       </w:r>
       <w:proofErr w:type="spellEnd"/>
-      <w:proofErr w:type="gramEnd"/>
       <w:r>
         <w:rPr>
           <w:rFonts w:ascii="Source Code Pro" w:hAnsi="Source Code Pro"/>
@@ -4704,6 +4552,7 @@
         <w:t xml:space="preserve"> &gt; </w:t>
       </w:r>
       <w:proofErr w:type="spellStart"/>
+      <w:proofErr w:type="gramStart"/>
       <w:r>
         <w:rPr>
           <w:rFonts w:ascii="Source Code Pro" w:hAnsi="Source Code Pro"/>
@@ -4712,9 +4561,9 @@
           <w:szCs w:val="20"/>
           <w:lang w:val="es-ES" w:eastAsia="es-ES"/>
         </w:rPr>
-        <w:t>li:last-child</w:t>
-      </w:r>
-      <w:proofErr w:type="spellEnd"/>
+        <w:t>li:last</w:t>
+      </w:r>
+      <w:proofErr w:type="gramEnd"/>
       <w:r>
         <w:rPr>
           <w:rFonts w:ascii="Source Code Pro" w:hAnsi="Source Code Pro"/>
@@ -4723,8 +4572,9 @@
           <w:szCs w:val="20"/>
           <w:lang w:val="es-ES" w:eastAsia="es-ES"/>
         </w:rPr>
-        <w:t xml:space="preserve"> {</w:t>
-      </w:r>
+        <w:t>-child</w:t>
+      </w:r>
+      <w:proofErr w:type="spellEnd"/>
       <w:r>
         <w:rPr>
           <w:rFonts w:ascii="Source Code Pro" w:hAnsi="Source Code Pro"/>
@@ -4733,7 +4583,7 @@
           <w:szCs w:val="20"/>
           <w:lang w:val="es-ES" w:eastAsia="es-ES"/>
         </w:rPr>
-        <w:t>…</w:t>
+        <w:t xml:space="preserve"> {</w:t>
       </w:r>
       <w:r>
         <w:rPr>
@@ -4743,6 +4593,16 @@
           <w:szCs w:val="20"/>
           <w:lang w:val="es-ES" w:eastAsia="es-ES"/>
         </w:rPr>
+        <w:t>…</w:t>
+      </w:r>
+      <w:r>
+        <w:rPr>
+          <w:rFonts w:ascii="Source Code Pro" w:hAnsi="Source Code Pro"/>
+          <w:color w:val="212121"/>
+          <w:sz w:val="20"/>
+          <w:szCs w:val="20"/>
+          <w:lang w:val="es-ES" w:eastAsia="es-ES"/>
+        </w:rPr>
         <w:t>}</w:t>
       </w:r>
     </w:p>
@@ -4852,7 +4712,6 @@
         </w:rPr>
       </w:pPr>
       <w:proofErr w:type="spellStart"/>
-      <w:proofErr w:type="gramStart"/>
       <w:r>
         <w:rPr>
           <w:rFonts w:ascii="Source Code Pro" w:hAnsi="Source Code Pro"/>
@@ -4864,7 +4723,6 @@
         <w:t>ul</w:t>
       </w:r>
       <w:proofErr w:type="spellEnd"/>
-      <w:proofErr w:type="gramEnd"/>
       <w:r>
         <w:rPr>
           <w:rFonts w:ascii="Source Code Pro" w:hAnsi="Source Code Pro"/>
@@ -4876,6 +4734,7 @@
         <w:t xml:space="preserve"> &gt; </w:t>
       </w:r>
       <w:proofErr w:type="spellStart"/>
+      <w:proofErr w:type="gramStart"/>
       <w:r>
         <w:rPr>
           <w:rFonts w:ascii="Source Code Pro" w:hAnsi="Source Code Pro"/>
@@ -4884,9 +4743,9 @@
           <w:szCs w:val="20"/>
           <w:lang w:val="es-ES" w:eastAsia="es-ES"/>
         </w:rPr>
-        <w:t>li:nth-child</w:t>
-      </w:r>
-      <w:proofErr w:type="spellEnd"/>
+        <w:t>li:nth</w:t>
+      </w:r>
+      <w:proofErr w:type="gramEnd"/>
       <w:r>
         <w:rPr>
           <w:rFonts w:ascii="Source Code Pro" w:hAnsi="Source Code Pro"/>
@@ -4895,8 +4754,9 @@
           <w:szCs w:val="20"/>
           <w:lang w:val="es-ES" w:eastAsia="es-ES"/>
         </w:rPr>
-        <w:t>(3) {</w:t>
-      </w:r>
+        <w:t>-child</w:t>
+      </w:r>
+      <w:proofErr w:type="spellEnd"/>
       <w:r>
         <w:rPr>
           <w:rFonts w:ascii="Source Code Pro" w:hAnsi="Source Code Pro"/>
@@ -4905,7 +4765,7 @@
           <w:szCs w:val="20"/>
           <w:lang w:val="es-ES" w:eastAsia="es-ES"/>
         </w:rPr>
-        <w:t>…</w:t>
+        <w:t>(3) {</w:t>
       </w:r>
       <w:r>
         <w:rPr>
@@ -4915,6 +4775,16 @@
           <w:szCs w:val="20"/>
           <w:lang w:val="es-ES" w:eastAsia="es-ES"/>
         </w:rPr>
+        <w:t>…</w:t>
+      </w:r>
+      <w:r>
+        <w:rPr>
+          <w:rFonts w:ascii="Source Code Pro" w:hAnsi="Source Code Pro"/>
+          <w:color w:val="212121"/>
+          <w:sz w:val="20"/>
+          <w:szCs w:val="20"/>
+          <w:lang w:val="es-ES" w:eastAsia="es-ES"/>
+        </w:rPr>
         <w:t>}</w:t>
       </w:r>
     </w:p>
@@ -5026,7 +4896,7 @@
           <w:szCs w:val="20"/>
           <w:lang w:val="es-ES" w:eastAsia="es-ES"/>
         </w:rPr>
-        <w:t>a:</w:t>
+        <w:t>a:not</w:t>
       </w:r>
       <w:proofErr w:type="gramEnd"/>
       <w:r>
@@ -5037,7 +4907,7 @@
           <w:szCs w:val="20"/>
           <w:lang w:val="es-ES" w:eastAsia="es-ES"/>
         </w:rPr>
-        <w:t>not(</w:t>
+        <w:t>(</w:t>
       </w:r>
       <w:r>
         <w:rPr>
@@ -5153,19 +5023,172 @@
           <w:color w:val="212121"/>
           <w:lang w:val="es-ES" w:eastAsia="es-ES"/>
         </w:rPr>
-        <w:t xml:space="preserve"> finalice con la cadena .</w:t>
-      </w:r>
-      <w:proofErr w:type="spellStart"/>
-      <w:r>
+        <w:t xml:space="preserve"> finalice con la cadena .gif</w:t>
+      </w:r>
+    </w:p>
+    <w:p>
+      <w:pPr>
+        <w:jc w:val="both"/>
         <w:rPr>
           <w:b/>
           <w:bCs/>
           <w:color w:val="212121"/>
           <w:lang w:val="es-ES" w:eastAsia="es-ES"/>
         </w:rPr>
-        <w:t>gif</w:t>
+      </w:pPr>
+    </w:p>
+    <w:p>
+      <w:pPr>
+        <w:jc w:val="both"/>
+        <w:rPr>
+          <w:color w:val="212121"/>
+          <w:lang w:val="es-ES" w:eastAsia="es-ES"/>
+        </w:rPr>
+      </w:pPr>
+      <w:r>
+        <w:rPr>
+          <w:color w:val="212121"/>
+          <w:lang w:val="es-ES" w:eastAsia="es-ES"/>
+        </w:rPr>
+        <w:t>Respuesta. –</w:t>
+      </w:r>
+    </w:p>
+    <w:p>
+      <w:pPr>
+        <w:jc w:val="both"/>
+        <w:rPr>
+          <w:color w:val="212121"/>
+          <w:lang w:val="es-ES" w:eastAsia="es-ES"/>
+        </w:rPr>
+      </w:pPr>
+    </w:p>
+    <w:p>
+      <w:pPr>
+        <w:ind w:left="720"/>
+        <w:rPr>
+          <w:rFonts w:ascii="Source Code Pro" w:hAnsi="Source Code Pro"/>
+          <w:color w:val="212121"/>
+          <w:sz w:val="20"/>
+          <w:szCs w:val="20"/>
+          <w:lang w:val="es-ES" w:eastAsia="es-ES"/>
+        </w:rPr>
+      </w:pPr>
+      <w:proofErr w:type="spellStart"/>
+      <w:r>
+        <w:rPr>
+          <w:rFonts w:ascii="Source Code Pro" w:hAnsi="Source Code Pro"/>
+          <w:color w:val="212121"/>
+          <w:sz w:val="20"/>
+          <w:szCs w:val="20"/>
+          <w:lang w:val="es-ES" w:eastAsia="es-ES"/>
+        </w:rPr>
+        <w:t>img</w:t>
       </w:r>
       <w:proofErr w:type="spellEnd"/>
+      <w:r>
+        <w:rPr>
+          <w:rFonts w:ascii="Source Code Pro" w:hAnsi="Source Code Pro"/>
+          <w:color w:val="212121"/>
+          <w:sz w:val="20"/>
+          <w:szCs w:val="20"/>
+          <w:lang w:val="es-ES" w:eastAsia="es-ES"/>
+        </w:rPr>
+        <w:t>[</w:t>
+      </w:r>
+      <w:proofErr w:type="spellStart"/>
+      <w:r>
+        <w:rPr>
+          <w:rFonts w:ascii="Source Code Pro" w:hAnsi="Source Code Pro"/>
+          <w:color w:val="212121"/>
+          <w:sz w:val="20"/>
+          <w:szCs w:val="20"/>
+          <w:lang w:val="es-ES" w:eastAsia="es-ES"/>
+        </w:rPr>
+        <w:t>src</w:t>
+      </w:r>
+      <w:proofErr w:type="spellEnd"/>
+      <w:r>
+        <w:rPr>
+          <w:rFonts w:ascii="Source Code Pro" w:hAnsi="Source Code Pro"/>
+          <w:color w:val="212121"/>
+          <w:sz w:val="20"/>
+          <w:szCs w:val="20"/>
+          <w:lang w:val="es-ES" w:eastAsia="es-ES"/>
+        </w:rPr>
+        <w:t>$=".gif"] {</w:t>
+      </w:r>
+      <w:r>
+        <w:rPr>
+          <w:rFonts w:ascii="Source Code Pro" w:hAnsi="Source Code Pro"/>
+          <w:color w:val="212121"/>
+          <w:sz w:val="20"/>
+          <w:szCs w:val="20"/>
+          <w:lang w:val="es-ES" w:eastAsia="es-ES"/>
+        </w:rPr>
+        <w:t>…</w:t>
+      </w:r>
+      <w:r>
+        <w:rPr>
+          <w:rFonts w:ascii="Source Code Pro" w:hAnsi="Source Code Pro"/>
+          <w:color w:val="212121"/>
+          <w:sz w:val="20"/>
+          <w:szCs w:val="20"/>
+          <w:lang w:val="es-ES" w:eastAsia="es-ES"/>
+        </w:rPr>
+        <w:t xml:space="preserve">} </w:t>
+      </w:r>
+    </w:p>
+    <w:p>
+      <w:pPr>
+        <w:jc w:val="both"/>
+        <w:rPr>
+          <w:color w:val="212121"/>
+          <w:lang w:val="es-VE" w:eastAsia="es-ES"/>
+        </w:rPr>
+      </w:pPr>
+      <w:r>
+        <w:rPr>
+          <w:color w:val="212121"/>
+          <w:lang w:val="es-VE" w:eastAsia="es-ES"/>
+        </w:rPr>
+        <w:t> </w:t>
+      </w:r>
+    </w:p>
+    <w:p>
+      <w:pPr>
+        <w:jc w:val="both"/>
+        <w:rPr>
+          <w:color w:val="212121"/>
+          <w:lang w:val="es-VE" w:eastAsia="es-ES"/>
+        </w:rPr>
+      </w:pPr>
+    </w:p>
+    <w:p>
+      <w:pPr>
+        <w:jc w:val="both"/>
+        <w:rPr>
+          <w:color w:val="212121"/>
+          <w:lang w:val="es-VE" w:eastAsia="es-ES"/>
+        </w:rPr>
+      </w:pPr>
+    </w:p>
+    <w:p>
+      <w:pPr>
+        <w:jc w:val="both"/>
+        <w:rPr>
+          <w:color w:val="212121"/>
+          <w:lang w:val="es-VE" w:eastAsia="es-ES"/>
+        </w:rPr>
+      </w:pPr>
+    </w:p>
+    <w:p>
+      <w:pPr>
+        <w:jc w:val="both"/>
+        <w:rPr>
+          <w:color w:val="212121"/>
+          <w:lang w:val="es-VE" w:eastAsia="es-ES"/>
+        </w:rPr>
+      </w:pPr>
     </w:p>
     <w:p>
       <w:pPr>
@@ -5177,6 +5200,46 @@
           <w:lang w:val="es-ES" w:eastAsia="es-ES"/>
         </w:rPr>
       </w:pPr>
+      <w:r>
+        <w:rPr>
+          <w:b/>
+          <w:bCs/>
+          <w:color w:val="212121"/>
+          <w:lang w:val="es-ES" w:eastAsia="es-ES"/>
+        </w:rPr>
+        <w:t xml:space="preserve">3.9 Cualquier elemento descendente del elemento </w:t>
+      </w:r>
+      <w:proofErr w:type="spellStart"/>
+      <w:r>
+        <w:rPr>
+          <w:b/>
+          <w:bCs/>
+          <w:color w:val="212121"/>
+          <w:lang w:val="es-ES" w:eastAsia="es-ES"/>
+        </w:rPr>
+        <w:t>nav</w:t>
+      </w:r>
+      <w:proofErr w:type="spellEnd"/>
+      <w:r>
+        <w:rPr>
+          <w:b/>
+          <w:bCs/>
+          <w:color w:val="212121"/>
+          <w:lang w:val="es-ES" w:eastAsia="es-ES"/>
+        </w:rPr>
+        <w:t>.</w:t>
+      </w:r>
+    </w:p>
+    <w:p>
+      <w:pPr>
+        <w:jc w:val="both"/>
+        <w:rPr>
+          <w:b/>
+          <w:bCs/>
+          <w:color w:val="212121"/>
+          <w:lang w:val="es-ES" w:eastAsia="es-ES"/>
+        </w:rPr>
+      </w:pPr>
     </w:p>
     <w:p>
       <w:pPr>
@@ -5215,7 +5278,6 @@
         </w:rPr>
       </w:pPr>
       <w:proofErr w:type="spellStart"/>
-      <w:proofErr w:type="gramStart"/>
       <w:r>
         <w:rPr>
           <w:rFonts w:ascii="Source Code Pro" w:hAnsi="Source Code Pro"/>
@@ -5224,9 +5286,8 @@
           <w:szCs w:val="20"/>
           <w:lang w:val="es-ES" w:eastAsia="es-ES"/>
         </w:rPr>
-        <w:t>img</w:t>
-      </w:r>
-      <w:proofErr w:type="spellEnd"/>
+        <w:t>n</w:t>
+      </w:r>
       <w:r>
         <w:rPr>
           <w:rFonts w:ascii="Source Code Pro" w:hAnsi="Source Code Pro"/>
@@ -5235,10 +5296,9 @@
           <w:szCs w:val="20"/>
           <w:lang w:val="es-ES" w:eastAsia="es-ES"/>
         </w:rPr>
-        <w:t>[</w:t>
-      </w:r>
-      <w:proofErr w:type="spellStart"/>
-      <w:proofErr w:type="gramEnd"/>
+        <w:t>av</w:t>
+      </w:r>
+      <w:proofErr w:type="spellEnd"/>
       <w:r>
         <w:rPr>
           <w:rFonts w:ascii="Source Code Pro" w:hAnsi="Source Code Pro"/>
@@ -5247,9 +5307,8 @@
           <w:szCs w:val="20"/>
           <w:lang w:val="es-ES" w:eastAsia="es-ES"/>
         </w:rPr>
-        <w:t>src</w:t>
-      </w:r>
-      <w:proofErr w:type="spellEnd"/>
+        <w:t xml:space="preserve"> *</w:t>
+      </w:r>
       <w:r>
         <w:rPr>
           <w:rFonts w:ascii="Source Code Pro" w:hAnsi="Source Code Pro"/>
@@ -5258,9 +5317,8 @@
           <w:szCs w:val="20"/>
           <w:lang w:val="es-ES" w:eastAsia="es-ES"/>
         </w:rPr>
-        <w:t>$=".</w:t>
-      </w:r>
-      <w:proofErr w:type="spellStart"/>
+        <w:t xml:space="preserve"> {</w:t>
+      </w:r>
       <w:r>
         <w:rPr>
           <w:rFonts w:ascii="Source Code Pro" w:hAnsi="Source Code Pro"/>
@@ -5269,9 +5327,8 @@
           <w:szCs w:val="20"/>
           <w:lang w:val="es-ES" w:eastAsia="es-ES"/>
         </w:rPr>
-        <w:t>gif</w:t>
-      </w:r>
-      <w:proofErr w:type="spellEnd"/>
+        <w:t>…</w:t>
+      </w:r>
       <w:r>
         <w:rPr>
           <w:rFonts w:ascii="Source Code Pro" w:hAnsi="Source Code Pro"/>
@@ -5280,9 +5337,87 @@
           <w:szCs w:val="20"/>
           <w:lang w:val="es-ES" w:eastAsia="es-ES"/>
         </w:rPr>
-        <w:t>"] {</w:t>
-      </w:r>
-      <w:r>
+        <w:t>}</w:t>
+      </w:r>
+    </w:p>
+    <w:p>
+      <w:pPr>
+        <w:jc w:val="both"/>
+        <w:rPr>
+          <w:color w:val="212121"/>
+          <w:lang w:val="es-VE" w:eastAsia="es-ES"/>
+        </w:rPr>
+      </w:pPr>
+      <w:r>
+        <w:rPr>
+          <w:color w:val="212121"/>
+          <w:lang w:val="es-VE" w:eastAsia="es-ES"/>
+        </w:rPr>
+        <w:t> </w:t>
+      </w:r>
+    </w:p>
+    <w:p>
+      <w:pPr>
+        <w:jc w:val="both"/>
+        <w:rPr>
+          <w:color w:val="212121"/>
+          <w:lang w:val="es-ES" w:eastAsia="es-ES"/>
+        </w:rPr>
+      </w:pPr>
+      <w:r>
+        <w:rPr>
+          <w:b/>
+          <w:bCs/>
+          <w:color w:val="212121"/>
+          <w:lang w:val="es-ES" w:eastAsia="es-ES"/>
+        </w:rPr>
+        <w:t>3.10 La primera línea de un elemento p.</w:t>
+      </w:r>
+    </w:p>
+    <w:p>
+      <w:pPr>
+        <w:jc w:val="both"/>
+        <w:rPr>
+          <w:color w:val="212121"/>
+          <w:lang w:val="es-ES" w:eastAsia="es-ES"/>
+        </w:rPr>
+      </w:pPr>
+      <w:r>
+        <w:rPr>
+          <w:color w:val="212121"/>
+          <w:lang w:val="es-ES" w:eastAsia="es-ES"/>
+        </w:rPr>
+        <w:t> </w:t>
+      </w:r>
+    </w:p>
+    <w:p>
+      <w:pPr>
+        <w:jc w:val="both"/>
+        <w:rPr>
+          <w:color w:val="212121"/>
+          <w:lang w:val="es-ES" w:eastAsia="es-ES"/>
+        </w:rPr>
+      </w:pPr>
+      <w:r>
+        <w:rPr>
+          <w:color w:val="212121"/>
+          <w:lang w:val="es-ES" w:eastAsia="es-ES"/>
+        </w:rPr>
+        <w:t>Respuesta. –</w:t>
+      </w:r>
+    </w:p>
+    <w:p>
+      <w:pPr>
+        <w:jc w:val="both"/>
+        <w:rPr>
+          <w:color w:val="212121"/>
+          <w:lang w:val="es-ES" w:eastAsia="es-ES"/>
+        </w:rPr>
+      </w:pPr>
+    </w:p>
+    <w:p>
+      <w:pPr>
+        <w:ind w:left="720"/>
         <w:rPr>
           <w:rFonts w:ascii="Source Code Pro" w:hAnsi="Source Code Pro"/>
           <w:color w:val="212121"/>
@@ -5290,8 +5425,8 @@
           <w:szCs w:val="20"/>
           <w:lang w:val="es-ES" w:eastAsia="es-ES"/>
         </w:rPr>
-        <w:t>…</w:t>
-      </w:r>
+      </w:pPr>
+      <w:proofErr w:type="gramStart"/>
       <w:r>
         <w:rPr>
           <w:rFonts w:ascii="Source Code Pro" w:hAnsi="Source Code Pro"/>
@@ -5300,140 +5435,10 @@
           <w:szCs w:val="20"/>
           <w:lang w:val="es-ES" w:eastAsia="es-ES"/>
         </w:rPr>
-        <w:t xml:space="preserve">} </w:t>
-      </w:r>
-    </w:p>
-    <w:p>
-      <w:pPr>
-        <w:jc w:val="both"/>
-        <w:rPr>
-          <w:color w:val="212121"/>
-          <w:lang w:val="es-VE" w:eastAsia="es-ES"/>
-        </w:rPr>
-      </w:pPr>
-      <w:r>
-        <w:rPr>
-          <w:color w:val="212121"/>
-          <w:lang w:val="es-VE" w:eastAsia="es-ES"/>
-        </w:rPr>
-        <w:t> </w:t>
-      </w:r>
-    </w:p>
-    <w:p>
-      <w:pPr>
-        <w:jc w:val="both"/>
-        <w:rPr>
-          <w:color w:val="212121"/>
-          <w:lang w:val="es-VE" w:eastAsia="es-ES"/>
-        </w:rPr>
-      </w:pPr>
-    </w:p>
-    <w:p>
-      <w:pPr>
-        <w:jc w:val="both"/>
-        <w:rPr>
-          <w:color w:val="212121"/>
-          <w:lang w:val="es-VE" w:eastAsia="es-ES"/>
-        </w:rPr>
-      </w:pPr>
-    </w:p>
-    <w:p>
-      <w:pPr>
-        <w:jc w:val="both"/>
-        <w:rPr>
-          <w:color w:val="212121"/>
-          <w:lang w:val="es-VE" w:eastAsia="es-ES"/>
-        </w:rPr>
-      </w:pPr>
-    </w:p>
-    <w:p>
-      <w:pPr>
-        <w:jc w:val="both"/>
-        <w:rPr>
-          <w:color w:val="212121"/>
-          <w:lang w:val="es-VE" w:eastAsia="es-ES"/>
-        </w:rPr>
-      </w:pPr>
-    </w:p>
-    <w:p>
-      <w:pPr>
-        <w:jc w:val="both"/>
-        <w:rPr>
-          <w:b/>
-          <w:bCs/>
-          <w:color w:val="212121"/>
-          <w:lang w:val="es-ES" w:eastAsia="es-ES"/>
-        </w:rPr>
-      </w:pPr>
-      <w:r>
-        <w:rPr>
-          <w:b/>
-          <w:bCs/>
-          <w:color w:val="212121"/>
-          <w:lang w:val="es-ES" w:eastAsia="es-ES"/>
-        </w:rPr>
-        <w:t xml:space="preserve">3.9 Cualquier elemento descendente del elemento </w:t>
-      </w:r>
-      <w:proofErr w:type="spellStart"/>
-      <w:r>
-        <w:rPr>
-          <w:b/>
-          <w:bCs/>
-          <w:color w:val="212121"/>
-          <w:lang w:val="es-ES" w:eastAsia="es-ES"/>
-        </w:rPr>
-        <w:t>nav</w:t>
-      </w:r>
-      <w:proofErr w:type="spellEnd"/>
-      <w:r>
-        <w:rPr>
-          <w:b/>
-          <w:bCs/>
-          <w:color w:val="212121"/>
-          <w:lang w:val="es-ES" w:eastAsia="es-ES"/>
-        </w:rPr>
-        <w:t>.</w:t>
-      </w:r>
-    </w:p>
-    <w:p>
-      <w:pPr>
-        <w:jc w:val="both"/>
-        <w:rPr>
-          <w:b/>
-          <w:bCs/>
-          <w:color w:val="212121"/>
-          <w:lang w:val="es-ES" w:eastAsia="es-ES"/>
-        </w:rPr>
-      </w:pPr>
-    </w:p>
-    <w:p>
-      <w:pPr>
-        <w:jc w:val="both"/>
-        <w:rPr>
-          <w:color w:val="212121"/>
-          <w:lang w:val="es-ES" w:eastAsia="es-ES"/>
-        </w:rPr>
-      </w:pPr>
-      <w:r>
-        <w:rPr>
-          <w:color w:val="212121"/>
-          <w:lang w:val="es-ES" w:eastAsia="es-ES"/>
-        </w:rPr>
-        <w:t>Respuesta. –</w:t>
-      </w:r>
-    </w:p>
-    <w:p>
-      <w:pPr>
-        <w:jc w:val="both"/>
-        <w:rPr>
-          <w:color w:val="212121"/>
-          <w:lang w:val="es-ES" w:eastAsia="es-ES"/>
-        </w:rPr>
-      </w:pPr>
-    </w:p>
-    <w:p>
-      <w:pPr>
-        <w:ind w:left="720"/>
+        <w:t>p::</w:t>
+      </w:r>
+      <w:proofErr w:type="gramEnd"/>
+      <w:r>
         <w:rPr>
           <w:rFonts w:ascii="Source Code Pro" w:hAnsi="Source Code Pro"/>
           <w:color w:val="212121"/>
@@ -5441,189 +5446,7 @@
           <w:szCs w:val="20"/>
           <w:lang w:val="es-ES" w:eastAsia="es-ES"/>
         </w:rPr>
-      </w:pPr>
-      <w:proofErr w:type="spellStart"/>
-      <w:proofErr w:type="gramStart"/>
-      <w:r>
-        <w:rPr>
-          <w:rFonts w:ascii="Source Code Pro" w:hAnsi="Source Code Pro"/>
-          <w:color w:val="212121"/>
-          <w:sz w:val="20"/>
-          <w:szCs w:val="20"/>
-          <w:lang w:val="es-ES" w:eastAsia="es-ES"/>
-        </w:rPr>
-        <w:t>n</w:t>
-      </w:r>
-      <w:r>
-        <w:rPr>
-          <w:rFonts w:ascii="Source Code Pro" w:hAnsi="Source Code Pro"/>
-          <w:color w:val="212121"/>
-          <w:sz w:val="20"/>
-          <w:szCs w:val="20"/>
-          <w:lang w:val="es-ES" w:eastAsia="es-ES"/>
-        </w:rPr>
-        <w:t>av</w:t>
-      </w:r>
-      <w:proofErr w:type="spellEnd"/>
-      <w:proofErr w:type="gramEnd"/>
-      <w:r>
-        <w:rPr>
-          <w:rFonts w:ascii="Source Code Pro" w:hAnsi="Source Code Pro"/>
-          <w:color w:val="212121"/>
-          <w:sz w:val="20"/>
-          <w:szCs w:val="20"/>
-          <w:lang w:val="es-ES" w:eastAsia="es-ES"/>
-        </w:rPr>
-        <w:t xml:space="preserve"> *</w:t>
-      </w:r>
-      <w:r>
-        <w:rPr>
-          <w:rFonts w:ascii="Source Code Pro" w:hAnsi="Source Code Pro"/>
-          <w:color w:val="212121"/>
-          <w:sz w:val="20"/>
-          <w:szCs w:val="20"/>
-          <w:lang w:val="es-ES" w:eastAsia="es-ES"/>
-        </w:rPr>
-        <w:t xml:space="preserve"> {</w:t>
-      </w:r>
-      <w:r>
-        <w:rPr>
-          <w:rFonts w:ascii="Source Code Pro" w:hAnsi="Source Code Pro"/>
-          <w:color w:val="212121"/>
-          <w:sz w:val="20"/>
-          <w:szCs w:val="20"/>
-          <w:lang w:val="es-ES" w:eastAsia="es-ES"/>
-        </w:rPr>
-        <w:t>…</w:t>
-      </w:r>
-      <w:r>
-        <w:rPr>
-          <w:rFonts w:ascii="Source Code Pro" w:hAnsi="Source Code Pro"/>
-          <w:color w:val="212121"/>
-          <w:sz w:val="20"/>
-          <w:szCs w:val="20"/>
-          <w:lang w:val="es-ES" w:eastAsia="es-ES"/>
-        </w:rPr>
-        <w:t>}</w:t>
-      </w:r>
-    </w:p>
-    <w:p>
-      <w:pPr>
-        <w:jc w:val="both"/>
-        <w:rPr>
-          <w:color w:val="212121"/>
-          <w:lang w:val="es-VE" w:eastAsia="es-ES"/>
-        </w:rPr>
-      </w:pPr>
-      <w:r>
-        <w:rPr>
-          <w:color w:val="212121"/>
-          <w:lang w:val="es-VE" w:eastAsia="es-ES"/>
-        </w:rPr>
-        <w:t> </w:t>
-      </w:r>
-    </w:p>
-    <w:p>
-      <w:pPr>
-        <w:jc w:val="both"/>
-        <w:rPr>
-          <w:color w:val="212121"/>
-          <w:lang w:val="es-ES" w:eastAsia="es-ES"/>
-        </w:rPr>
-      </w:pPr>
-      <w:r>
-        <w:rPr>
-          <w:b/>
-          <w:bCs/>
-          <w:color w:val="212121"/>
-          <w:lang w:val="es-ES" w:eastAsia="es-ES"/>
-        </w:rPr>
-        <w:t>3.10 La primera línea de un elemento p.</w:t>
-      </w:r>
-    </w:p>
-    <w:p>
-      <w:pPr>
-        <w:jc w:val="both"/>
-        <w:rPr>
-          <w:color w:val="212121"/>
-          <w:lang w:val="es-ES" w:eastAsia="es-ES"/>
-        </w:rPr>
-      </w:pPr>
-      <w:r>
-        <w:rPr>
-          <w:color w:val="212121"/>
-          <w:lang w:val="es-ES" w:eastAsia="es-ES"/>
-        </w:rPr>
-        <w:t> </w:t>
-      </w:r>
-    </w:p>
-    <w:p>
-      <w:pPr>
-        <w:jc w:val="both"/>
-        <w:rPr>
-          <w:color w:val="212121"/>
-          <w:lang w:val="es-ES" w:eastAsia="es-ES"/>
-        </w:rPr>
-      </w:pPr>
-      <w:r>
-        <w:rPr>
-          <w:color w:val="212121"/>
-          <w:lang w:val="es-ES" w:eastAsia="es-ES"/>
-        </w:rPr>
-        <w:t>Respuesta. –</w:t>
-      </w:r>
-    </w:p>
-    <w:p>
-      <w:pPr>
-        <w:jc w:val="both"/>
-        <w:rPr>
-          <w:color w:val="212121"/>
-          <w:lang w:val="es-ES" w:eastAsia="es-ES"/>
-        </w:rPr>
-      </w:pPr>
-    </w:p>
-    <w:p>
-      <w:pPr>
-        <w:ind w:left="720"/>
-        <w:rPr>
-          <w:rFonts w:ascii="Source Code Pro" w:hAnsi="Source Code Pro"/>
-          <w:color w:val="212121"/>
-          <w:sz w:val="20"/>
-          <w:szCs w:val="20"/>
-          <w:lang w:val="es-ES" w:eastAsia="es-ES"/>
-        </w:rPr>
-      </w:pPr>
-      <w:r>
-        <w:rPr>
-          <w:rFonts w:ascii="Source Code Pro" w:hAnsi="Source Code Pro"/>
-          <w:color w:val="212121"/>
-          <w:sz w:val="20"/>
-          <w:szCs w:val="20"/>
-          <w:lang w:val="es-ES" w:eastAsia="es-ES"/>
-        </w:rPr>
-        <w:t>p</w:t>
-      </w:r>
-      <w:proofErr w:type="gramStart"/>
-      <w:r>
-        <w:rPr>
-          <w:rFonts w:ascii="Source Code Pro" w:hAnsi="Source Code Pro"/>
-          <w:color w:val="212121"/>
-          <w:sz w:val="20"/>
-          <w:szCs w:val="20"/>
-          <w:lang w:val="es-ES" w:eastAsia="es-ES"/>
-        </w:rPr>
-        <w:t>::first</w:t>
-      </w:r>
-      <w:proofErr w:type="gramEnd"/>
-      <w:r>
-        <w:rPr>
-          <w:rFonts w:ascii="Source Code Pro" w:hAnsi="Source Code Pro"/>
-          <w:color w:val="212121"/>
-          <w:sz w:val="20"/>
-          <w:szCs w:val="20"/>
-          <w:lang w:val="es-ES" w:eastAsia="es-ES"/>
-        </w:rPr>
-        <w:t>-line {}</w:t>
+        <w:t>first-line {}</w:t>
       </w:r>
     </w:p>
     <w:p>
@@ -5737,7 +5560,7 @@
     </w:p>
     <w:p>
       <w:pPr>
-        <w:pStyle w:val="ListParagraph"/>
+        <w:pStyle w:val="Prrafodelista"/>
         <w:numPr>
           <w:ilvl w:val="0"/>
           <w:numId w:val="12"/>
@@ -5820,7 +5643,7 @@
     </w:p>
     <w:tbl>
       <w:tblPr>
-        <w:tblStyle w:val="TableGrid"/>
+        <w:tblStyle w:val="Tablaconcuadrcula"/>
         <w:tblW w:w="0" w:type="auto"/>
         <w:tblLook w:val="04A0" w:firstRow="1" w:lastRow="0" w:firstColumn="1" w:lastColumn="0" w:noHBand="0" w:noVBand="1"/>
       </w:tblPr>
@@ -6291,39 +6114,7 @@
                 <w:color w:val="212121"/>
                 <w:lang w:val="es-ES" w:eastAsia="es-ES"/>
               </w:rPr>
-              <w:t xml:space="preserve">En el </w:t>
-            </w:r>
-            <w:proofErr w:type="spellStart"/>
-            <w:r>
-              <w:rPr>
-                <w:color w:val="212121"/>
-                <w:lang w:val="es-ES" w:eastAsia="es-ES"/>
-              </w:rPr>
-              <w:t>tag</w:t>
-            </w:r>
-            <w:proofErr w:type="spellEnd"/>
-            <w:r>
-              <w:rPr>
-                <w:color w:val="212121"/>
-                <w:lang w:val="es-ES" w:eastAsia="es-ES"/>
-              </w:rPr>
-              <w:t xml:space="preserve"> se definen </w:t>
-            </w:r>
-            <w:proofErr w:type="gramStart"/>
-            <w:r>
-              <w:rPr>
-                <w:color w:val="212121"/>
-                <w:lang w:val="es-ES" w:eastAsia="es-ES"/>
-              </w:rPr>
-              <w:t>los meta</w:t>
-            </w:r>
-            <w:proofErr w:type="gramEnd"/>
-            <w:r>
-              <w:rPr>
-                <w:color w:val="212121"/>
-                <w:lang w:val="es-ES" w:eastAsia="es-ES"/>
-              </w:rPr>
-              <w:t xml:space="preserve"> datos del documento. En este caso especificamos la codificación del HTML (utf-8)</w:t>
+              <w:t>En el tag se definen los meta datos del documento. En este caso especificamos la codificación del HTML (utf-8)</w:t>
             </w:r>
           </w:p>
         </w:tc>
@@ -6353,7 +6144,6 @@
                 <w:szCs w:val="21"/>
                 <w:lang w:val="es-ES" w:eastAsia="es-ES"/>
               </w:rPr>
-              <w:lastRenderedPageBreak/>
               <w:t>&lt;</w:t>
             </w:r>
             <w:proofErr w:type="spellStart"/>
@@ -6868,23 +6658,7 @@
                 <w:color w:val="212121"/>
                 <w:lang w:val="es-ES" w:eastAsia="es-ES"/>
               </w:rPr>
-              <w:t xml:space="preserve">Con este </w:t>
-            </w:r>
-            <w:proofErr w:type="spellStart"/>
-            <w:r>
-              <w:rPr>
-                <w:color w:val="212121"/>
-                <w:lang w:val="es-ES" w:eastAsia="es-ES"/>
-              </w:rPr>
-              <w:t>tag</w:t>
-            </w:r>
-            <w:proofErr w:type="spellEnd"/>
-            <w:r>
-              <w:rPr>
-                <w:color w:val="212121"/>
-                <w:lang w:val="es-ES" w:eastAsia="es-ES"/>
-              </w:rPr>
-              <w:t xml:space="preserve"> se pudo definir una imagen dentro del documento. En el indicamos la fuente de la imagen que queremos incluir con el atributo “</w:t>
+              <w:t>Con este tag se pudo definir una imagen dentro del documento. En el indicamos la fuente de la imagen que queremos incluir con el atributo “</w:t>
             </w:r>
             <w:proofErr w:type="spellStart"/>
             <w:r>
@@ -7213,6 +6987,7 @@
               </w:rPr>
               <w:t>&lt;</w:t>
             </w:r>
+            <w:proofErr w:type="spellStart"/>
             <w:r>
               <w:rPr>
                 <w:rFonts w:ascii="Consolas" w:hAnsi="Consolas"/>
@@ -7223,6 +6998,7 @@
               </w:rPr>
               <w:t>li</w:t>
             </w:r>
+            <w:proofErr w:type="spellEnd"/>
             <w:r>
               <w:rPr>
                 <w:rFonts w:ascii="Consolas" w:hAnsi="Consolas"/>
@@ -7293,7 +7069,6 @@
                 <w:szCs w:val="20"/>
                 <w:lang w:val="es-ES" w:eastAsia="es-ES"/>
               </w:rPr>
-              <w:lastRenderedPageBreak/>
               <w:t>class</w:t>
             </w:r>
             <w:proofErr w:type="spellEnd"/>
@@ -7388,7 +7163,6 @@
                 <w:szCs w:val="21"/>
                 <w:lang w:val="es-ES" w:eastAsia="es-ES"/>
               </w:rPr>
-              <w:lastRenderedPageBreak/>
               <w:t>&lt;</w:t>
             </w:r>
             <w:r>
@@ -7822,6 +7596,7 @@
               </w:rPr>
               <w:t>&lt;</w:t>
             </w:r>
+            <w:proofErr w:type="spellStart"/>
             <w:r>
               <w:rPr>
                 <w:rFonts w:ascii="Consolas" w:hAnsi="Consolas"/>
@@ -7832,6 +7607,7 @@
               </w:rPr>
               <w:t>div</w:t>
             </w:r>
+            <w:proofErr w:type="spellEnd"/>
             <w:r>
               <w:rPr>
                 <w:rFonts w:ascii="Consolas" w:hAnsi="Consolas"/>
@@ -7944,23 +7720,7 @@
                 <w:color w:val="212121"/>
                 <w:lang w:val="es-ES" w:eastAsia="es-ES"/>
               </w:rPr>
-              <w:t xml:space="preserve">También se usó con un propósito similar para encerrar al </w:t>
-            </w:r>
-            <w:proofErr w:type="spellStart"/>
-            <w:r>
-              <w:rPr>
-                <w:color w:val="212121"/>
-                <w:lang w:val="es-ES" w:eastAsia="es-ES"/>
-              </w:rPr>
-              <w:t>tag</w:t>
-            </w:r>
-            <w:proofErr w:type="spellEnd"/>
-            <w:r>
-              <w:rPr>
-                <w:color w:val="212121"/>
-                <w:lang w:val="es-ES" w:eastAsia="es-ES"/>
-              </w:rPr>
-              <w:t xml:space="preserve"> “figure” con la misma clase en todas las paginas, y la sección final del artículo en index.html con </w:t>
+              <w:t xml:space="preserve">También se usó con un propósito similar para encerrar al tag “figure” con la misma clase en todas las paginas, y la sección final del artículo en index.html con </w:t>
             </w:r>
             <w:proofErr w:type="spellStart"/>
             <w:r>
@@ -8446,7 +8206,6 @@
                 <w:szCs w:val="21"/>
                 <w:lang w:val="es-ES" w:eastAsia="es-ES"/>
               </w:rPr>
-              <w:lastRenderedPageBreak/>
               <w:t>&lt;</w:t>
             </w:r>
             <w:proofErr w:type="spellStart"/>
@@ -10099,7 +9858,7 @@
     </w:p>
     <w:tbl>
       <w:tblPr>
-        <w:tblStyle w:val="TableGrid"/>
+        <w:tblStyle w:val="Tablaconcuadrcula"/>
         <w:tblW w:w="0" w:type="auto"/>
         <w:tblLook w:val="04A0" w:firstRow="1" w:lastRow="0" w:firstColumn="1" w:lastColumn="0" w:noHBand="0" w:noVBand="1"/>
       </w:tblPr>
@@ -10194,12 +9953,21 @@
               <w:t xml:space="preserve">Centrar contenido, es esta sección nos encargaremos de centrar los bloques principales </w:t>
             </w:r>
             <w:proofErr w:type="spellStart"/>
-            <w:r>
-              <w:rPr>
-                <w:color w:val="212121"/>
-                <w:lang w:val="es-ES" w:eastAsia="es-ES"/>
-              </w:rPr>
-              <w:t>Header,Nav,Article</w:t>
+            <w:proofErr w:type="gramStart"/>
+            <w:r>
+              <w:rPr>
+                <w:color w:val="212121"/>
+                <w:lang w:val="es-ES" w:eastAsia="es-ES"/>
+              </w:rPr>
+              <w:t>Header,Nav</w:t>
+            </w:r>
+            <w:proofErr w:type="gramEnd"/>
+            <w:r>
+              <w:rPr>
+                <w:color w:val="212121"/>
+                <w:lang w:val="es-ES" w:eastAsia="es-ES"/>
+              </w:rPr>
+              <w:t>,Article</w:t>
             </w:r>
             <w:proofErr w:type="spellEnd"/>
             <w:r>
@@ -10236,26 +10004,16 @@
                 <w:lang w:val="es-ES" w:eastAsia="es-ES"/>
               </w:rPr>
             </w:pPr>
-            <w:r>
-              <w:rPr>
-                <w:rFonts w:ascii="Consolas" w:hAnsi="Consolas"/>
-                <w:color w:val="89DDF3"/>
-                <w:sz w:val="21"/>
-                <w:szCs w:val="21"/>
-                <w:lang w:val="es-ES" w:eastAsia="es-ES"/>
-              </w:rPr>
-              <w:t>.</w:t>
-            </w:r>
             <w:proofErr w:type="spellStart"/>
             <w:r>
               <w:rPr>
                 <w:rFonts w:ascii="Consolas" w:hAnsi="Consolas"/>
-                <w:color w:val="FFCB6B"/>
-                <w:sz w:val="21"/>
-                <w:szCs w:val="21"/>
-                <w:lang w:val="es-ES" w:eastAsia="es-ES"/>
-              </w:rPr>
-              <w:t>fullWidthAling</w:t>
+                <w:color w:val="B2CCD6"/>
+                <w:sz w:val="21"/>
+                <w:szCs w:val="21"/>
+                <w:lang w:val="es-ES" w:eastAsia="es-ES"/>
+              </w:rPr>
+              <w:t>body</w:t>
             </w:r>
             <w:proofErr w:type="spellEnd"/>
             <w:r>
@@ -10300,7 +10058,7 @@
                 <w:szCs w:val="21"/>
                 <w:lang w:val="es-ES" w:eastAsia="es-ES"/>
               </w:rPr>
-              <w:t>text-align</w:t>
+              <w:t>margin</w:t>
             </w:r>
             <w:proofErr w:type="spellEnd"/>
             <w:r>
@@ -10326,12 +10084,22 @@
             <w:r>
               <w:rPr>
                 <w:rFonts w:ascii="Consolas" w:hAnsi="Consolas"/>
+                <w:color w:val="FFCB6B"/>
+                <w:sz w:val="21"/>
+                <w:szCs w:val="21"/>
+                <w:lang w:val="es-ES" w:eastAsia="es-ES"/>
+              </w:rPr>
+              <w:t>0</w:t>
+            </w:r>
+            <w:r>
+              <w:rPr>
+                <w:rFonts w:ascii="Consolas" w:hAnsi="Consolas"/>
                 <w:color w:val="89DDF3"/>
                 <w:sz w:val="21"/>
                 <w:szCs w:val="21"/>
                 <w:lang w:val="es-ES" w:eastAsia="es-ES"/>
               </w:rPr>
-              <w:t>center;</w:t>
+              <w:t>;</w:t>
             </w:r>
           </w:p>
           <w:p>
@@ -10356,15 +10124,6 @@
               </w:rPr>
               <w:t>}</w:t>
             </w:r>
-          </w:p>
-          <w:p>
-            <w:pPr>
-              <w:jc w:val="both"/>
-              <w:rPr>
-                <w:color w:val="212121"/>
-                <w:lang w:val="es-ES" w:eastAsia="es-ES"/>
-              </w:rPr>
-            </w:pPr>
           </w:p>
         </w:tc>
         <w:tc>
@@ -10384,7 +10143,7 @@
                 <w:color w:val="212121"/>
                 <w:lang w:val="es-ES" w:eastAsia="es-ES"/>
               </w:rPr>
-              <w:t xml:space="preserve">Con esta clase alineamos </w:t>
+              <w:t xml:space="preserve">Para lograr tener una franja continua de extremo a extremo sin bordes blancos se remueven los márgenes del </w:t>
             </w:r>
             <w:proofErr w:type="spellStart"/>
             <w:r>
@@ -10392,32 +10151,9 @@
                 <w:color w:val="212121"/>
                 <w:lang w:val="es-ES" w:eastAsia="es-ES"/>
               </w:rPr>
-              <w:t>Header,Nav</w:t>
+              <w:t>body</w:t>
             </w:r>
             <w:proofErr w:type="spellEnd"/>
-            <w:r>
-              <w:rPr>
-                <w:color w:val="212121"/>
-                <w:lang w:val="es-ES" w:eastAsia="es-ES"/>
-              </w:rPr>
-              <w:t xml:space="preserve"> y </w:t>
-            </w:r>
-            <w:proofErr w:type="spellStart"/>
-            <w:r>
-              <w:rPr>
-                <w:color w:val="212121"/>
-                <w:lang w:val="es-ES" w:eastAsia="es-ES"/>
-              </w:rPr>
-              <w:t>Foother</w:t>
-            </w:r>
-            <w:proofErr w:type="spellEnd"/>
-            <w:r>
-              <w:rPr>
-                <w:color w:val="212121"/>
-                <w:lang w:val="es-ES" w:eastAsia="es-ES"/>
-              </w:rPr>
-              <w:t xml:space="preserve"> en el centro</w:t>
-            </w:r>
           </w:p>
         </w:tc>
       </w:tr>
@@ -10450,26 +10186,38 @@
                 <w:color w:val="D4D4D4"/>
                 <w:sz w:val="21"/>
                 <w:szCs w:val="21"/>
-                <w:lang w:eastAsia="es-ES"/>
-              </w:rPr>
-            </w:pPr>
-            <w:r>
-              <w:rPr>
-                <w:rFonts w:ascii="Consolas" w:hAnsi="Consolas"/>
-                <w:color w:val="B2CCD6"/>
-                <w:sz w:val="21"/>
-                <w:szCs w:val="21"/>
-                <w:lang w:eastAsia="es-ES"/>
-              </w:rPr>
-              <w:t>article</w:t>
-            </w:r>
+                <w:lang w:val="es-ES" w:eastAsia="es-ES"/>
+              </w:rPr>
+            </w:pPr>
+            <w:r>
+              <w:rPr>
+                <w:rFonts w:ascii="Consolas" w:hAnsi="Consolas"/>
+                <w:color w:val="89DDF3"/>
+                <w:sz w:val="21"/>
+                <w:szCs w:val="21"/>
+                <w:lang w:val="es-ES" w:eastAsia="es-ES"/>
+              </w:rPr>
+              <w:t>.</w:t>
+            </w:r>
+            <w:proofErr w:type="spellStart"/>
+            <w:r>
+              <w:rPr>
+                <w:rFonts w:ascii="Consolas" w:hAnsi="Consolas"/>
+                <w:color w:val="FFCB6B"/>
+                <w:sz w:val="21"/>
+                <w:szCs w:val="21"/>
+                <w:lang w:val="es-ES" w:eastAsia="es-ES"/>
+              </w:rPr>
+              <w:t>fullWidthAling</w:t>
+            </w:r>
+            <w:proofErr w:type="spellEnd"/>
             <w:r>
               <w:rPr>
                 <w:rFonts w:ascii="Consolas" w:hAnsi="Consolas"/>
                 <w:color w:val="EEFFFF"/>
                 <w:sz w:val="21"/>
                 <w:szCs w:val="21"/>
-                <w:lang w:eastAsia="es-ES"/>
+                <w:lang w:val="es-ES" w:eastAsia="es-ES"/>
               </w:rPr>
               <w:t> {</w:t>
             </w:r>
@@ -10483,7 +10231,7 @@
                 <w:color w:val="D4D4D4"/>
                 <w:sz w:val="21"/>
                 <w:szCs w:val="21"/>
-                <w:lang w:eastAsia="es-ES"/>
+                <w:lang w:val="es-ES" w:eastAsia="es-ES"/>
               </w:rPr>
             </w:pPr>
             <w:r>
@@ -10492,27 +10240,29 @@
                 <w:color w:val="EEFFFF"/>
                 <w:sz w:val="21"/>
                 <w:szCs w:val="21"/>
-                <w:lang w:eastAsia="es-ES"/>
+                <w:lang w:val="es-ES" w:eastAsia="es-ES"/>
               </w:rPr>
               <w:t>  </w:t>
             </w:r>
+            <w:proofErr w:type="spellStart"/>
             <w:r>
               <w:rPr>
                 <w:rFonts w:ascii="Consolas" w:hAnsi="Consolas"/>
                 <w:color w:val="73D1C8"/>
                 <w:sz w:val="21"/>
                 <w:szCs w:val="21"/>
-                <w:lang w:eastAsia="es-ES"/>
-              </w:rPr>
-              <w:t>width</w:t>
-            </w:r>
+                <w:lang w:val="es-ES" w:eastAsia="es-ES"/>
+              </w:rPr>
+              <w:t>text-align</w:t>
+            </w:r>
+            <w:proofErr w:type="spellEnd"/>
             <w:r>
               <w:rPr>
                 <w:rFonts w:ascii="Consolas" w:hAnsi="Consolas"/>
                 <w:color w:val="89DDF3"/>
                 <w:sz w:val="21"/>
                 <w:szCs w:val="21"/>
-                <w:lang w:eastAsia="es-ES"/>
+                <w:lang w:val="es-ES" w:eastAsia="es-ES"/>
               </w:rPr>
               <w:t>:</w:t>
             </w:r>
@@ -10522,248 +10272,19 @@
                 <w:color w:val="EEFFFF"/>
                 <w:sz w:val="21"/>
                 <w:szCs w:val="21"/>
-                <w:lang w:eastAsia="es-ES"/>
+                <w:lang w:val="es-ES" w:eastAsia="es-ES"/>
               </w:rPr>
               <w:t> </w:t>
             </w:r>
             <w:r>
               <w:rPr>
                 <w:rFonts w:ascii="Consolas" w:hAnsi="Consolas"/>
-                <w:color w:val="FFCB6B"/>
-                <w:sz w:val="21"/>
-                <w:szCs w:val="21"/>
-                <w:lang w:eastAsia="es-ES"/>
-              </w:rPr>
-              <w:t>70</w:t>
-            </w:r>
-            <w:r>
-              <w:rPr>
-                <w:rFonts w:ascii="Consolas" w:hAnsi="Consolas"/>
-                <w:color w:val="F78C6A"/>
-                <w:sz w:val="21"/>
-                <w:szCs w:val="21"/>
-                <w:lang w:eastAsia="es-ES"/>
-              </w:rPr>
-              <w:t>%</w:t>
-            </w:r>
-            <w:r>
-              <w:rPr>
-                <w:rFonts w:ascii="Consolas" w:hAnsi="Consolas"/>
                 <w:color w:val="89DDF3"/>
                 <w:sz w:val="21"/>
                 <w:szCs w:val="21"/>
-                <w:lang w:eastAsia="es-ES"/>
-              </w:rPr>
-              <w:t>;</w:t>
-            </w:r>
-          </w:p>
-          <w:p>
-            <w:pPr>
-              <w:shd w:val="clear" w:color="auto" w:fill="263238"/>
-              <w:spacing w:line="285" w:lineRule="atLeast"/>
-              <w:rPr>
-                <w:rFonts w:ascii="Consolas" w:hAnsi="Consolas"/>
-                <w:color w:val="D4D4D4"/>
-                <w:sz w:val="21"/>
-                <w:szCs w:val="21"/>
-                <w:lang w:eastAsia="es-ES"/>
-              </w:rPr>
-            </w:pPr>
-            <w:r>
-              <w:rPr>
-                <w:rFonts w:ascii="Consolas" w:hAnsi="Consolas"/>
-                <w:color w:val="EEFFFF"/>
-                <w:sz w:val="21"/>
-                <w:szCs w:val="21"/>
-                <w:lang w:eastAsia="es-ES"/>
-              </w:rPr>
-              <w:t>  </w:t>
-            </w:r>
-            <w:r>
-              <w:rPr>
-                <w:rFonts w:ascii="Consolas" w:hAnsi="Consolas"/>
-                <w:color w:val="73D1C8"/>
-                <w:sz w:val="21"/>
-                <w:szCs w:val="21"/>
-                <w:lang w:eastAsia="es-ES"/>
-              </w:rPr>
-              <w:t>margin-left</w:t>
-            </w:r>
-            <w:r>
-              <w:rPr>
-                <w:rFonts w:ascii="Consolas" w:hAnsi="Consolas"/>
-                <w:color w:val="89DDF3"/>
-                <w:sz w:val="21"/>
-                <w:szCs w:val="21"/>
-                <w:lang w:eastAsia="es-ES"/>
-              </w:rPr>
-              <w:t>:</w:t>
-            </w:r>
-            <w:r>
-              <w:rPr>
-                <w:rFonts w:ascii="Consolas" w:hAnsi="Consolas"/>
-                <w:color w:val="EEFFFF"/>
-                <w:sz w:val="21"/>
-                <w:szCs w:val="21"/>
-                <w:lang w:eastAsia="es-ES"/>
-              </w:rPr>
-              <w:t> </w:t>
-            </w:r>
-            <w:r>
-              <w:rPr>
-                <w:rFonts w:ascii="Consolas" w:hAnsi="Consolas"/>
-                <w:color w:val="89DDF3"/>
-                <w:sz w:val="21"/>
-                <w:szCs w:val="21"/>
-                <w:lang w:eastAsia="es-ES"/>
-              </w:rPr>
-              <w:t>auto;</w:t>
-            </w:r>
-          </w:p>
-          <w:p>
-            <w:pPr>
-              <w:shd w:val="clear" w:color="auto" w:fill="263238"/>
-              <w:spacing w:line="285" w:lineRule="atLeast"/>
-              <w:rPr>
-                <w:rFonts w:ascii="Consolas" w:hAnsi="Consolas"/>
-                <w:color w:val="D4D4D4"/>
-                <w:sz w:val="21"/>
-                <w:szCs w:val="21"/>
-                <w:lang w:eastAsia="es-ES"/>
-              </w:rPr>
-            </w:pPr>
-            <w:r>
-              <w:rPr>
-                <w:rFonts w:ascii="Consolas" w:hAnsi="Consolas"/>
-                <w:color w:val="EEFFFF"/>
-                <w:sz w:val="21"/>
-                <w:szCs w:val="21"/>
-                <w:lang w:eastAsia="es-ES"/>
-              </w:rPr>
-              <w:t>  </w:t>
-            </w:r>
-            <w:r>
-              <w:rPr>
-                <w:rFonts w:ascii="Consolas" w:hAnsi="Consolas"/>
-                <w:color w:val="73D1C8"/>
-                <w:sz w:val="21"/>
-                <w:szCs w:val="21"/>
-                <w:lang w:eastAsia="es-ES"/>
-              </w:rPr>
-              <w:t>margin-right</w:t>
-            </w:r>
-            <w:r>
-              <w:rPr>
-                <w:rFonts w:ascii="Consolas" w:hAnsi="Consolas"/>
-                <w:color w:val="89DDF3"/>
-                <w:sz w:val="21"/>
-                <w:szCs w:val="21"/>
-                <w:lang w:eastAsia="es-ES"/>
-              </w:rPr>
-              <w:t>:</w:t>
-            </w:r>
-            <w:r>
-              <w:rPr>
-                <w:rFonts w:ascii="Consolas" w:hAnsi="Consolas"/>
-                <w:color w:val="EEFFFF"/>
-                <w:sz w:val="21"/>
-                <w:szCs w:val="21"/>
-                <w:lang w:eastAsia="es-ES"/>
-              </w:rPr>
-              <w:t> </w:t>
-            </w:r>
-            <w:r>
-              <w:rPr>
-                <w:rFonts w:ascii="Consolas" w:hAnsi="Consolas"/>
-                <w:color w:val="89DDF3"/>
-                <w:sz w:val="21"/>
-                <w:szCs w:val="21"/>
-                <w:lang w:eastAsia="es-ES"/>
-              </w:rPr>
-              <w:t>auto;</w:t>
-            </w:r>
-          </w:p>
-          <w:p>
-            <w:pPr>
-              <w:shd w:val="clear" w:color="auto" w:fill="263238"/>
-              <w:spacing w:line="285" w:lineRule="atLeast"/>
-              <w:rPr>
-                <w:rFonts w:ascii="Consolas" w:hAnsi="Consolas"/>
-                <w:color w:val="D4D4D4"/>
-                <w:sz w:val="21"/>
-                <w:szCs w:val="21"/>
-                <w:lang w:eastAsia="es-ES"/>
-              </w:rPr>
-            </w:pPr>
-            <w:r>
-              <w:rPr>
-                <w:rFonts w:ascii="Consolas" w:hAnsi="Consolas"/>
-                <w:color w:val="EEFFFF"/>
-                <w:sz w:val="21"/>
-                <w:szCs w:val="21"/>
-                <w:lang w:eastAsia="es-ES"/>
-              </w:rPr>
-              <w:t>  </w:t>
-            </w:r>
-            <w:r>
-              <w:rPr>
-                <w:rFonts w:ascii="Consolas" w:hAnsi="Consolas"/>
-                <w:color w:val="73D1C8"/>
-                <w:sz w:val="21"/>
-                <w:szCs w:val="21"/>
-                <w:lang w:eastAsia="es-ES"/>
-              </w:rPr>
-              <w:t>margin-bottom</w:t>
-            </w:r>
-            <w:r>
-              <w:rPr>
-                <w:rFonts w:ascii="Consolas" w:hAnsi="Consolas"/>
-                <w:color w:val="89DDF3"/>
-                <w:sz w:val="21"/>
-                <w:szCs w:val="21"/>
-                <w:lang w:eastAsia="es-ES"/>
-              </w:rPr>
-              <w:t>:</w:t>
-            </w:r>
-            <w:r>
-              <w:rPr>
-                <w:rFonts w:ascii="Consolas" w:hAnsi="Consolas"/>
-                <w:color w:val="EEFFFF"/>
-                <w:sz w:val="21"/>
-                <w:szCs w:val="21"/>
-                <w:lang w:eastAsia="es-ES"/>
-              </w:rPr>
-              <w:t> </w:t>
-            </w:r>
-            <w:r>
-              <w:rPr>
-                <w:rFonts w:ascii="Consolas" w:hAnsi="Consolas"/>
-                <w:color w:val="FFCB6B"/>
-                <w:sz w:val="21"/>
-                <w:szCs w:val="21"/>
-                <w:lang w:eastAsia="es-ES"/>
-              </w:rPr>
-              <w:t>60</w:t>
-            </w:r>
-            <w:r>
-              <w:rPr>
-                <w:rFonts w:ascii="Consolas" w:hAnsi="Consolas"/>
-                <w:color w:val="F78C6A"/>
-                <w:sz w:val="21"/>
-                <w:szCs w:val="21"/>
-                <w:lang w:eastAsia="es-ES"/>
-              </w:rPr>
-              <w:t>px</w:t>
-            </w:r>
-            <w:r>
-              <w:rPr>
-                <w:rFonts w:ascii="Consolas" w:hAnsi="Consolas"/>
-                <w:color w:val="89DDF3"/>
-                <w:sz w:val="21"/>
-                <w:szCs w:val="21"/>
-                <w:lang w:eastAsia="es-ES"/>
-              </w:rPr>
-              <w:t>;</w:t>
+                <w:lang w:val="es-ES" w:eastAsia="es-ES"/>
+              </w:rPr>
+              <w:t>center;</w:t>
             </w:r>
           </w:p>
           <w:p>
@@ -10816,44 +10337,7 @@
                 <w:color w:val="212121"/>
                 <w:lang w:val="es-ES" w:eastAsia="es-ES"/>
               </w:rPr>
-              <w:t>Con este selector colocamos un ancho general para el contenido</w:t>
-            </w:r>
-            <w:r>
-              <w:rPr>
-                <w:color w:val="212121"/>
-                <w:lang w:val="es-ES" w:eastAsia="es-ES"/>
-              </w:rPr>
-              <w:t xml:space="preserve"> encapsulado en la etiqueta artículo.</w:t>
-            </w:r>
-          </w:p>
-          <w:p>
-            <w:pPr>
-              <w:jc w:val="both"/>
-              <w:rPr>
-                <w:color w:val="212121"/>
-                <w:lang w:val="es-ES" w:eastAsia="es-ES"/>
-              </w:rPr>
-            </w:pPr>
-            <w:r>
-              <w:rPr>
-                <w:color w:val="212121"/>
-                <w:lang w:val="es-ES" w:eastAsia="es-ES"/>
-              </w:rPr>
-              <w:t xml:space="preserve">Establecemos un ancho de 70% de su contenedor y alineamos con márgenes automáticos de izquierda y derecha. Por </w:t>
-            </w:r>
-            <w:r>
-              <w:rPr>
-                <w:color w:val="212121"/>
-                <w:lang w:val="es-ES" w:eastAsia="es-ES"/>
-              </w:rPr>
-              <w:t>último,</w:t>
-            </w:r>
-            <w:r>
-              <w:rPr>
-                <w:color w:val="212121"/>
-                <w:lang w:val="es-ES" w:eastAsia="es-ES"/>
-              </w:rPr>
-              <w:t xml:space="preserve"> damos algo de espacio en el fondo con “</w:t>
+              <w:t xml:space="preserve">Con esta clase alineamos </w:t>
             </w:r>
             <w:proofErr w:type="spellStart"/>
             <w:r>
@@ -10861,7 +10345,7 @@
                 <w:color w:val="212121"/>
                 <w:lang w:val="es-ES" w:eastAsia="es-ES"/>
               </w:rPr>
-              <w:t>margin-bottom</w:t>
+              <w:t>Header,Nav</w:t>
             </w:r>
             <w:proofErr w:type="spellEnd"/>
             <w:r>
@@ -10869,7 +10353,23 @@
                 <w:color w:val="212121"/>
                 <w:lang w:val="es-ES" w:eastAsia="es-ES"/>
               </w:rPr>
-              <w:t>”</w:t>
+              <w:t xml:space="preserve"> y </w:t>
+            </w:r>
+            <w:proofErr w:type="spellStart"/>
+            <w:r>
+              <w:rPr>
+                <w:color w:val="212121"/>
+                <w:lang w:val="es-ES" w:eastAsia="es-ES"/>
+              </w:rPr>
+              <w:t>Foother</w:t>
+            </w:r>
+            <w:proofErr w:type="spellEnd"/>
+            <w:r>
+              <w:rPr>
+                <w:color w:val="212121"/>
+                <w:lang w:val="es-ES" w:eastAsia="es-ES"/>
+              </w:rPr>
+              <w:t xml:space="preserve"> en el centro</w:t>
             </w:r>
           </w:p>
         </w:tc>
@@ -10909,25 +10409,13 @@
             <w:r>
               <w:rPr>
                 <w:rFonts w:ascii="Consolas" w:hAnsi="Consolas"/>
-                <w:color w:val="89DDF3"/>
+                <w:color w:val="B2CCD6"/>
                 <w:sz w:val="21"/>
                 <w:szCs w:val="21"/>
                 <w:lang w:eastAsia="es-ES"/>
               </w:rPr>
-              <w:t>.</w:t>
-            </w:r>
-            <w:proofErr w:type="spellStart"/>
-            <w:r>
-              <w:rPr>
-                <w:rFonts w:ascii="Consolas" w:hAnsi="Consolas"/>
-                <w:color w:val="FFCB6B"/>
-                <w:sz w:val="21"/>
-                <w:szCs w:val="21"/>
-                <w:lang w:eastAsia="es-ES"/>
-              </w:rPr>
-              <w:t>headAarticle</w:t>
-            </w:r>
-            <w:proofErr w:type="spellEnd"/>
+              <w:t>article</w:t>
+            </w:r>
             <w:r>
               <w:rPr>
                 <w:rFonts w:ascii="Consolas" w:hAnsi="Consolas"/>
@@ -10999,7 +10487,7 @@
                 <w:szCs w:val="21"/>
                 <w:lang w:eastAsia="es-ES"/>
               </w:rPr>
-              <w:t>65</w:t>
+              <w:t>70</w:t>
             </w:r>
             <w:r>
               <w:rPr>
@@ -11105,7 +10593,6 @@
                 <w:szCs w:val="21"/>
                 <w:lang w:eastAsia="es-ES"/>
               </w:rPr>
-              <w:lastRenderedPageBreak/>
               <w:t>  </w:t>
             </w:r>
             <w:r>
@@ -11179,7 +10666,7 @@
                 <w:szCs w:val="21"/>
                 <w:lang w:eastAsia="es-ES"/>
               </w:rPr>
-              <w:t>text-align</w:t>
+              <w:t>margin-bottom</w:t>
             </w:r>
             <w:r>
               <w:rPr>
@@ -11204,12 +10691,32 @@
             <w:r>
               <w:rPr>
                 <w:rFonts w:ascii="Consolas" w:hAnsi="Consolas"/>
+                <w:color w:val="FFCB6B"/>
+                <w:sz w:val="21"/>
+                <w:szCs w:val="21"/>
+                <w:lang w:eastAsia="es-ES"/>
+              </w:rPr>
+              <w:t>60</w:t>
+            </w:r>
+            <w:r>
+              <w:rPr>
+                <w:rFonts w:ascii="Consolas" w:hAnsi="Consolas"/>
+                <w:color w:val="F78C6A"/>
+                <w:sz w:val="21"/>
+                <w:szCs w:val="21"/>
+                <w:lang w:eastAsia="es-ES"/>
+              </w:rPr>
+              <w:t>px</w:t>
+            </w:r>
+            <w:r>
+              <w:rPr>
+                <w:rFonts w:ascii="Consolas" w:hAnsi="Consolas"/>
                 <w:color w:val="89DDF3"/>
                 <w:sz w:val="21"/>
                 <w:szCs w:val="21"/>
                 <w:lang w:eastAsia="es-ES"/>
               </w:rPr>
-              <w:t>center;</w:t>
+              <w:t>;</w:t>
             </w:r>
           </w:p>
           <w:p>
@@ -11262,79 +10769,30 @@
                 <w:color w:val="212121"/>
                 <w:lang w:val="es-ES" w:eastAsia="es-ES"/>
               </w:rPr>
-              <w:lastRenderedPageBreak/>
-              <w:t xml:space="preserve">Con esta clase alineamos una pequeña </w:t>
-            </w:r>
-            <w:r>
-              <w:rPr>
-                <w:color w:val="212121"/>
-                <w:lang w:val="es-ES" w:eastAsia="es-ES"/>
-              </w:rPr>
-              <w:t xml:space="preserve">sección </w:t>
-            </w:r>
-            <w:r>
-              <w:rPr>
-                <w:color w:val="212121"/>
-                <w:lang w:val="es-ES" w:eastAsia="es-ES"/>
-              </w:rPr>
-              <w:lastRenderedPageBreak/>
-              <w:t>&lt;</w:t>
-            </w:r>
-            <w:r>
-              <w:rPr>
-                <w:color w:val="212121"/>
-                <w:lang w:val="es-ES" w:eastAsia="es-ES"/>
-              </w:rPr>
-              <w:t>div</w:t>
-            </w:r>
-            <w:r>
-              <w:rPr>
-                <w:color w:val="212121"/>
-                <w:lang w:val="es-ES" w:eastAsia="es-ES"/>
-              </w:rPr>
-              <w:t>&gt;</w:t>
-            </w:r>
-            <w:r>
-              <w:rPr>
-                <w:color w:val="212121"/>
-                <w:lang w:val="es-ES" w:eastAsia="es-ES"/>
-              </w:rPr>
-              <w:t xml:space="preserve"> al inicio,</w:t>
-            </w:r>
-            <w:r>
-              <w:rPr>
-                <w:color w:val="212121"/>
-                <w:lang w:val="es-ES" w:eastAsia="es-ES"/>
-              </w:rPr>
-              <w:t xml:space="preserve"> </w:t>
-            </w:r>
-            <w:r>
-              <w:rPr>
-                <w:color w:val="212121"/>
-                <w:lang w:val="es-ES" w:eastAsia="es-ES"/>
-              </w:rPr>
-              <w:t xml:space="preserve">dentro de </w:t>
-            </w:r>
-            <w:r>
-              <w:rPr>
-                <w:color w:val="212121"/>
-                <w:lang w:val="es-ES" w:eastAsia="es-ES"/>
-              </w:rPr>
-              <w:t>artículo</w:t>
-            </w:r>
-            <w:r>
-              <w:rPr>
-                <w:color w:val="212121"/>
-                <w:lang w:val="es-ES" w:eastAsia="es-ES"/>
-              </w:rPr>
-              <w:t>, y el final de mismo</w:t>
-            </w:r>
-            <w:r>
-              <w:rPr>
-                <w:color w:val="212121"/>
-                <w:lang w:val="es-ES" w:eastAsia="es-ES"/>
-              </w:rPr>
-              <w:t>. Estas secciones tienen un ancho de 65% en referencia a la del contendor más grande de &lt;</w:t>
+              <w:t>Con este selector colocamos un ancho general para el contenido</w:t>
+            </w:r>
+            <w:r>
+              <w:rPr>
+                <w:color w:val="212121"/>
+                <w:lang w:val="es-ES" w:eastAsia="es-ES"/>
+              </w:rPr>
+              <w:t xml:space="preserve"> encapsulado en la etiqueta artículo.</w:t>
+            </w:r>
+          </w:p>
+          <w:p>
+            <w:pPr>
+              <w:jc w:val="both"/>
+              <w:rPr>
+                <w:color w:val="212121"/>
+                <w:lang w:val="es-ES" w:eastAsia="es-ES"/>
+              </w:rPr>
+            </w:pPr>
+            <w:r>
+              <w:rPr>
+                <w:color w:val="212121"/>
+                <w:lang w:val="es-ES" w:eastAsia="es-ES"/>
+              </w:rPr>
+              <w:t>Establecemos un ancho de 70% de su contenedor y alineamos con márgenes automáticos de izquierda y derecha. Por último, damos algo de espacio en el fondo con “</w:t>
             </w:r>
             <w:proofErr w:type="spellStart"/>
             <w:r>
@@ -11342,7 +10800,7 @@
                 <w:color w:val="212121"/>
                 <w:lang w:val="es-ES" w:eastAsia="es-ES"/>
               </w:rPr>
-              <w:t>article</w:t>
+              <w:t>margin-bottom</w:t>
             </w:r>
             <w:proofErr w:type="spellEnd"/>
             <w:r>
@@ -11350,7 +10808,7 @@
                 <w:color w:val="212121"/>
                 <w:lang w:val="es-ES" w:eastAsia="es-ES"/>
               </w:rPr>
-              <w:t>&gt;</w:t>
+              <w:t>”</w:t>
             </w:r>
           </w:p>
         </w:tc>
@@ -11390,53 +10848,23 @@
             <w:r>
               <w:rPr>
                 <w:rFonts w:ascii="Consolas" w:hAnsi="Consolas"/>
-                <w:color w:val="B2CCD6"/>
+                <w:color w:val="89DDF3"/>
                 <w:sz w:val="21"/>
                 <w:szCs w:val="21"/>
                 <w:lang w:eastAsia="es-ES"/>
               </w:rPr>
-              <w:t>figure</w:t>
-            </w:r>
-            <w:r>
-              <w:rPr>
-                <w:rFonts w:ascii="Consolas" w:hAnsi="Consolas"/>
-                <w:color w:val="EEFFFF"/>
+              <w:t>.</w:t>
+            </w:r>
+            <w:proofErr w:type="spellStart"/>
+            <w:r>
+              <w:rPr>
+                <w:rFonts w:ascii="Consolas" w:hAnsi="Consolas"/>
+                <w:color w:val="FFCB6B"/>
                 <w:sz w:val="21"/>
                 <w:szCs w:val="21"/>
                 <w:lang w:eastAsia="es-ES"/>
               </w:rPr>
-              <w:t> </w:t>
-            </w:r>
-            <w:proofErr w:type="spellStart"/>
-            <w:r>
-              <w:rPr>
-                <w:rFonts w:ascii="Consolas" w:hAnsi="Consolas"/>
-                <w:color w:val="B2CCD6"/>
-                <w:sz w:val="21"/>
-                <w:szCs w:val="21"/>
-                <w:lang w:eastAsia="es-ES"/>
-              </w:rPr>
-              <w:t>img</w:t>
-            </w:r>
-            <w:r>
-              <w:rPr>
-                <w:rFonts w:ascii="Consolas" w:hAnsi="Consolas"/>
-                <w:color w:val="EEFFFF"/>
-                <w:sz w:val="21"/>
-                <w:szCs w:val="21"/>
-                <w:lang w:eastAsia="es-ES"/>
-              </w:rPr>
-              <w:t>,</w:t>
-            </w:r>
-            <w:r>
-              <w:rPr>
-                <w:rFonts w:ascii="Consolas" w:hAnsi="Consolas"/>
-                <w:color w:val="B2CCD6"/>
-                <w:sz w:val="21"/>
-                <w:szCs w:val="21"/>
-                <w:lang w:eastAsia="es-ES"/>
-              </w:rPr>
-              <w:t>iframe</w:t>
+              <w:t>headAarticle</w:t>
             </w:r>
             <w:proofErr w:type="spellEnd"/>
             <w:r>
@@ -11480,7 +10908,7 @@
                 <w:szCs w:val="21"/>
                 <w:lang w:eastAsia="es-ES"/>
               </w:rPr>
-              <w:t>max-width</w:t>
+              <w:t>width</w:t>
             </w:r>
             <w:r>
               <w:rPr>
@@ -11510,7 +10938,7 @@
                 <w:szCs w:val="21"/>
                 <w:lang w:eastAsia="es-ES"/>
               </w:rPr>
-              <w:t>100</w:t>
+              <w:t>65</w:t>
             </w:r>
             <w:r>
               <w:rPr>
@@ -11521,6 +10949,16 @@
                 <w:lang w:eastAsia="es-ES"/>
               </w:rPr>
               <w:t>%</w:t>
+            </w:r>
+            <w:r>
+              <w:rPr>
+                <w:rFonts w:ascii="Consolas" w:hAnsi="Consolas"/>
+                <w:color w:val="89DDF3"/>
+                <w:sz w:val="21"/>
+                <w:szCs w:val="21"/>
+                <w:lang w:eastAsia="es-ES"/>
+              </w:rPr>
+              <w:t>;</w:t>
             </w:r>
           </w:p>
           <w:p>
@@ -11544,6 +10982,172 @@
                 <w:lang w:eastAsia="es-ES"/>
               </w:rPr>
               <w:t>  </w:t>
+            </w:r>
+            <w:r>
+              <w:rPr>
+                <w:rFonts w:ascii="Consolas" w:hAnsi="Consolas"/>
+                <w:color w:val="73D1C8"/>
+                <w:sz w:val="21"/>
+                <w:szCs w:val="21"/>
+                <w:lang w:eastAsia="es-ES"/>
+              </w:rPr>
+              <w:t>margin-left</w:t>
+            </w:r>
+            <w:r>
+              <w:rPr>
+                <w:rFonts w:ascii="Consolas" w:hAnsi="Consolas"/>
+                <w:color w:val="89DDF3"/>
+                <w:sz w:val="21"/>
+                <w:szCs w:val="21"/>
+                <w:lang w:eastAsia="es-ES"/>
+              </w:rPr>
+              <w:t>:</w:t>
+            </w:r>
+            <w:r>
+              <w:rPr>
+                <w:rFonts w:ascii="Consolas" w:hAnsi="Consolas"/>
+                <w:color w:val="EEFFFF"/>
+                <w:sz w:val="21"/>
+                <w:szCs w:val="21"/>
+                <w:lang w:eastAsia="es-ES"/>
+              </w:rPr>
+              <w:t> </w:t>
+            </w:r>
+            <w:r>
+              <w:rPr>
+                <w:rFonts w:ascii="Consolas" w:hAnsi="Consolas"/>
+                <w:color w:val="89DDF3"/>
+                <w:sz w:val="21"/>
+                <w:szCs w:val="21"/>
+                <w:lang w:eastAsia="es-ES"/>
+              </w:rPr>
+              <w:t>auto;</w:t>
+            </w:r>
+          </w:p>
+          <w:p>
+            <w:pPr>
+              <w:shd w:val="clear" w:color="auto" w:fill="263238"/>
+              <w:spacing w:line="285" w:lineRule="atLeast"/>
+              <w:rPr>
+                <w:rFonts w:ascii="Consolas" w:hAnsi="Consolas"/>
+                <w:color w:val="D4D4D4"/>
+                <w:sz w:val="21"/>
+                <w:szCs w:val="21"/>
+                <w:lang w:eastAsia="es-ES"/>
+              </w:rPr>
+            </w:pPr>
+            <w:r>
+              <w:rPr>
+                <w:rFonts w:ascii="Consolas" w:hAnsi="Consolas"/>
+                <w:color w:val="EEFFFF"/>
+                <w:sz w:val="21"/>
+                <w:szCs w:val="21"/>
+                <w:lang w:eastAsia="es-ES"/>
+              </w:rPr>
+              <w:t>  </w:t>
+            </w:r>
+            <w:r>
+              <w:rPr>
+                <w:rFonts w:ascii="Consolas" w:hAnsi="Consolas"/>
+                <w:color w:val="73D1C8"/>
+                <w:sz w:val="21"/>
+                <w:szCs w:val="21"/>
+                <w:lang w:eastAsia="es-ES"/>
+              </w:rPr>
+              <w:t>margin-right</w:t>
+            </w:r>
+            <w:r>
+              <w:rPr>
+                <w:rFonts w:ascii="Consolas" w:hAnsi="Consolas"/>
+                <w:color w:val="89DDF3"/>
+                <w:sz w:val="21"/>
+                <w:szCs w:val="21"/>
+                <w:lang w:eastAsia="es-ES"/>
+              </w:rPr>
+              <w:t>:</w:t>
+            </w:r>
+            <w:r>
+              <w:rPr>
+                <w:rFonts w:ascii="Consolas" w:hAnsi="Consolas"/>
+                <w:color w:val="EEFFFF"/>
+                <w:sz w:val="21"/>
+                <w:szCs w:val="21"/>
+                <w:lang w:eastAsia="es-ES"/>
+              </w:rPr>
+              <w:t> </w:t>
+            </w:r>
+            <w:r>
+              <w:rPr>
+                <w:rFonts w:ascii="Consolas" w:hAnsi="Consolas"/>
+                <w:color w:val="89DDF3"/>
+                <w:sz w:val="21"/>
+                <w:szCs w:val="21"/>
+                <w:lang w:eastAsia="es-ES"/>
+              </w:rPr>
+              <w:t>auto;</w:t>
+            </w:r>
+          </w:p>
+          <w:p>
+            <w:pPr>
+              <w:shd w:val="clear" w:color="auto" w:fill="263238"/>
+              <w:spacing w:line="285" w:lineRule="atLeast"/>
+              <w:rPr>
+                <w:rFonts w:ascii="Consolas" w:hAnsi="Consolas"/>
+                <w:color w:val="D4D4D4"/>
+                <w:sz w:val="21"/>
+                <w:szCs w:val="21"/>
+                <w:lang w:eastAsia="es-ES"/>
+              </w:rPr>
+            </w:pPr>
+            <w:r>
+              <w:rPr>
+                <w:rFonts w:ascii="Consolas" w:hAnsi="Consolas"/>
+                <w:color w:val="EEFFFF"/>
+                <w:sz w:val="21"/>
+                <w:szCs w:val="21"/>
+                <w:lang w:eastAsia="es-ES"/>
+              </w:rPr>
+              <w:t>  </w:t>
+            </w:r>
+            <w:r>
+              <w:rPr>
+                <w:rFonts w:ascii="Consolas" w:hAnsi="Consolas"/>
+                <w:color w:val="73D1C8"/>
+                <w:sz w:val="21"/>
+                <w:szCs w:val="21"/>
+                <w:lang w:eastAsia="es-ES"/>
+              </w:rPr>
+              <w:t>text-align</w:t>
+            </w:r>
+            <w:r>
+              <w:rPr>
+                <w:rFonts w:ascii="Consolas" w:hAnsi="Consolas"/>
+                <w:color w:val="89DDF3"/>
+                <w:sz w:val="21"/>
+                <w:szCs w:val="21"/>
+                <w:lang w:eastAsia="es-ES"/>
+              </w:rPr>
+              <w:t>:</w:t>
+            </w:r>
+            <w:r>
+              <w:rPr>
+                <w:rFonts w:ascii="Consolas" w:hAnsi="Consolas"/>
+                <w:color w:val="EEFFFF"/>
+                <w:sz w:val="21"/>
+                <w:szCs w:val="21"/>
+                <w:lang w:eastAsia="es-ES"/>
+              </w:rPr>
+              <w:t> </w:t>
+            </w:r>
+            <w:r>
+              <w:rPr>
+                <w:rFonts w:ascii="Consolas" w:hAnsi="Consolas"/>
+                <w:color w:val="89DDF3"/>
+                <w:sz w:val="21"/>
+                <w:szCs w:val="21"/>
+                <w:lang w:eastAsia="es-ES"/>
+              </w:rPr>
+              <w:t>center;</w:t>
             </w:r>
           </w:p>
           <w:p>
@@ -11596,7 +11200,56 @@
                 <w:color w:val="212121"/>
                 <w:lang w:val="es-ES" w:eastAsia="es-ES"/>
               </w:rPr>
-              <w:t>Los elementos &lt;</w:t>
+              <w:t xml:space="preserve">Con esta clase alineamos una pequeña </w:t>
+            </w:r>
+            <w:r>
+              <w:rPr>
+                <w:color w:val="212121"/>
+                <w:lang w:val="es-ES" w:eastAsia="es-ES"/>
+              </w:rPr>
+              <w:t>sección &lt;</w:t>
+            </w:r>
+            <w:r>
+              <w:rPr>
+                <w:color w:val="212121"/>
+                <w:lang w:val="es-ES" w:eastAsia="es-ES"/>
+              </w:rPr>
+              <w:t>div</w:t>
+            </w:r>
+            <w:r>
+              <w:rPr>
+                <w:color w:val="212121"/>
+                <w:lang w:val="es-ES" w:eastAsia="es-ES"/>
+              </w:rPr>
+              <w:t>&gt;</w:t>
+            </w:r>
+            <w:r>
+              <w:rPr>
+                <w:color w:val="212121"/>
+                <w:lang w:val="es-ES" w:eastAsia="es-ES"/>
+              </w:rPr>
+              <w:t xml:space="preserve"> al inicio,</w:t>
+            </w:r>
+            <w:r>
+              <w:rPr>
+                <w:color w:val="212121"/>
+                <w:lang w:val="es-ES" w:eastAsia="es-ES"/>
+              </w:rPr>
+              <w:t xml:space="preserve"> </w:t>
+            </w:r>
+            <w:r>
+              <w:rPr>
+                <w:color w:val="212121"/>
+                <w:lang w:val="es-ES" w:eastAsia="es-ES"/>
+              </w:rPr>
+              <w:t>dentro de artículo, y el final de mismo</w:t>
+            </w:r>
+            <w:r>
+              <w:rPr>
+                <w:color w:val="212121"/>
+                <w:lang w:val="es-ES" w:eastAsia="es-ES"/>
+              </w:rPr>
+              <w:t>. Estas secciones tienen un ancho de 65% en referencia a la del contendor más grande de &lt;</w:t>
             </w:r>
             <w:proofErr w:type="spellStart"/>
             <w:r>
@@ -11604,7 +11257,7 @@
                 <w:color w:val="212121"/>
                 <w:lang w:val="es-ES" w:eastAsia="es-ES"/>
               </w:rPr>
-              <w:t>img</w:t>
+              <w:t>article</w:t>
             </w:r>
             <w:proofErr w:type="spellEnd"/>
             <w:r>
@@ -11612,67 +11265,7 @@
                 <w:color w:val="212121"/>
                 <w:lang w:val="es-ES" w:eastAsia="es-ES"/>
               </w:rPr>
-              <w:t>&gt; y &lt;</w:t>
-            </w:r>
-            <w:proofErr w:type="spellStart"/>
-            <w:r>
-              <w:rPr>
-                <w:color w:val="212121"/>
-                <w:lang w:val="es-ES" w:eastAsia="es-ES"/>
-              </w:rPr>
-              <w:t>iframe</w:t>
-            </w:r>
-            <w:proofErr w:type="spellEnd"/>
-            <w:r>
-              <w:rPr>
-                <w:color w:val="212121"/>
-                <w:lang w:val="es-ES" w:eastAsia="es-ES"/>
-              </w:rPr>
-              <w:t xml:space="preserve">&gt; que son descendentes al </w:t>
-            </w:r>
-            <w:proofErr w:type="spellStart"/>
-            <w:r>
-              <w:rPr>
-                <w:color w:val="212121"/>
-                <w:lang w:val="es-ES" w:eastAsia="es-ES"/>
-              </w:rPr>
-              <w:t>tag</w:t>
-            </w:r>
-            <w:proofErr w:type="spellEnd"/>
-            <w:r>
-              <w:rPr>
-                <w:color w:val="212121"/>
-                <w:lang w:val="es-ES" w:eastAsia="es-ES"/>
-              </w:rPr>
-              <w:t xml:space="preserve"> &lt;figure&gt; se les adecua </w:t>
-            </w:r>
-            <w:r>
-              <w:rPr>
-                <w:color w:val="212121"/>
-                <w:lang w:val="es-ES" w:eastAsia="es-ES"/>
-              </w:rPr>
-              <w:t xml:space="preserve">el tamaño </w:t>
-            </w:r>
-            <w:r>
-              <w:rPr>
-                <w:color w:val="212121"/>
-                <w:lang w:val="es-ES" w:eastAsia="es-ES"/>
-              </w:rPr>
-              <w:t>del contenido a un ancho del 100%</w:t>
-            </w:r>
-            <w:r>
-              <w:rPr>
-                <w:color w:val="212121"/>
-                <w:lang w:val="es-ES" w:eastAsia="es-ES"/>
-              </w:rPr>
-              <w:t xml:space="preserve"> </w:t>
-            </w:r>
-            <w:r>
-              <w:rPr>
-                <w:color w:val="212121"/>
-                <w:lang w:val="es-ES" w:eastAsia="es-ES"/>
-              </w:rPr>
-              <w:t>a su contenedor</w:t>
+              <w:t>&gt;</w:t>
             </w:r>
           </w:p>
         </w:tc>
@@ -11706,9 +11299,29 @@
                 <w:color w:val="D4D4D4"/>
                 <w:sz w:val="21"/>
                 <w:szCs w:val="21"/>
-                <w:lang w:val="es-ES" w:eastAsia="es-ES"/>
-              </w:rPr>
-            </w:pPr>
+                <w:lang w:eastAsia="es-ES"/>
+              </w:rPr>
+            </w:pPr>
+            <w:r>
+              <w:rPr>
+                <w:rFonts w:ascii="Consolas" w:hAnsi="Consolas"/>
+                <w:color w:val="B2CCD6"/>
+                <w:sz w:val="21"/>
+                <w:szCs w:val="21"/>
+                <w:lang w:eastAsia="es-ES"/>
+              </w:rPr>
+              <w:t>figure</w:t>
+            </w:r>
+            <w:r>
+              <w:rPr>
+                <w:rFonts w:ascii="Consolas" w:hAnsi="Consolas"/>
+                <w:color w:val="EEFFFF"/>
+                <w:sz w:val="21"/>
+                <w:szCs w:val="21"/>
+                <w:lang w:eastAsia="es-ES"/>
+              </w:rPr>
+              <w:t> </w:t>
+            </w:r>
             <w:proofErr w:type="spellStart"/>
             <w:r>
               <w:rPr>
@@ -11716,7 +11329,27 @@
                 <w:color w:val="B2CCD6"/>
                 <w:sz w:val="21"/>
                 <w:szCs w:val="21"/>
-                <w:lang w:val="es-ES" w:eastAsia="es-ES"/>
+                <w:lang w:eastAsia="es-ES"/>
+              </w:rPr>
+              <w:t>img</w:t>
+            </w:r>
+            <w:r>
+              <w:rPr>
+                <w:rFonts w:ascii="Consolas" w:hAnsi="Consolas"/>
+                <w:color w:val="EEFFFF"/>
+                <w:sz w:val="21"/>
+                <w:szCs w:val="21"/>
+                <w:lang w:eastAsia="es-ES"/>
+              </w:rPr>
+              <w:t>,</w:t>
+            </w:r>
+            <w:r>
+              <w:rPr>
+                <w:rFonts w:ascii="Consolas" w:hAnsi="Consolas"/>
+                <w:color w:val="B2CCD6"/>
+                <w:sz w:val="21"/>
+                <w:szCs w:val="21"/>
+                <w:lang w:eastAsia="es-ES"/>
               </w:rPr>
               <w:t>iframe</w:t>
             </w:r>
@@ -11727,7 +11360,7 @@
                 <w:color w:val="EEFFFF"/>
                 <w:sz w:val="21"/>
                 <w:szCs w:val="21"/>
-                <w:lang w:val="es-ES" w:eastAsia="es-ES"/>
+                <w:lang w:eastAsia="es-ES"/>
               </w:rPr>
               <w:t> {</w:t>
             </w:r>
@@ -11741,7 +11374,7 @@
                 <w:color w:val="D4D4D4"/>
                 <w:sz w:val="21"/>
                 <w:szCs w:val="21"/>
-                <w:lang w:val="es-ES" w:eastAsia="es-ES"/>
+                <w:lang w:eastAsia="es-ES"/>
               </w:rPr>
             </w:pPr>
             <w:r>
@@ -11750,29 +11383,27 @@
                 <w:color w:val="EEFFFF"/>
                 <w:sz w:val="21"/>
                 <w:szCs w:val="21"/>
-                <w:lang w:val="es-ES" w:eastAsia="es-ES"/>
+                <w:lang w:eastAsia="es-ES"/>
               </w:rPr>
               <w:t>  </w:t>
             </w:r>
-            <w:proofErr w:type="spellStart"/>
             <w:r>
               <w:rPr>
                 <w:rFonts w:ascii="Consolas" w:hAnsi="Consolas"/>
                 <w:color w:val="73D1C8"/>
                 <w:sz w:val="21"/>
                 <w:szCs w:val="21"/>
-                <w:lang w:val="es-ES" w:eastAsia="es-ES"/>
-              </w:rPr>
-              <w:t>border</w:t>
-            </w:r>
-            <w:proofErr w:type="spellEnd"/>
+                <w:lang w:eastAsia="es-ES"/>
+              </w:rPr>
+              <w:t>max-width</w:t>
+            </w:r>
             <w:r>
               <w:rPr>
                 <w:rFonts w:ascii="Consolas" w:hAnsi="Consolas"/>
                 <w:color w:val="89DDF3"/>
                 <w:sz w:val="21"/>
                 <w:szCs w:val="21"/>
-                <w:lang w:val="es-ES" w:eastAsia="es-ES"/>
+                <w:lang w:eastAsia="es-ES"/>
               </w:rPr>
               <w:t>:</w:t>
             </w:r>
@@ -11782,7 +11413,7 @@
                 <w:color w:val="EEFFFF"/>
                 <w:sz w:val="21"/>
                 <w:szCs w:val="21"/>
-                <w:lang w:val="es-ES" w:eastAsia="es-ES"/>
+                <w:lang w:eastAsia="es-ES"/>
               </w:rPr>
               <w:t> </w:t>
             </w:r>
@@ -11792,19 +11423,42 @@
                 <w:color w:val="FFCB6B"/>
                 <w:sz w:val="21"/>
                 <w:szCs w:val="21"/>
-                <w:lang w:val="es-ES" w:eastAsia="es-ES"/>
-              </w:rPr>
-              <w:t>0</w:t>
-            </w:r>
-            <w:r>
-              <w:rPr>
-                <w:rFonts w:ascii="Consolas" w:hAnsi="Consolas"/>
-                <w:color w:val="89DDF3"/>
-                <w:sz w:val="21"/>
-                <w:szCs w:val="21"/>
-                <w:lang w:val="es-ES" w:eastAsia="es-ES"/>
-              </w:rPr>
-              <w:t>;</w:t>
+                <w:lang w:eastAsia="es-ES"/>
+              </w:rPr>
+              <w:t>100</w:t>
+            </w:r>
+            <w:r>
+              <w:rPr>
+                <w:rFonts w:ascii="Consolas" w:hAnsi="Consolas"/>
+                <w:color w:val="F78C6A"/>
+                <w:sz w:val="21"/>
+                <w:szCs w:val="21"/>
+                <w:lang w:eastAsia="es-ES"/>
+              </w:rPr>
+              <w:t>%</w:t>
+            </w:r>
+          </w:p>
+          <w:p>
+            <w:pPr>
+              <w:shd w:val="clear" w:color="auto" w:fill="263238"/>
+              <w:spacing w:line="285" w:lineRule="atLeast"/>
+              <w:rPr>
+                <w:rFonts w:ascii="Consolas" w:hAnsi="Consolas"/>
+                <w:color w:val="D4D4D4"/>
+                <w:sz w:val="21"/>
+                <w:szCs w:val="21"/>
+                <w:lang w:eastAsia="es-ES"/>
+              </w:rPr>
+            </w:pPr>
+            <w:r>
+              <w:rPr>
+                <w:rFonts w:ascii="Consolas" w:hAnsi="Consolas"/>
+                <w:color w:val="EEFFFF"/>
+                <w:sz w:val="21"/>
+                <w:szCs w:val="21"/>
+                <w:lang w:eastAsia="es-ES"/>
+              </w:rPr>
+              <w:t>  </w:t>
             </w:r>
           </w:p>
           <w:p>
@@ -11857,6 +11511,244 @@
                 <w:color w:val="212121"/>
                 <w:lang w:val="es-ES" w:eastAsia="es-ES"/>
               </w:rPr>
+              <w:t>Los elementos &lt;</w:t>
+            </w:r>
+            <w:proofErr w:type="spellStart"/>
+            <w:r>
+              <w:rPr>
+                <w:color w:val="212121"/>
+                <w:lang w:val="es-ES" w:eastAsia="es-ES"/>
+              </w:rPr>
+              <w:t>img</w:t>
+            </w:r>
+            <w:proofErr w:type="spellEnd"/>
+            <w:r>
+              <w:rPr>
+                <w:color w:val="212121"/>
+                <w:lang w:val="es-ES" w:eastAsia="es-ES"/>
+              </w:rPr>
+              <w:t>&gt; y &lt;</w:t>
+            </w:r>
+            <w:proofErr w:type="spellStart"/>
+            <w:r>
+              <w:rPr>
+                <w:color w:val="212121"/>
+                <w:lang w:val="es-ES" w:eastAsia="es-ES"/>
+              </w:rPr>
+              <w:t>iframe</w:t>
+            </w:r>
+            <w:proofErr w:type="spellEnd"/>
+            <w:r>
+              <w:rPr>
+                <w:color w:val="212121"/>
+                <w:lang w:val="es-ES" w:eastAsia="es-ES"/>
+              </w:rPr>
+              <w:t xml:space="preserve">&gt; que son descendentes al tag &lt;figure&gt; se les adecua </w:t>
+            </w:r>
+            <w:r>
+              <w:rPr>
+                <w:color w:val="212121"/>
+                <w:lang w:val="es-ES" w:eastAsia="es-ES"/>
+              </w:rPr>
+              <w:t xml:space="preserve">el tamaño </w:t>
+            </w:r>
+            <w:r>
+              <w:rPr>
+                <w:color w:val="212121"/>
+                <w:lang w:val="es-ES" w:eastAsia="es-ES"/>
+              </w:rPr>
+              <w:t xml:space="preserve">del contenido a un ancho del 100% </w:t>
+            </w:r>
+            <w:r>
+              <w:rPr>
+                <w:color w:val="212121"/>
+                <w:lang w:val="es-ES" w:eastAsia="es-ES"/>
+              </w:rPr>
+              <w:t>a su contenedor</w:t>
+            </w:r>
+          </w:p>
+        </w:tc>
+      </w:tr>
+      <w:tr>
+        <w:tc>
+          <w:tcPr>
+            <w:tcW w:w="2252" w:type="dxa"/>
+            <w:vMerge/>
+          </w:tcPr>
+          <w:p>
+            <w:pPr>
+              <w:jc w:val="both"/>
+              <w:rPr>
+                <w:color w:val="212121"/>
+                <w:lang w:val="es-ES" w:eastAsia="es-ES"/>
+              </w:rPr>
+            </w:pPr>
+          </w:p>
+        </w:tc>
+        <w:tc>
+          <w:tcPr>
+            <w:tcW w:w="4719" w:type="dxa"/>
+          </w:tcPr>
+          <w:p>
+            <w:pPr>
+              <w:shd w:val="clear" w:color="auto" w:fill="263238"/>
+              <w:spacing w:line="285" w:lineRule="atLeast"/>
+              <w:rPr>
+                <w:rFonts w:ascii="Consolas" w:hAnsi="Consolas"/>
+                <w:color w:val="D4D4D4"/>
+                <w:sz w:val="21"/>
+                <w:szCs w:val="21"/>
+                <w:lang w:val="es-ES" w:eastAsia="es-ES"/>
+              </w:rPr>
+            </w:pPr>
+            <w:proofErr w:type="spellStart"/>
+            <w:r>
+              <w:rPr>
+                <w:rFonts w:ascii="Consolas" w:hAnsi="Consolas"/>
+                <w:color w:val="B2CCD6"/>
+                <w:sz w:val="21"/>
+                <w:szCs w:val="21"/>
+                <w:lang w:val="es-ES" w:eastAsia="es-ES"/>
+              </w:rPr>
+              <w:t>iframe</w:t>
+            </w:r>
+            <w:proofErr w:type="spellEnd"/>
+            <w:r>
+              <w:rPr>
+                <w:rFonts w:ascii="Consolas" w:hAnsi="Consolas"/>
+                <w:color w:val="EEFFFF"/>
+                <w:sz w:val="21"/>
+                <w:szCs w:val="21"/>
+                <w:lang w:val="es-ES" w:eastAsia="es-ES"/>
+              </w:rPr>
+              <w:t> {</w:t>
+            </w:r>
+          </w:p>
+          <w:p>
+            <w:pPr>
+              <w:shd w:val="clear" w:color="auto" w:fill="263238"/>
+              <w:spacing w:line="285" w:lineRule="atLeast"/>
+              <w:rPr>
+                <w:rFonts w:ascii="Consolas" w:hAnsi="Consolas"/>
+                <w:color w:val="D4D4D4"/>
+                <w:sz w:val="21"/>
+                <w:szCs w:val="21"/>
+                <w:lang w:val="es-ES" w:eastAsia="es-ES"/>
+              </w:rPr>
+            </w:pPr>
+            <w:r>
+              <w:rPr>
+                <w:rFonts w:ascii="Consolas" w:hAnsi="Consolas"/>
+                <w:color w:val="EEFFFF"/>
+                <w:sz w:val="21"/>
+                <w:szCs w:val="21"/>
+                <w:lang w:val="es-ES" w:eastAsia="es-ES"/>
+              </w:rPr>
+              <w:t>  </w:t>
+            </w:r>
+            <w:proofErr w:type="spellStart"/>
+            <w:r>
+              <w:rPr>
+                <w:rFonts w:ascii="Consolas" w:hAnsi="Consolas"/>
+                <w:color w:val="73D1C8"/>
+                <w:sz w:val="21"/>
+                <w:szCs w:val="21"/>
+                <w:lang w:val="es-ES" w:eastAsia="es-ES"/>
+              </w:rPr>
+              <w:t>border</w:t>
+            </w:r>
+            <w:proofErr w:type="spellEnd"/>
+            <w:r>
+              <w:rPr>
+                <w:rFonts w:ascii="Consolas" w:hAnsi="Consolas"/>
+                <w:color w:val="89DDF3"/>
+                <w:sz w:val="21"/>
+                <w:szCs w:val="21"/>
+                <w:lang w:val="es-ES" w:eastAsia="es-ES"/>
+              </w:rPr>
+              <w:t>:</w:t>
+            </w:r>
+            <w:r>
+              <w:rPr>
+                <w:rFonts w:ascii="Consolas" w:hAnsi="Consolas"/>
+                <w:color w:val="EEFFFF"/>
+                <w:sz w:val="21"/>
+                <w:szCs w:val="21"/>
+                <w:lang w:val="es-ES" w:eastAsia="es-ES"/>
+              </w:rPr>
+              <w:t> </w:t>
+            </w:r>
+            <w:r>
+              <w:rPr>
+                <w:rFonts w:ascii="Consolas" w:hAnsi="Consolas"/>
+                <w:color w:val="FFCB6B"/>
+                <w:sz w:val="21"/>
+                <w:szCs w:val="21"/>
+                <w:lang w:val="es-ES" w:eastAsia="es-ES"/>
+              </w:rPr>
+              <w:t>0</w:t>
+            </w:r>
+            <w:r>
+              <w:rPr>
+                <w:rFonts w:ascii="Consolas" w:hAnsi="Consolas"/>
+                <w:color w:val="89DDF3"/>
+                <w:sz w:val="21"/>
+                <w:szCs w:val="21"/>
+                <w:lang w:val="es-ES" w:eastAsia="es-ES"/>
+              </w:rPr>
+              <w:t>;</w:t>
+            </w:r>
+          </w:p>
+          <w:p>
+            <w:pPr>
+              <w:shd w:val="clear" w:color="auto" w:fill="263238"/>
+              <w:spacing w:line="285" w:lineRule="atLeast"/>
+              <w:rPr>
+                <w:rFonts w:ascii="Consolas" w:hAnsi="Consolas"/>
+                <w:color w:val="D4D4D4"/>
+                <w:sz w:val="21"/>
+                <w:szCs w:val="21"/>
+                <w:lang w:val="es-ES" w:eastAsia="es-ES"/>
+              </w:rPr>
+            </w:pPr>
+            <w:r>
+              <w:rPr>
+                <w:rFonts w:ascii="Consolas" w:hAnsi="Consolas"/>
+                <w:color w:val="EEFFFF"/>
+                <w:sz w:val="21"/>
+                <w:szCs w:val="21"/>
+                <w:lang w:val="es-ES" w:eastAsia="es-ES"/>
+              </w:rPr>
+              <w:t>}</w:t>
+            </w:r>
+          </w:p>
+          <w:p>
+            <w:pPr>
+              <w:jc w:val="both"/>
+              <w:rPr>
+                <w:color w:val="212121"/>
+                <w:lang w:val="es-ES" w:eastAsia="es-ES"/>
+              </w:rPr>
+            </w:pPr>
+          </w:p>
+        </w:tc>
+        <w:tc>
+          <w:tcPr>
+            <w:tcW w:w="2045" w:type="dxa"/>
+          </w:tcPr>
+          <w:p>
+            <w:pPr>
+              <w:jc w:val="both"/>
+              <w:rPr>
+                <w:color w:val="212121"/>
+                <w:lang w:val="es-ES" w:eastAsia="es-ES"/>
+              </w:rPr>
+            </w:pPr>
+            <w:r>
+              <w:rPr>
+                <w:color w:val="212121"/>
+                <w:lang w:val="es-ES" w:eastAsia="es-ES"/>
+              </w:rPr>
               <w:t xml:space="preserve">Con este selector retiramos el borde de los </w:t>
             </w:r>
             <w:proofErr w:type="spellStart"/>
@@ -11873,21 +11765,7 @@
                 <w:color w:val="212121"/>
                 <w:lang w:val="es-ES" w:eastAsia="es-ES"/>
               </w:rPr>
-              <w:t xml:space="preserve">. En el validador se </w:t>
-            </w:r>
-            <w:r>
-              <w:rPr>
-                <w:color w:val="212121"/>
-                <w:lang w:val="es-ES" w:eastAsia="es-ES"/>
-              </w:rPr>
-              <w:t>indicó</w:t>
-            </w:r>
-            <w:r>
-              <w:rPr>
-                <w:color w:val="212121"/>
-                <w:lang w:val="es-ES" w:eastAsia="es-ES"/>
-              </w:rPr>
-              <w:t xml:space="preserve"> que el atributo “</w:t>
+              <w:t>. En el validador se indicó que el atributo “</w:t>
             </w:r>
             <w:proofErr w:type="spellStart"/>
             <w:r>
@@ -11979,7 +11857,6 @@
               </w:rPr>
               <w:t> </w:t>
             </w:r>
-            <w:proofErr w:type="spellStart"/>
             <w:r>
               <w:rPr>
                 <w:rFonts w:ascii="Consolas" w:hAnsi="Consolas"/>
@@ -11990,7 +11867,6 @@
               </w:rPr>
               <w:t>ul</w:t>
             </w:r>
-            <w:proofErr w:type="spellEnd"/>
             <w:r>
               <w:rPr>
                 <w:rFonts w:ascii="Consolas" w:hAnsi="Consolas"/>
@@ -12499,7 +12375,6 @@
               </w:rPr>
               <w:t> </w:t>
             </w:r>
-            <w:proofErr w:type="spellStart"/>
             <w:r>
               <w:rPr>
                 <w:rFonts w:ascii="Consolas" w:hAnsi="Consolas"/>
@@ -12510,7 +12385,6 @@
               </w:rPr>
               <w:t>ul</w:t>
             </w:r>
-            <w:proofErr w:type="spellEnd"/>
             <w:r>
               <w:rPr>
                 <w:rFonts w:ascii="Consolas" w:hAnsi="Consolas"/>
@@ -12772,15 +12646,7 @@
                 <w:color w:val="212121"/>
                 <w:lang w:val="es-ES" w:eastAsia="es-ES"/>
               </w:rPr>
-              <w:t xml:space="preserve">" </w:t>
-            </w:r>
-            <w:r>
-              <w:rPr>
-                <w:color w:val="212121"/>
-                <w:lang w:val="es-ES" w:eastAsia="es-ES"/>
-              </w:rPr>
-              <w:lastRenderedPageBreak/>
-              <w:t xml:space="preserve">de la lista del </w:t>
+              <w:t xml:space="preserve">" de la lista del </w:t>
             </w:r>
             <w:proofErr w:type="spellStart"/>
             <w:r>
@@ -14043,7 +13909,6 @@
                 <w:lang w:eastAsia="es-ES"/>
               </w:rPr>
             </w:pPr>
-            <w:proofErr w:type="spellStart"/>
             <w:r>
               <w:rPr>
                 <w:rFonts w:ascii="Consolas" w:hAnsi="Consolas"/>
@@ -14054,7 +13919,6 @@
               </w:rPr>
               <w:t>nav</w:t>
             </w:r>
-            <w:proofErr w:type="spellEnd"/>
             <w:r>
               <w:rPr>
                 <w:rFonts w:ascii="Consolas" w:hAnsi="Consolas"/>
@@ -14448,15 +14312,7 @@
                 <w:color w:val="212121"/>
                 <w:lang w:val="es-ES" w:eastAsia="es-ES"/>
               </w:rPr>
-              <w:t xml:space="preserve"> en que se encuentre el </w:t>
-            </w:r>
-            <w:r>
-              <w:rPr>
-                <w:color w:val="212121"/>
-                <w:lang w:val="es-ES" w:eastAsia="es-ES"/>
-              </w:rPr>
-              <w:lastRenderedPageBreak/>
-              <w:t xml:space="preserve">usuario sea </w:t>
+              <w:t xml:space="preserve"> en que se encuentre el usuario sea </w:t>
             </w:r>
             <w:r>
               <w:rPr>
@@ -14494,7 +14350,6 @@
                 <w:color w:val="212121"/>
                 <w:lang w:val="es-ES" w:eastAsia="es-ES"/>
               </w:rPr>
-              <w:lastRenderedPageBreak/>
               <w:t>En esta sección se dará formato a al apartado donde se da información del autor</w:t>
             </w:r>
           </w:p>
@@ -14512,6 +14367,7 @@
                 <w:color w:val="D4D4D4"/>
                 <w:sz w:val="21"/>
                 <w:szCs w:val="21"/>
+                <w:lang w:val="pt-PT"/>
               </w:rPr>
             </w:pPr>
             <w:proofErr w:type="spellStart"/>
@@ -14521,6 +14377,7 @@
                 <w:color w:val="B2CCD6"/>
                 <w:sz w:val="21"/>
                 <w:szCs w:val="21"/>
+                <w:lang w:val="pt-PT"/>
               </w:rPr>
               <w:t>div</w:t>
             </w:r>
@@ -14530,6 +14387,7 @@
                 <w:color w:val="89DDF3"/>
                 <w:sz w:val="21"/>
                 <w:szCs w:val="21"/>
+                <w:lang w:val="pt-PT"/>
               </w:rPr>
               <w:t>.</w:t>
             </w:r>
@@ -14539,6 +14397,7 @@
                 <w:color w:val="FFCB6B"/>
                 <w:sz w:val="21"/>
                 <w:szCs w:val="21"/>
+                <w:lang w:val="pt-PT"/>
               </w:rPr>
               <w:t>autor_info</w:t>
             </w:r>
@@ -14549,6 +14408,7 @@
                 <w:color w:val="EEFFFF"/>
                 <w:sz w:val="21"/>
                 <w:szCs w:val="21"/>
+                <w:lang w:val="pt-PT"/>
               </w:rPr>
               <w:t> </w:t>
             </w:r>
@@ -14559,6 +14419,7 @@
                 <w:color w:val="B2CCD6"/>
                 <w:sz w:val="21"/>
                 <w:szCs w:val="21"/>
+                <w:lang w:val="pt-PT"/>
               </w:rPr>
               <w:t>img</w:t>
             </w:r>
@@ -14569,6 +14430,7 @@
                 <w:color w:val="EEFFFF"/>
                 <w:sz w:val="21"/>
                 <w:szCs w:val="21"/>
+                <w:lang w:val="pt-PT"/>
               </w:rPr>
               <w:t> {</w:t>
             </w:r>
@@ -14582,6 +14444,7 @@
                 <w:color w:val="D4D4D4"/>
                 <w:sz w:val="21"/>
                 <w:szCs w:val="21"/>
+                <w:lang w:val="pt-PT"/>
               </w:rPr>
             </w:pPr>
             <w:r>
@@ -14590,24 +14453,29 @@
                 <w:color w:val="EEFFFF"/>
                 <w:sz w:val="21"/>
                 <w:szCs w:val="21"/>
+                <w:lang w:val="pt-PT"/>
               </w:rPr>
               <w:t>  </w:t>
             </w:r>
+            <w:proofErr w:type="spellStart"/>
             <w:r>
               <w:rPr>
                 <w:rFonts w:ascii="Consolas" w:hAnsi="Consolas"/>
                 <w:color w:val="73D1C8"/>
                 <w:sz w:val="21"/>
                 <w:szCs w:val="21"/>
+                <w:lang w:val="pt-PT"/>
               </w:rPr>
               <w:t>width</w:t>
             </w:r>
+            <w:proofErr w:type="spellEnd"/>
             <w:r>
               <w:rPr>
                 <w:rFonts w:ascii="Consolas" w:hAnsi="Consolas"/>
                 <w:color w:val="89DDF3"/>
                 <w:sz w:val="21"/>
                 <w:szCs w:val="21"/>
+                <w:lang w:val="pt-PT"/>
               </w:rPr>
               <w:t>:</w:t>
             </w:r>
@@ -14617,6 +14485,7 @@
                 <w:color w:val="EEFFFF"/>
                 <w:sz w:val="21"/>
                 <w:szCs w:val="21"/>
+                <w:lang w:val="pt-PT"/>
               </w:rPr>
               <w:t> </w:t>
             </w:r>
@@ -14626,6 +14495,7 @@
                 <w:color w:val="FFCB6B"/>
                 <w:sz w:val="21"/>
                 <w:szCs w:val="21"/>
+                <w:lang w:val="pt-PT"/>
               </w:rPr>
               <w:t>25</w:t>
             </w:r>
@@ -14635,6 +14505,7 @@
                 <w:color w:val="F78C6A"/>
                 <w:sz w:val="21"/>
                 <w:szCs w:val="21"/>
+                <w:lang w:val="pt-PT"/>
               </w:rPr>
               <w:t>%</w:t>
             </w:r>
@@ -14644,6 +14515,7 @@
                 <w:color w:val="89DDF3"/>
                 <w:sz w:val="21"/>
                 <w:szCs w:val="21"/>
+                <w:lang w:val="pt-PT"/>
               </w:rPr>
               <w:t>;</w:t>
             </w:r>
@@ -14665,6 +14537,7 @@
                 <w:color w:val="EEFFFF"/>
                 <w:sz w:val="21"/>
                 <w:szCs w:val="21"/>
+                <w:lang w:val="pt-PT"/>
               </w:rPr>
               <w:t>  </w:t>
             </w:r>
@@ -14910,7 +14783,23 @@
                 <w:color w:val="212121"/>
                 <w:lang w:val="es-ES" w:eastAsia="es-ES"/>
               </w:rPr>
-              <w:t>el contendor &lt;div&gt; de clase “</w:t>
+              <w:t>el contendor &lt;</w:t>
+            </w:r>
+            <w:proofErr w:type="spellStart"/>
+            <w:r>
+              <w:rPr>
+                <w:color w:val="212121"/>
+                <w:lang w:val="es-ES" w:eastAsia="es-ES"/>
+              </w:rPr>
+              <w:t>div</w:t>
+            </w:r>
+            <w:proofErr w:type="spellEnd"/>
+            <w:r>
+              <w:rPr>
+                <w:color w:val="212121"/>
+                <w:lang w:val="es-ES" w:eastAsia="es-ES"/>
+              </w:rPr>
+              <w:t>&gt; de clase “</w:t>
             </w:r>
             <w:proofErr w:type="spellStart"/>
             <w:r>
@@ -15402,19 +15291,8 @@
                 <w:sz w:val="21"/>
                 <w:szCs w:val="21"/>
               </w:rPr>
-              <w:t> #</w:t>
-            </w:r>
-            <w:proofErr w:type="spellStart"/>
-            <w:r>
-              <w:rPr>
-                <w:rFonts w:ascii="Consolas" w:hAnsi="Consolas"/>
-                <w:color w:val="EEFFFF"/>
-                <w:sz w:val="21"/>
-                <w:szCs w:val="21"/>
-              </w:rPr>
-              <w:t>ffffff</w:t>
-            </w:r>
-            <w:proofErr w:type="spellEnd"/>
+              <w:t> #ffffff</w:t>
+            </w:r>
             <w:r>
               <w:rPr>
                 <w:rFonts w:ascii="Consolas" w:hAnsi="Consolas"/>
@@ -15750,7 +15628,23 @@
                 <w:color w:val="212121"/>
                 <w:lang w:val="es-ES" w:eastAsia="es-ES"/>
               </w:rPr>
-              <w:t>En esta sección se aplicaran reglas para cambiar aspecto de fuentes y estilo de texto</w:t>
+              <w:t xml:space="preserve">En esta sección se </w:t>
+            </w:r>
+            <w:proofErr w:type="gramStart"/>
+            <w:r>
+              <w:rPr>
+                <w:color w:val="212121"/>
+                <w:lang w:val="es-ES" w:eastAsia="es-ES"/>
+              </w:rPr>
+              <w:t>aplicaran</w:t>
+            </w:r>
+            <w:proofErr w:type="gramEnd"/>
+            <w:r>
+              <w:rPr>
+                <w:color w:val="212121"/>
+                <w:lang w:val="es-ES" w:eastAsia="es-ES"/>
+              </w:rPr>
+              <w:t xml:space="preserve"> reglas para cambiar aspecto de fuentes y estilo de texto</w:t>
             </w:r>
           </w:p>
         </w:tc>
@@ -15992,15 +15886,7 @@
                 <w:color w:val="212121"/>
                 <w:lang w:val="es-ES" w:eastAsia="es-ES"/>
               </w:rPr>
-              <w:t xml:space="preserve">Específicamente para el último párrafo descendiente del contenedor con </w:t>
-            </w:r>
-            <w:r>
-              <w:rPr>
-                <w:color w:val="212121"/>
-                <w:lang w:val="es-ES" w:eastAsia="es-ES"/>
-              </w:rPr>
-              <w:lastRenderedPageBreak/>
-              <w:t>clase “</w:t>
+              <w:t>Específicamente para el último párrafo descendiente del contenedor con clase “</w:t>
             </w:r>
             <w:proofErr w:type="spellStart"/>
             <w:r>
@@ -16782,7 +16668,6 @@
               </w:rPr>
               <w:t>#</w:t>
             </w:r>
-            <w:proofErr w:type="spellStart"/>
             <w:r>
               <w:rPr>
                 <w:rFonts w:ascii="Consolas" w:hAnsi="Consolas"/>
@@ -16792,7 +16677,6 @@
               </w:rPr>
               <w:t>livejournal</w:t>
             </w:r>
-            <w:proofErr w:type="spellEnd"/>
             <w:r>
               <w:rPr>
                 <w:rFonts w:ascii="Consolas" w:hAnsi="Consolas"/>
@@ -16811,7 +16695,6 @@
               </w:rPr>
               <w:t>#</w:t>
             </w:r>
-            <w:proofErr w:type="spellStart"/>
             <w:r>
               <w:rPr>
                 <w:rFonts w:ascii="Consolas" w:hAnsi="Consolas"/>
@@ -16821,7 +16704,6 @@
               </w:rPr>
               <w:t>penzu</w:t>
             </w:r>
-            <w:proofErr w:type="spellEnd"/>
             <w:r>
               <w:rPr>
                 <w:rFonts w:ascii="Consolas" w:hAnsi="Consolas"/>
@@ -16840,7 +16722,6 @@
               </w:rPr>
               <w:t>#</w:t>
             </w:r>
-            <w:proofErr w:type="spellStart"/>
             <w:r>
               <w:rPr>
                 <w:rFonts w:ascii="Consolas" w:hAnsi="Consolas"/>
@@ -16850,7 +16731,6 @@
               </w:rPr>
               <w:t>diario</w:t>
             </w:r>
-            <w:proofErr w:type="spellEnd"/>
             <w:r>
               <w:rPr>
                 <w:rFonts w:ascii="Consolas" w:hAnsi="Consolas"/>
@@ -17086,7 +16966,6 @@
               </w:rPr>
               <w:t>, </w:t>
             </w:r>
-            <w:proofErr w:type="spellStart"/>
             <w:r>
               <w:rPr>
                 <w:rFonts w:ascii="Consolas" w:hAnsi="Consolas"/>
@@ -17096,7 +16975,6 @@
               </w:rPr>
               <w:t>nav</w:t>
             </w:r>
-            <w:proofErr w:type="spellEnd"/>
             <w:r>
               <w:rPr>
                 <w:rFonts w:ascii="Consolas" w:hAnsi="Consolas"/>
@@ -17489,7 +17367,6 @@
               </w:rPr>
               <w:t> </w:t>
             </w:r>
-            <w:proofErr w:type="spellStart"/>
             <w:r>
               <w:rPr>
                 <w:rFonts w:ascii="Consolas" w:hAnsi="Consolas"/>
@@ -17499,7 +17376,6 @@
               </w:rPr>
               <w:t>blockquote</w:t>
             </w:r>
-            <w:proofErr w:type="spellEnd"/>
             <w:r>
               <w:rPr>
                 <w:rFonts w:ascii="Consolas" w:hAnsi="Consolas"/>
@@ -17734,7 +17610,23 @@
                 <w:color w:val="212121"/>
                 <w:lang w:val="es-ES" w:eastAsia="es-ES"/>
               </w:rPr>
-              <w:t>Especificamos la fuente usada para los elementos &lt;cite&gt; dentro del &lt;div&gt; de clase “</w:t>
+              <w:t>Especificamos la fuente usada para los elementos &lt;cite&gt; dentro del &lt;</w:t>
+            </w:r>
+            <w:proofErr w:type="spellStart"/>
+            <w:r>
+              <w:rPr>
+                <w:color w:val="212121"/>
+                <w:lang w:val="es-ES" w:eastAsia="es-ES"/>
+              </w:rPr>
+              <w:t>div</w:t>
+            </w:r>
+            <w:proofErr w:type="spellEnd"/>
+            <w:r>
+              <w:rPr>
+                <w:color w:val="212121"/>
+                <w:lang w:val="es-ES" w:eastAsia="es-ES"/>
+              </w:rPr>
+              <w:t>&gt; de clase “</w:t>
             </w:r>
             <w:proofErr w:type="spellStart"/>
             <w:r>
@@ -18501,7 +18393,23 @@
                 <w:color w:val="212121"/>
                 <w:lang w:val="es-ES" w:eastAsia="es-ES"/>
               </w:rPr>
-              <w:t>Los &lt;p&gt; descendientes del div de clase “</w:t>
+              <w:t xml:space="preserve">Los &lt;p&gt; descendientes del </w:t>
+            </w:r>
+            <w:proofErr w:type="spellStart"/>
+            <w:r>
+              <w:rPr>
+                <w:color w:val="212121"/>
+                <w:lang w:val="es-ES" w:eastAsia="es-ES"/>
+              </w:rPr>
+              <w:t>div</w:t>
+            </w:r>
+            <w:proofErr w:type="spellEnd"/>
+            <w:r>
+              <w:rPr>
+                <w:color w:val="212121"/>
+                <w:lang w:val="es-ES" w:eastAsia="es-ES"/>
+              </w:rPr>
+              <w:t xml:space="preserve"> de clase “</w:t>
             </w:r>
             <w:proofErr w:type="spellStart"/>
             <w:r>
@@ -18558,6 +18466,7 @@
                 <w:color w:val="D4D4D4"/>
                 <w:sz w:val="21"/>
                 <w:szCs w:val="21"/>
+                <w:lang w:val="es-ES"/>
               </w:rPr>
             </w:pPr>
           </w:p>
@@ -18573,6 +18482,7 @@
               </w:rPr>
             </w:pPr>
             <w:proofErr w:type="spellStart"/>
+            <w:proofErr w:type="gramStart"/>
             <w:r>
               <w:rPr>
                 <w:rFonts w:ascii="Consolas" w:hAnsi="Consolas"/>
@@ -18601,6 +18511,7 @@
               <w:t>dietarios</w:t>
             </w:r>
             <w:proofErr w:type="spellEnd"/>
+            <w:proofErr w:type="gramEnd"/>
             <w:r>
               <w:rPr>
                 <w:rFonts w:ascii="Consolas" w:hAnsi="Consolas"/>
@@ -19403,19 +19314,8 @@
                 <w:sz w:val="21"/>
                 <w:szCs w:val="21"/>
               </w:rPr>
-              <w:t> #</w:t>
-            </w:r>
-            <w:proofErr w:type="spellStart"/>
-            <w:r>
-              <w:rPr>
-                <w:rFonts w:ascii="Consolas" w:hAnsi="Consolas"/>
-                <w:color w:val="EEFFFF"/>
-                <w:sz w:val="21"/>
-                <w:szCs w:val="21"/>
-              </w:rPr>
-              <w:t>eee</w:t>
-            </w:r>
-            <w:proofErr w:type="spellEnd"/>
+              <w:t> #eee</w:t>
+            </w:r>
             <w:r>
               <w:rPr>
                 <w:rFonts w:ascii="Consolas" w:hAnsi="Consolas"/>
@@ -19902,7 +19802,6 @@
               </w:rPr>
               <w:t> </w:t>
             </w:r>
-            <w:proofErr w:type="spellStart"/>
             <w:r>
               <w:rPr>
                 <w:rFonts w:ascii="Consolas" w:hAnsi="Consolas"/>
@@ -19912,7 +19811,6 @@
               </w:rPr>
               <w:t>blockquote</w:t>
             </w:r>
-            <w:proofErr w:type="spellEnd"/>
             <w:r>
               <w:rPr>
                 <w:rFonts w:ascii="Consolas" w:hAnsi="Consolas"/>
@@ -20208,7 +20106,6 @@
                 <w:sz w:val="21"/>
                 <w:szCs w:val="21"/>
               </w:rPr>
-              <w:lastRenderedPageBreak/>
               <w:t>  </w:t>
             </w:r>
             <w:r>
@@ -20491,16 +20388,7 @@
                 <w:color w:val="212121"/>
                 <w:lang w:val="es-ES" w:eastAsia="es-ES"/>
               </w:rPr>
-              <w:t>/* Aplicar estilo a los nombres de autores en todo el documento</w:t>
-            </w:r>
-            <w:bookmarkStart w:id="0" w:name="_GoBack"/>
-            <w:bookmarkEnd w:id="0"/>
-            <w:r>
-              <w:rPr>
-                <w:color w:val="212121"/>
-                <w:lang w:val="es-ES" w:eastAsia="es-ES"/>
-              </w:rPr>
-              <w:t>*/</w:t>
+              <w:t>/* Aplicar estilo a los nombres de autores en todo el documento*/</w:t>
             </w:r>
           </w:p>
         </w:tc>
@@ -20866,7 +20754,6 @@
           <w:noProof/>
           <w:color w:val="212121"/>
         </w:rPr>
-        <w:lastRenderedPageBreak/>
         <w:drawing>
           <wp:inline distT="0" distB="0" distL="0" distR="0" wp14:anchorId="175D020B" wp14:editId="6B9FBFB5">
             <wp:extent cx="5731510" cy="2148205"/>
@@ -21060,19 +20947,11 @@
         <w:jc w:val="both"/>
       </w:pPr>
       <w:hyperlink r:id="rId9" w:history="1">
-        <w:proofErr w:type="gramStart"/>
         <w:r>
           <w:rPr>
-            <w:rStyle w:val="Hyperlink"/>
+            <w:rStyle w:val="Hipervnculo"/>
           </w:rPr>
-          <w:t>text-decoration-thickness</w:t>
-        </w:r>
-        <w:proofErr w:type="gramEnd"/>
-        <w:r>
-          <w:rPr>
-            <w:rStyle w:val="Hyperlink"/>
-          </w:rPr>
-          <w:t xml:space="preserve"> - CSS: Cascading Style Sheets | MDN (mozilla.org)</w:t>
+          <w:t>text-decoration-thickness - CSS: Cascading Style Sheets | MDN (mozilla.org)</w:t>
         </w:r>
       </w:hyperlink>
     </w:p>
@@ -21142,7 +21021,7 @@
 </file>
 
 <file path=word/numbering.xml><?xml version="1.0" encoding="utf-8"?>
-<w:numbering xmlns:wpc="http://schemas.microsoft.com/office/word/2010/wordprocessingCanvas" xmlns:mc="http://schemas.openxmlformats.org/markup-compatibility/2006" xmlns:o="urn:schemas-microsoft-com:office:office" xmlns:r="http://schemas.openxmlformats.org/officeDocument/2006/relationships" xmlns:m="http://schemas.openxmlformats.org/officeDocument/2006/math" xmlns:v="urn:schemas-microsoft-com:vml" xmlns:wp14="http://schemas.microsoft.com/office/word/2010/wordprocessingDrawing" xmlns:wp="http://schemas.openxmlformats.org/drawingml/2006/wordprocessingDrawing" xmlns:w10="urn:schemas-microsoft-com:office:word" xmlns:w="http://schemas.openxmlformats.org/wordprocessingml/2006/main" xmlns:w14="http://schemas.microsoft.com/office/word/2010/wordml" xmlns:w15="http://schemas.microsoft.com/office/word/2012/wordml" xmlns:wpg="http://schemas.microsoft.com/office/word/2010/wordprocessingGroup" xmlns:wpi="http://schemas.microsoft.com/office/word/2010/wordprocessingInk" xmlns:wne="http://schemas.microsoft.com/office/word/2006/wordml" xmlns:wps="http://schemas.microsoft.com/office/word/2010/wordprocessingShape" mc:Ignorable="w14 w15 wp14">
+<w:numbering xmlns:wpc="http://schemas.microsoft.com/office/word/2010/wordprocessingCanvas" xmlns:cx="http://schemas.microsoft.com/office/drawing/2014/chartex" xmlns:cx1="http://schemas.microsoft.com/office/drawing/2015/9/8/chartex" xmlns:cx2="http://schemas.microsoft.com/office/drawing/2015/10/21/chartex" xmlns:cx3="http://schemas.microsoft.com/office/drawing/2016/5/9/chartex" xmlns:cx4="http://schemas.microsoft.com/office/drawing/2016/5/10/chartex" xmlns:cx5="http://schemas.microsoft.com/office/drawing/2016/5/11/chartex" xmlns:cx6="http://schemas.microsoft.com/office/drawing/2016/5/12/chartex" xmlns:cx7="http://schemas.microsoft.com/office/drawing/2016/5/13/chartex" xmlns:cx8="http://schemas.microsoft.com/office/drawing/2016/5/14/chartex" xmlns:mc="http://schemas.openxmlformats.org/markup-compatibility/2006" xmlns:aink="http://schemas.microsoft.com/office/drawing/2016/ink" xmlns:am3d="http://schemas.microsoft.com/office/drawing/2017/model3d" xmlns:o="urn:schemas-microsoft-com:office:office" xmlns:r="http://schemas.openxmlformats.org/officeDocument/2006/relationships" xmlns:m="http://schemas.openxmlformats.org/officeDocument/2006/math" xmlns:v="urn:schemas-microsoft-com:vml" xmlns:wp14="http://schemas.microsoft.com/office/word/2010/wordprocessingDrawing" xmlns:wp="http://schemas.openxmlformats.org/drawingml/2006/wordprocessingDrawing" xmlns:w10="urn:schemas-microsoft-com:office:word" xmlns:w="http://schemas.openxmlformats.org/wordprocessingml/2006/main" xmlns:w14="http://schemas.microsoft.com/office/word/2010/wordml" xmlns:w15="http://schemas.microsoft.com/office/word/2012/wordml" xmlns:w16cex="http://schemas.microsoft.com/office/word/2018/wordml/cex" xmlns:w16cid="http://schemas.microsoft.com/office/word/2016/wordml/cid" xmlns:w16="http://schemas.microsoft.com/office/word/2018/wordml" xmlns:w16se="http://schemas.microsoft.com/office/word/2015/wordml/symex" xmlns:wpg="http://schemas.microsoft.com/office/word/2010/wordprocessingGroup" xmlns:wpi="http://schemas.microsoft.com/office/word/2010/wordprocessingInk" xmlns:wne="http://schemas.microsoft.com/office/word/2006/wordml" xmlns:wps="http://schemas.microsoft.com/office/word/2010/wordprocessingShape" mc:Ignorable="w14 w15 w16se w16cid w16 w16cex wp14">
   <w:abstractNum w:abstractNumId="0" w15:restartNumberingAfterBreak="0">
     <w:nsid w:val="1100625B"/>
     <w:multiLevelType w:val="multilevel"/>
@@ -22875,7 +22754,7 @@
 </file>
 
 <file path=word/styles.xml><?xml version="1.0" encoding="utf-8"?>
-<w:styles xmlns:mc="http://schemas.openxmlformats.org/markup-compatibility/2006" xmlns:r="http://schemas.openxmlformats.org/officeDocument/2006/relationships" xmlns:w="http://schemas.openxmlformats.org/wordprocessingml/2006/main" xmlns:w14="http://schemas.microsoft.com/office/word/2010/wordml" xmlns:w15="http://schemas.microsoft.com/office/word/2012/wordml" mc:Ignorable="w14 w15">
+<w:styles xmlns:mc="http://schemas.openxmlformats.org/markup-compatibility/2006" xmlns:r="http://schemas.openxmlformats.org/officeDocument/2006/relationships" xmlns:w="http://schemas.openxmlformats.org/wordprocessingml/2006/main" xmlns:w14="http://schemas.microsoft.com/office/word/2010/wordml" xmlns:w15="http://schemas.microsoft.com/office/word/2012/wordml" xmlns:w16cex="http://schemas.microsoft.com/office/word/2018/wordml/cex" xmlns:w16cid="http://schemas.microsoft.com/office/word/2016/wordml/cid" xmlns:w16="http://schemas.microsoft.com/office/word/2018/wordml" xmlns:w16se="http://schemas.microsoft.com/office/word/2015/wordml/symex" mc:Ignorable="w14 w15 w16se w16cid w16 w16cex">
   <w:docDefaults>
     <w:rPrDefault>
       <w:rPr>
@@ -22893,7 +22772,7 @@
       </w:pPr>
     </w:pPrDefault>
   </w:docDefaults>
-  <w:latentStyles w:defLockedState="0" w:defUIPriority="99" w:defSemiHidden="0" w:defUnhideWhenUsed="0" w:defQFormat="0" w:count="371">
+  <w:latentStyles w:defLockedState="0" w:defUIPriority="99" w:defSemiHidden="0" w:defUnhideWhenUsed="0" w:defQFormat="0" w:count="376">
     <w:lsdException w:name="Normal" w:uiPriority="0" w:qFormat="1"/>
     <w:lsdException w:name="heading 1" w:uiPriority="9" w:qFormat="1"/>
     <w:lsdException w:name="heading 2" w:semiHidden="1" w:uiPriority="9" w:unhideWhenUsed="1" w:qFormat="1"/>
@@ -22999,7 +22878,6 @@
     <w:lsdException w:name="HTML Sample" w:semiHidden="1" w:unhideWhenUsed="1"/>
     <w:lsdException w:name="HTML Typewriter" w:semiHidden="1" w:unhideWhenUsed="1"/>
     <w:lsdException w:name="HTML Variable" w:semiHidden="1" w:unhideWhenUsed="1"/>
-    <w:lsdException w:name="Normal Table" w:semiHidden="1" w:unhideWhenUsed="1"/>
     <w:lsdException w:name="annotation subject" w:semiHidden="1" w:unhideWhenUsed="1"/>
     <w:lsdException w:name="No List" w:semiHidden="1" w:unhideWhenUsed="1"/>
     <w:lsdException w:name="Outline List 1" w:semiHidden="1" w:unhideWhenUsed="1"/>
@@ -23042,11 +22920,8 @@
     <w:lsdException w:name="Table Contemporary" w:semiHidden="1" w:unhideWhenUsed="1"/>
     <w:lsdException w:name="Table Elegant" w:semiHidden="1" w:unhideWhenUsed="1"/>
     <w:lsdException w:name="Table Professional" w:semiHidden="1" w:unhideWhenUsed="1"/>
-    <w:lsdException w:name="Table Subtle 1" w:semiHidden="1" w:unhideWhenUsed="1"/>
     <w:lsdException w:name="Table Subtle 2" w:semiHidden="1" w:unhideWhenUsed="1"/>
     <w:lsdException w:name="Table Web 1" w:semiHidden="1" w:unhideWhenUsed="1"/>
-    <w:lsdException w:name="Table Web 2" w:semiHidden="1" w:unhideWhenUsed="1"/>
-    <w:lsdException w:name="Table Web 3" w:semiHidden="1" w:unhideWhenUsed="1"/>
     <w:lsdException w:name="Balloon Text" w:semiHidden="1" w:unhideWhenUsed="1"/>
     <w:lsdException w:name="Table Grid" w:uiPriority="39"/>
     <w:lsdException w:name="Table Theme" w:semiHidden="1" w:unhideWhenUsed="1"/>
@@ -23265,6 +23140,11 @@
     <w:lsdException w:name="List Table 5 Dark Accent 6" w:uiPriority="50"/>
     <w:lsdException w:name="List Table 6 Colorful Accent 6" w:uiPriority="51"/>
     <w:lsdException w:name="List Table 7 Colorful Accent 6" w:uiPriority="52"/>
+    <w:lsdException w:name="Mention" w:semiHidden="1" w:unhideWhenUsed="1"/>
+    <w:lsdException w:name="Smart Hyperlink" w:semiHidden="1" w:unhideWhenUsed="1"/>
+    <w:lsdException w:name="Hashtag" w:semiHidden="1" w:unhideWhenUsed="1"/>
+    <w:lsdException w:name="Unresolved Mention" w:semiHidden="1" w:unhideWhenUsed="1"/>
+    <w:lsdException w:name="Smart Link" w:semiHidden="1" w:unhideWhenUsed="1"/>
   </w:latentStyles>
   <w:style w:type="paragraph" w:default="1" w:styleId="Normal">
     <w:name w:val="Normal"/>
@@ -23282,10 +23162,10 @@
       <w:lang w:val="en-US"/>
     </w:rPr>
   </w:style>
-  <w:style w:type="paragraph" w:styleId="Heading1">
+  <w:style w:type="paragraph" w:styleId="Ttulo1">
     <w:name w:val="heading 1"/>
     <w:basedOn w:val="Normal"/>
-    <w:link w:val="Heading1Char"/>
+    <w:link w:val="Ttulo1Car"/>
     <w:uiPriority w:val="9"/>
     <w:qFormat/>
     <w:rsid w:val="00FF0E5A"/>
@@ -23299,10 +23179,10 @@
       <w:szCs w:val="31"/>
     </w:rPr>
   </w:style>
-  <w:style w:type="paragraph" w:styleId="Heading2">
+  <w:style w:type="paragraph" w:styleId="Ttulo2">
     <w:name w:val="heading 2"/>
     <w:basedOn w:val="Normal"/>
-    <w:link w:val="Heading2Char"/>
+    <w:link w:val="Ttulo2Car"/>
     <w:uiPriority w:val="9"/>
     <w:unhideWhenUsed/>
     <w:qFormat/>
@@ -23316,10 +23196,10 @@
       <w:szCs w:val="26"/>
     </w:rPr>
   </w:style>
-  <w:style w:type="paragraph" w:styleId="Heading3">
+  <w:style w:type="paragraph" w:styleId="Ttulo3">
     <w:name w:val="heading 3"/>
     <w:basedOn w:val="Normal"/>
-    <w:link w:val="Heading3Char"/>
+    <w:link w:val="Ttulo3Car"/>
     <w:uiPriority w:val="9"/>
     <w:unhideWhenUsed/>
     <w:qFormat/>
@@ -23329,10 +23209,10 @@
       <w:outlineLvl w:val="2"/>
     </w:pPr>
   </w:style>
-  <w:style w:type="paragraph" w:styleId="Heading4">
+  <w:style w:type="paragraph" w:styleId="Ttulo4">
     <w:name w:val="heading 4"/>
     <w:basedOn w:val="Normal"/>
-    <w:link w:val="Heading4Char"/>
+    <w:link w:val="Ttulo4Car"/>
     <w:uiPriority w:val="9"/>
     <w:unhideWhenUsed/>
     <w:qFormat/>
@@ -23347,13 +23227,13 @@
       <w:szCs w:val="23"/>
     </w:rPr>
   </w:style>
-  <w:style w:type="character" w:default="1" w:styleId="DefaultParagraphFont">
+  <w:style w:type="character" w:default="1" w:styleId="Fuentedeprrafopredeter">
     <w:name w:val="Default Paragraph Font"/>
     <w:uiPriority w:val="1"/>
     <w:semiHidden/>
     <w:unhideWhenUsed/>
   </w:style>
-  <w:style w:type="table" w:default="1" w:styleId="TableNormal">
+  <w:style w:type="table" w:default="1" w:styleId="Tablanormal">
     <w:name w:val="Normal Table"/>
     <w:uiPriority w:val="99"/>
     <w:semiHidden/>
@@ -23368,7 +23248,7 @@
       </w:tblCellMar>
     </w:tblPr>
   </w:style>
-  <w:style w:type="numbering" w:default="1" w:styleId="NoList">
+  <w:style w:type="numbering" w:default="1" w:styleId="Sinlista">
     <w:name w:val="No List"/>
     <w:uiPriority w:val="99"/>
     <w:semiHidden/>
@@ -23381,10 +23261,10 @@
     <w:qFormat/>
     <w:rsid w:val="00FF0E5A"/>
   </w:style>
-  <w:style w:type="character" w:customStyle="1" w:styleId="Heading1Char">
-    <w:name w:val="Heading 1 Char"/>
-    <w:basedOn w:val="DefaultParagraphFont"/>
-    <w:link w:val="Heading1"/>
+  <w:style w:type="character" w:customStyle="1" w:styleId="Ttulo1Car">
+    <w:name w:val="Título 1 Car"/>
+    <w:basedOn w:val="Fuentedeprrafopredeter"/>
+    <w:link w:val="Ttulo1"/>
     <w:uiPriority w:val="9"/>
     <w:rsid w:val="00FF0E5A"/>
     <w:rPr>
@@ -23394,10 +23274,10 @@
       <w:lang w:val="en-US" w:bidi="en-US"/>
     </w:rPr>
   </w:style>
-  <w:style w:type="character" w:customStyle="1" w:styleId="Heading2Char">
-    <w:name w:val="Heading 2 Char"/>
-    <w:basedOn w:val="DefaultParagraphFont"/>
-    <w:link w:val="Heading2"/>
+  <w:style w:type="character" w:customStyle="1" w:styleId="Ttulo2Car">
+    <w:name w:val="Título 2 Car"/>
+    <w:basedOn w:val="Fuentedeprrafopredeter"/>
+    <w:link w:val="Ttulo2"/>
     <w:uiPriority w:val="9"/>
     <w:rsid w:val="00FF0E5A"/>
     <w:rPr>
@@ -23407,10 +23287,10 @@
       <w:lang w:val="en-US" w:bidi="en-US"/>
     </w:rPr>
   </w:style>
-  <w:style w:type="character" w:customStyle="1" w:styleId="Heading3Char">
-    <w:name w:val="Heading 3 Char"/>
-    <w:basedOn w:val="DefaultParagraphFont"/>
-    <w:link w:val="Heading3"/>
+  <w:style w:type="character" w:customStyle="1" w:styleId="Ttulo3Car">
+    <w:name w:val="Título 3 Car"/>
+    <w:basedOn w:val="Fuentedeprrafopredeter"/>
+    <w:link w:val="Ttulo3"/>
     <w:uiPriority w:val="9"/>
     <w:rsid w:val="00FF0E5A"/>
     <w:rPr>
@@ -23420,10 +23300,10 @@
       <w:lang w:val="en-US" w:bidi="en-US"/>
     </w:rPr>
   </w:style>
-  <w:style w:type="character" w:customStyle="1" w:styleId="Heading4Char">
-    <w:name w:val="Heading 4 Char"/>
-    <w:basedOn w:val="DefaultParagraphFont"/>
-    <w:link w:val="Heading4"/>
+  <w:style w:type="character" w:customStyle="1" w:styleId="Ttulo4Car">
+    <w:name w:val="Título 4 Car"/>
+    <w:basedOn w:val="Fuentedeprrafopredeter"/>
+    <w:link w:val="Ttulo4"/>
     <w:uiPriority w:val="9"/>
     <w:rsid w:val="00FF0E5A"/>
     <w:rPr>
@@ -23433,10 +23313,10 @@
       <w:lang w:val="en-US" w:bidi="en-US"/>
     </w:rPr>
   </w:style>
-  <w:style w:type="paragraph" w:styleId="BodyText">
+  <w:style w:type="paragraph" w:styleId="Textoindependiente">
     <w:name w:val="Body Text"/>
     <w:basedOn w:val="Normal"/>
-    <w:link w:val="BodyTextChar"/>
+    <w:link w:val="TextoindependienteCar"/>
     <w:uiPriority w:val="1"/>
     <w:qFormat/>
     <w:rsid w:val="00FF0E5A"/>
@@ -23445,10 +23325,10 @@
       <w:szCs w:val="21"/>
     </w:rPr>
   </w:style>
-  <w:style w:type="character" w:customStyle="1" w:styleId="BodyTextChar">
-    <w:name w:val="Body Text Char"/>
-    <w:basedOn w:val="DefaultParagraphFont"/>
-    <w:link w:val="BodyText"/>
+  <w:style w:type="character" w:customStyle="1" w:styleId="TextoindependienteCar">
+    <w:name w:val="Texto independiente Car"/>
+    <w:basedOn w:val="Fuentedeprrafopredeter"/>
+    <w:link w:val="Textoindependiente"/>
     <w:uiPriority w:val="1"/>
     <w:rsid w:val="00FF0E5A"/>
     <w:rPr>
@@ -23458,7 +23338,7 @@
       <w:lang w:val="en-US" w:bidi="en-US"/>
     </w:rPr>
   </w:style>
-  <w:style w:type="paragraph" w:styleId="ListParagraph">
+  <w:style w:type="paragraph" w:styleId="Prrafodelista">
     <w:name w:val="List Paragraph"/>
     <w:basedOn w:val="Normal"/>
     <w:uiPriority w:val="1"/>
@@ -23482,9 +23362,9 @@
       <w:lang w:val="es-ES" w:eastAsia="es-ES"/>
     </w:rPr>
   </w:style>
-  <w:style w:type="character" w:styleId="Strong">
+  <w:style w:type="character" w:styleId="Textoennegrita">
     <w:name w:val="Strong"/>
-    <w:basedOn w:val="DefaultParagraphFont"/>
+    <w:basedOn w:val="Fuentedeprrafopredeter"/>
     <w:uiPriority w:val="22"/>
     <w:qFormat/>
     <w:rsid w:val="00582383"/>
@@ -23493,9 +23373,9 @@
       <w:bCs/>
     </w:rPr>
   </w:style>
-  <w:style w:type="table" w:styleId="TableGrid">
+  <w:style w:type="table" w:styleId="Tablaconcuadrcula">
     <w:name w:val="Table Grid"/>
-    <w:basedOn w:val="TableNormal"/>
+    <w:basedOn w:val="Tablanormal"/>
     <w:uiPriority w:val="39"/>
     <w:rsid w:val="00582383"/>
     <w:tblPr>
@@ -23509,9 +23389,9 @@
       </w:tblBorders>
     </w:tblPr>
   </w:style>
-  <w:style w:type="character" w:styleId="Hyperlink">
+  <w:style w:type="character" w:styleId="Hipervnculo">
     <w:name w:val="Hyperlink"/>
-    <w:basedOn w:val="DefaultParagraphFont"/>
+    <w:basedOn w:val="Fuentedeprrafopredeter"/>
     <w:uiPriority w:val="99"/>
     <w:semiHidden/>
     <w:unhideWhenUsed/>

</xml_diff>

<commit_message>
update estilos values capsule
</commit_message>
<xml_diff>
--- a/Master en desarrollo de sitios y aplicaciones web/M4.252 - HTML y CSS aula 1/PEC1/M4.docx
+++ b/Master en desarrollo de sitios y aplicaciones web/M4.252 - HTML y CSS aula 1/PEC1/M4.docx
@@ -1,6 +1,6 @@
 
 <file path=word/document.xml><?xml version="1.0" encoding="utf-8"?>
-<w:document xmlns:wpc="http://schemas.microsoft.com/office/word/2010/wordprocessingCanvas" xmlns:cx="http://schemas.microsoft.com/office/drawing/2014/chartex" xmlns:cx1="http://schemas.microsoft.com/office/drawing/2015/9/8/chartex" xmlns:cx2="http://schemas.microsoft.com/office/drawing/2015/10/21/chartex" xmlns:cx3="http://schemas.microsoft.com/office/drawing/2016/5/9/chartex" xmlns:cx4="http://schemas.microsoft.com/office/drawing/2016/5/10/chartex" xmlns:cx5="http://schemas.microsoft.com/office/drawing/2016/5/11/chartex" xmlns:cx6="http://schemas.microsoft.com/office/drawing/2016/5/12/chartex" xmlns:cx7="http://schemas.microsoft.com/office/drawing/2016/5/13/chartex" xmlns:cx8="http://schemas.microsoft.com/office/drawing/2016/5/14/chartex" xmlns:mc="http://schemas.openxmlformats.org/markup-compatibility/2006" xmlns:aink="http://schemas.microsoft.com/office/drawing/2016/ink" xmlns:am3d="http://schemas.microsoft.com/office/drawing/2017/model3d" xmlns:o="urn:schemas-microsoft-com:office:office" xmlns:r="http://schemas.openxmlformats.org/officeDocument/2006/relationships" xmlns:m="http://schemas.openxmlformats.org/officeDocument/2006/math" xmlns:v="urn:schemas-microsoft-com:vml" xmlns:wp14="http://schemas.microsoft.com/office/word/2010/wordprocessingDrawing" xmlns:wp="http://schemas.openxmlformats.org/drawingml/2006/wordprocessingDrawing" xmlns:w10="urn:schemas-microsoft-com:office:word" xmlns:w="http://schemas.openxmlformats.org/wordprocessingml/2006/main" xmlns:w14="http://schemas.microsoft.com/office/word/2010/wordml" xmlns:w15="http://schemas.microsoft.com/office/word/2012/wordml" xmlns:w16cex="http://schemas.microsoft.com/office/word/2018/wordml/cex" xmlns:w16cid="http://schemas.microsoft.com/office/word/2016/wordml/cid" xmlns:w16="http://schemas.microsoft.com/office/word/2018/wordml" xmlns:w16se="http://schemas.microsoft.com/office/word/2015/wordml/symex" xmlns:wpg="http://schemas.microsoft.com/office/word/2010/wordprocessingGroup" xmlns:wpi="http://schemas.microsoft.com/office/word/2010/wordprocessingInk" xmlns:wne="http://schemas.microsoft.com/office/word/2006/wordml" xmlns:wps="http://schemas.microsoft.com/office/word/2010/wordprocessingShape" mc:Ignorable="w14 w15 w16se w16cid w16 w16cex wp14">
+<w:document xmlns:wpc="http://schemas.microsoft.com/office/word/2010/wordprocessingCanvas" xmlns:mc="http://schemas.openxmlformats.org/markup-compatibility/2006" xmlns:o="urn:schemas-microsoft-com:office:office" xmlns:r="http://schemas.openxmlformats.org/officeDocument/2006/relationships" xmlns:m="http://schemas.openxmlformats.org/officeDocument/2006/math" xmlns:v="urn:schemas-microsoft-com:vml" xmlns:wp14="http://schemas.microsoft.com/office/word/2010/wordprocessingDrawing" xmlns:wp="http://schemas.openxmlformats.org/drawingml/2006/wordprocessingDrawing" xmlns:w10="urn:schemas-microsoft-com:office:word" xmlns:w="http://schemas.openxmlformats.org/wordprocessingml/2006/main" xmlns:w14="http://schemas.microsoft.com/office/word/2010/wordml" xmlns:w15="http://schemas.microsoft.com/office/word/2012/wordml" xmlns:wpg="http://schemas.microsoft.com/office/word/2010/wordprocessingGroup" xmlns:wpi="http://schemas.microsoft.com/office/word/2010/wordprocessingInk" xmlns:wne="http://schemas.microsoft.com/office/word/2006/wordml" xmlns:wps="http://schemas.microsoft.com/office/word/2010/wordprocessingShape" mc:Ignorable="w14 w15 wp14">
   <w:body>
     <w:p>
       <w:pPr>
@@ -1080,7 +1080,7 @@
           <w:color w:val="212121"/>
           <w:sz w:val="20"/>
           <w:szCs w:val="20"/>
-          <w:lang w:eastAsia="es-ES"/>
+          <w:lang w:val="es-VE" w:eastAsia="es-ES"/>
         </w:rPr>
       </w:pPr>
       <w:r>
@@ -1094,7 +1094,33 @@
         <w:t xml:space="preserve"> </w:t>
       </w:r>
       <w:proofErr w:type="spellStart"/>
-      <w:r>
+      <w:proofErr w:type="gramStart"/>
+      <w:r>
+        <w:rPr>
+          <w:rFonts w:ascii="Source Code Pro" w:hAnsi="Source Code Pro"/>
+          <w:color w:val="212121"/>
+          <w:sz w:val="20"/>
+          <w:szCs w:val="20"/>
+          <w:lang w:val="es-VE" w:eastAsia="es-ES"/>
+        </w:rPr>
+        <w:t>srcset</w:t>
+      </w:r>
+      <w:proofErr w:type="spellEnd"/>
+      <w:proofErr w:type="gramEnd"/>
+      <w:r>
+        <w:rPr>
+          <w:rFonts w:ascii="Source Code Pro" w:hAnsi="Source Code Pro"/>
+          <w:color w:val="212121"/>
+          <w:sz w:val="20"/>
+          <w:szCs w:val="20"/>
+          <w:lang w:val="es-VE" w:eastAsia="es-ES"/>
+        </w:rPr>
+        <w:t>="</w:t>
+      </w:r>
+    </w:p>
+    <w:p>
+      <w:pPr>
+        <w:jc w:val="both"/>
         <w:rPr>
           <w:rFonts w:ascii="Source Code Pro" w:hAnsi="Source Code Pro"/>
           <w:color w:val="212121"/>
@@ -1102,9 +1128,19 @@
           <w:szCs w:val="20"/>
           <w:lang w:eastAsia="es-ES"/>
         </w:rPr>
-        <w:t>srcset</w:t>
-      </w:r>
-      <w:proofErr w:type="spellEnd"/>
+      </w:pPr>
+      <w:r>
+        <w:rPr>
+          <w:rFonts w:ascii="Source Code Pro" w:hAnsi="Source Code Pro"/>
+          <w:color w:val="212121"/>
+          <w:sz w:val="20"/>
+          <w:szCs w:val="20"/>
+          <w:lang w:val="es-VE" w:eastAsia="es-ES"/>
+        </w:rPr>
+        <w:t xml:space="preserve">  </w:t>
+      </w:r>
+      <w:proofErr w:type="spellStart"/>
+      <w:proofErr w:type="gramStart"/>
       <w:r>
         <w:rPr>
           <w:rFonts w:ascii="Source Code Pro" w:hAnsi="Source Code Pro"/>
@@ -1113,12 +1149,11 @@
           <w:szCs w:val="20"/>
           <w:lang w:eastAsia="es-ES"/>
         </w:rPr>
-        <w:t>="</w:t>
-      </w:r>
-    </w:p>
-    <w:p>
-      <w:pPr>
-        <w:jc w:val="both"/>
+        <w:t>url</w:t>
+      </w:r>
+      <w:proofErr w:type="spellEnd"/>
+      <w:proofErr w:type="gramEnd"/>
+      <w:r>
         <w:rPr>
           <w:rFonts w:ascii="Source Code Pro" w:hAnsi="Source Code Pro"/>
           <w:color w:val="212121"/>
@@ -1126,8 +1161,12 @@
           <w:szCs w:val="20"/>
           <w:lang w:eastAsia="es-ES"/>
         </w:rPr>
-      </w:pPr>
-      <w:r>
+        <w:t xml:space="preserve"> size,</w:t>
+      </w:r>
+    </w:p>
+    <w:p>
+      <w:pPr>
+        <w:jc w:val="both"/>
         <w:rPr>
           <w:rFonts w:ascii="Source Code Pro" w:hAnsi="Source Code Pro"/>
           <w:color w:val="212121"/>
@@ -1135,9 +1174,7 @@
           <w:szCs w:val="20"/>
           <w:lang w:eastAsia="es-ES"/>
         </w:rPr>
-        <w:t xml:space="preserve">  </w:t>
-      </w:r>
-      <w:proofErr w:type="spellStart"/>
+      </w:pPr>
       <w:r>
         <w:rPr>
           <w:rFonts w:ascii="Source Code Pro" w:hAnsi="Source Code Pro"/>
@@ -1146,9 +1183,9 @@
           <w:szCs w:val="20"/>
           <w:lang w:eastAsia="es-ES"/>
         </w:rPr>
-        <w:t>url</w:t>
-      </w:r>
-      <w:proofErr w:type="spellEnd"/>
+        <w:t xml:space="preserve">  </w:t>
+      </w:r>
+      <w:proofErr w:type="spellStart"/>
       <w:r>
         <w:rPr>
           <w:rFonts w:ascii="Source Code Pro" w:hAnsi="Source Code Pro"/>
@@ -1157,12 +1194,10 @@
           <w:szCs w:val="20"/>
           <w:lang w:eastAsia="es-ES"/>
         </w:rPr>
-        <w:t xml:space="preserve"> size,</w:t>
-      </w:r>
-    </w:p>
-    <w:p>
-      <w:pPr>
-        <w:jc w:val="both"/>
+        <w:t>url</w:t>
+      </w:r>
+      <w:proofErr w:type="spellEnd"/>
+      <w:r>
         <w:rPr>
           <w:rFonts w:ascii="Source Code Pro" w:hAnsi="Source Code Pro"/>
           <w:color w:val="212121"/>
@@ -1170,8 +1205,12 @@
           <w:szCs w:val="20"/>
           <w:lang w:eastAsia="es-ES"/>
         </w:rPr>
-      </w:pPr>
-      <w:r>
+        <w:t xml:space="preserve"> size,</w:t>
+      </w:r>
+    </w:p>
+    <w:p>
+      <w:pPr>
+        <w:jc w:val="both"/>
         <w:rPr>
           <w:rFonts w:ascii="Source Code Pro" w:hAnsi="Source Code Pro"/>
           <w:color w:val="212121"/>
@@ -1179,9 +1218,7 @@
           <w:szCs w:val="20"/>
           <w:lang w:eastAsia="es-ES"/>
         </w:rPr>
-        <w:t xml:space="preserve">  </w:t>
-      </w:r>
-      <w:proofErr w:type="spellStart"/>
+      </w:pPr>
       <w:r>
         <w:rPr>
           <w:rFonts w:ascii="Source Code Pro" w:hAnsi="Source Code Pro"/>
@@ -1190,9 +1227,9 @@
           <w:szCs w:val="20"/>
           <w:lang w:eastAsia="es-ES"/>
         </w:rPr>
-        <w:t>url</w:t>
-      </w:r>
-      <w:proofErr w:type="spellEnd"/>
+        <w:t xml:space="preserve">  </w:t>
+      </w:r>
+      <w:proofErr w:type="spellStart"/>
       <w:r>
         <w:rPr>
           <w:rFonts w:ascii="Source Code Pro" w:hAnsi="Source Code Pro"/>
@@ -1201,12 +1238,10 @@
           <w:szCs w:val="20"/>
           <w:lang w:eastAsia="es-ES"/>
         </w:rPr>
-        <w:t xml:space="preserve"> size,</w:t>
-      </w:r>
-    </w:p>
-    <w:p>
-      <w:pPr>
-        <w:jc w:val="both"/>
+        <w:t>url</w:t>
+      </w:r>
+      <w:proofErr w:type="spellEnd"/>
+      <w:r>
         <w:rPr>
           <w:rFonts w:ascii="Source Code Pro" w:hAnsi="Source Code Pro"/>
           <w:color w:val="212121"/>
@@ -1214,6 +1249,19 @@
           <w:szCs w:val="20"/>
           <w:lang w:eastAsia="es-ES"/>
         </w:rPr>
+        <w:t xml:space="preserve"> size</w:t>
+      </w:r>
+    </w:p>
+    <w:p>
+      <w:pPr>
+        <w:jc w:val="both"/>
+        <w:rPr>
+          <w:rFonts w:ascii="Source Code Pro" w:hAnsi="Source Code Pro"/>
+          <w:color w:val="212121"/>
+          <w:sz w:val="20"/>
+          <w:szCs w:val="20"/>
+          <w:lang w:val="es-VE" w:eastAsia="es-ES"/>
+        </w:rPr>
       </w:pPr>
       <w:r>
         <w:rPr>
@@ -1223,147 +1271,105 @@
           <w:szCs w:val="20"/>
           <w:lang w:eastAsia="es-ES"/>
         </w:rPr>
-        <w:t xml:space="preserve">  </w:t>
-      </w:r>
-      <w:proofErr w:type="spellStart"/>
+        <w:t xml:space="preserve"> </w:t>
+      </w:r>
       <w:r>
         <w:rPr>
           <w:rFonts w:ascii="Source Code Pro" w:hAnsi="Source Code Pro"/>
           <w:color w:val="212121"/>
           <w:sz w:val="20"/>
           <w:szCs w:val="20"/>
-          <w:lang w:eastAsia="es-ES"/>
-        </w:rPr>
-        <w:t>url</w:t>
-      </w:r>
-      <w:proofErr w:type="spellEnd"/>
-      <w:r>
+          <w:lang w:val="es-VE" w:eastAsia="es-ES"/>
+        </w:rPr>
+        <w:t>"</w:t>
+      </w:r>
+    </w:p>
+    <w:p>
+      <w:pPr>
+        <w:jc w:val="both"/>
         <w:rPr>
           <w:rFonts w:ascii="Source Code Pro" w:hAnsi="Source Code Pro"/>
           <w:color w:val="212121"/>
           <w:sz w:val="20"/>
           <w:szCs w:val="20"/>
-          <w:lang w:eastAsia="es-ES"/>
-        </w:rPr>
-        <w:t xml:space="preserve"> size</w:t>
-      </w:r>
-    </w:p>
-    <w:p>
-      <w:pPr>
-        <w:jc w:val="both"/>
+          <w:lang w:val="es-VE" w:eastAsia="es-ES"/>
+        </w:rPr>
+      </w:pPr>
+      <w:r>
         <w:rPr>
           <w:rFonts w:ascii="Source Code Pro" w:hAnsi="Source Code Pro"/>
           <w:color w:val="212121"/>
           <w:sz w:val="20"/>
           <w:szCs w:val="20"/>
-          <w:lang w:eastAsia="es-ES"/>
-        </w:rPr>
-      </w:pPr>
+          <w:lang w:val="es-VE" w:eastAsia="es-ES"/>
+        </w:rPr>
+        <w:t xml:space="preserve"> </w:t>
+      </w:r>
+      <w:proofErr w:type="spellStart"/>
+      <w:proofErr w:type="gramStart"/>
       <w:r>
         <w:rPr>
           <w:rFonts w:ascii="Source Code Pro" w:hAnsi="Source Code Pro"/>
           <w:color w:val="212121"/>
           <w:sz w:val="20"/>
           <w:szCs w:val="20"/>
-          <w:lang w:eastAsia="es-ES"/>
-        </w:rPr>
-        <w:t xml:space="preserve"> </w:t>
-      </w:r>
+          <w:lang w:val="es-VE" w:eastAsia="es-ES"/>
+        </w:rPr>
+        <w:t>src</w:t>
+      </w:r>
+      <w:proofErr w:type="spellEnd"/>
+      <w:proofErr w:type="gramEnd"/>
       <w:r>
         <w:rPr>
           <w:rFonts w:ascii="Source Code Pro" w:hAnsi="Source Code Pro"/>
           <w:color w:val="212121"/>
           <w:sz w:val="20"/>
           <w:szCs w:val="20"/>
-          <w:lang w:eastAsia="es-ES"/>
-        </w:rPr>
-        <w:t>"</w:t>
-      </w:r>
-    </w:p>
-    <w:p>
-      <w:pPr>
-        <w:jc w:val="both"/>
+          <w:lang w:val="es-VE" w:eastAsia="es-ES"/>
+        </w:rPr>
+        <w:t xml:space="preserve">="default </w:t>
+      </w:r>
+      <w:proofErr w:type="spellStart"/>
+      <w:r>
         <w:rPr>
           <w:rFonts w:ascii="Source Code Pro" w:hAnsi="Source Code Pro"/>
           <w:color w:val="212121"/>
           <w:sz w:val="20"/>
           <w:szCs w:val="20"/>
-          <w:lang w:eastAsia="es-ES"/>
-        </w:rPr>
-      </w:pPr>
+          <w:lang w:val="es-VE" w:eastAsia="es-ES"/>
+        </w:rPr>
+        <w:t>url</w:t>
+      </w:r>
+      <w:proofErr w:type="spellEnd"/>
       <w:r>
         <w:rPr>
           <w:rFonts w:ascii="Source Code Pro" w:hAnsi="Source Code Pro"/>
           <w:color w:val="212121"/>
           <w:sz w:val="20"/>
           <w:szCs w:val="20"/>
-          <w:lang w:eastAsia="es-ES"/>
-        </w:rPr>
-        <w:t xml:space="preserve"> </w:t>
-      </w:r>
-      <w:proofErr w:type="spellStart"/>
-      <w:r>
+          <w:lang w:val="es-VE" w:eastAsia="es-ES"/>
+        </w:rPr>
+        <w:t>"</w:t>
+      </w:r>
+    </w:p>
+    <w:p>
+      <w:pPr>
+        <w:jc w:val="both"/>
         <w:rPr>
           <w:rFonts w:ascii="Source Code Pro" w:hAnsi="Source Code Pro"/>
           <w:color w:val="212121"/>
           <w:sz w:val="20"/>
           <w:szCs w:val="20"/>
-          <w:lang w:eastAsia="es-ES"/>
-        </w:rPr>
-        <w:t>src</w:t>
-      </w:r>
-      <w:proofErr w:type="spellEnd"/>
+          <w:lang w:val="es-VE" w:eastAsia="es-ES"/>
+        </w:rPr>
+      </w:pPr>
       <w:r>
         <w:rPr>
           <w:rFonts w:ascii="Source Code Pro" w:hAnsi="Source Code Pro"/>
           <w:color w:val="212121"/>
           <w:sz w:val="20"/>
           <w:szCs w:val="20"/>
-          <w:lang w:eastAsia="es-ES"/>
-        </w:rPr>
-        <w:t xml:space="preserve">="default </w:t>
-      </w:r>
-      <w:proofErr w:type="spellStart"/>
-      <w:r>
-        <w:rPr>
-          <w:rFonts w:ascii="Source Code Pro" w:hAnsi="Source Code Pro"/>
-          <w:color w:val="212121"/>
-          <w:sz w:val="20"/>
-          <w:szCs w:val="20"/>
-          <w:lang w:eastAsia="es-ES"/>
-        </w:rPr>
-        <w:t>url</w:t>
-      </w:r>
-      <w:proofErr w:type="spellEnd"/>
-      <w:r>
-        <w:rPr>
-          <w:rFonts w:ascii="Source Code Pro" w:hAnsi="Source Code Pro"/>
-          <w:color w:val="212121"/>
-          <w:sz w:val="20"/>
-          <w:szCs w:val="20"/>
-          <w:lang w:eastAsia="es-ES"/>
-        </w:rPr>
-        <w:t>"</w:t>
-      </w:r>
-    </w:p>
-    <w:p>
-      <w:pPr>
-        <w:jc w:val="both"/>
-        <w:rPr>
-          <w:rFonts w:ascii="Source Code Pro" w:hAnsi="Source Code Pro"/>
-          <w:color w:val="212121"/>
-          <w:sz w:val="20"/>
-          <w:szCs w:val="20"/>
-          <w:lang w:eastAsia="es-ES"/>
-        </w:rPr>
-      </w:pPr>
-      <w:r>
-        <w:rPr>
-          <w:rFonts w:ascii="Source Code Pro" w:hAnsi="Source Code Pro"/>
-          <w:color w:val="212121"/>
-          <w:sz w:val="20"/>
-          <w:szCs w:val="20"/>
-          <w:lang w:eastAsia="es-ES"/>
+          <w:lang w:val="es-VE" w:eastAsia="es-ES"/>
         </w:rPr>
         <w:t>&gt;</w:t>
       </w:r>
@@ -1373,13 +1379,13 @@
         <w:jc w:val="both"/>
         <w:rPr>
           <w:color w:val="212121"/>
-          <w:lang w:eastAsia="es-ES"/>
-        </w:rPr>
-      </w:pPr>
-      <w:r>
-        <w:rPr>
-          <w:color w:val="212121"/>
-          <w:lang w:eastAsia="es-ES"/>
+          <w:lang w:val="es-VE" w:eastAsia="es-ES"/>
+        </w:rPr>
+      </w:pPr>
+      <w:r>
+        <w:rPr>
+          <w:color w:val="212121"/>
+          <w:lang w:val="es-VE" w:eastAsia="es-ES"/>
         </w:rPr>
         <w:t> </w:t>
       </w:r>
@@ -1582,7 +1588,7 @@
     </w:p>
     <w:p>
       <w:pPr>
-        <w:pStyle w:val="Prrafodelista"/>
+        <w:pStyle w:val="ListParagraph"/>
         <w:numPr>
           <w:ilvl w:val="0"/>
           <w:numId w:val="11"/>
@@ -1898,7 +1904,7 @@
     </w:p>
     <w:p>
       <w:pPr>
-        <w:pStyle w:val="Prrafodelista"/>
+        <w:pStyle w:val="ListParagraph"/>
         <w:numPr>
           <w:ilvl w:val="0"/>
           <w:numId w:val="11"/>
@@ -2015,7 +2021,7 @@
     </w:p>
     <w:p>
       <w:pPr>
-        <w:pStyle w:val="Prrafodelista"/>
+        <w:pStyle w:val="ListParagraph"/>
         <w:numPr>
           <w:ilvl w:val="0"/>
           <w:numId w:val="11"/>
@@ -2113,12 +2119,13 @@
           <w:color w:val="212121"/>
           <w:lang w:val="es-VE" w:eastAsia="es-ES"/>
         </w:rPr>
+        <w:lastRenderedPageBreak/>
         <w:t> </w:t>
       </w:r>
     </w:p>
     <w:p>
       <w:pPr>
-        <w:pStyle w:val="Prrafodelista"/>
+        <w:pStyle w:val="ListParagraph"/>
         <w:numPr>
           <w:ilvl w:val="0"/>
           <w:numId w:val="11"/>
@@ -2362,7 +2369,7 @@
     </w:p>
     <w:p>
       <w:pPr>
-        <w:pStyle w:val="Prrafodelista"/>
+        <w:pStyle w:val="ListParagraph"/>
         <w:numPr>
           <w:ilvl w:val="0"/>
           <w:numId w:val="11"/>
@@ -2434,7 +2441,6 @@
           <w:lang w:val="es-ES" w:eastAsia="es-ES"/>
         </w:rPr>
       </w:pPr>
-      <w:proofErr w:type="gramStart"/>
       <w:r>
         <w:rPr>
           <w:rFonts w:ascii="Source Code Pro" w:hAnsi="Source Code Pro"/>
@@ -2443,9 +2449,9 @@
           <w:szCs w:val="20"/>
           <w:lang w:val="es-ES" w:eastAsia="es-ES"/>
         </w:rPr>
-        <w:t>&lt;!--</w:t>
-      </w:r>
-      <w:proofErr w:type="gramEnd"/>
+        <w:t>&lt;</w:t>
+      </w:r>
+      <w:proofErr w:type="gramStart"/>
       <w:r>
         <w:rPr>
           <w:rFonts w:ascii="Source Code Pro" w:hAnsi="Source Code Pro"/>
@@ -2454,13 +2460,10 @@
           <w:szCs w:val="20"/>
           <w:lang w:val="es-ES" w:eastAsia="es-ES"/>
         </w:rPr>
-        <w:t xml:space="preserve">  &lt;pre&gt; --&gt;</w:t>
-      </w:r>
-    </w:p>
-    <w:p>
-      <w:pPr>
-        <w:ind w:left="720"/>
-        <w:jc w:val="both"/>
+        <w:t>!</w:t>
+      </w:r>
+      <w:proofErr w:type="gramEnd"/>
+      <w:r>
         <w:rPr>
           <w:rFonts w:ascii="Source Code Pro" w:hAnsi="Source Code Pro"/>
           <w:color w:val="212121"/>
@@ -2468,8 +2471,13 @@
           <w:szCs w:val="20"/>
           <w:lang w:val="es-ES" w:eastAsia="es-ES"/>
         </w:rPr>
-      </w:pPr>
-      <w:r>
+        <w:t>--  &lt;pre&gt; --&gt;</w:t>
+      </w:r>
+    </w:p>
+    <w:p>
+      <w:pPr>
+        <w:ind w:left="720"/>
+        <w:jc w:val="both"/>
         <w:rPr>
           <w:rFonts w:ascii="Source Code Pro" w:hAnsi="Source Code Pro"/>
           <w:color w:val="212121"/>
@@ -2477,13 +2485,8 @@
           <w:szCs w:val="20"/>
           <w:lang w:val="es-ES" w:eastAsia="es-ES"/>
         </w:rPr>
-        <w:t xml:space="preserve">   &lt;pre&gt;</w:t>
-      </w:r>
-    </w:p>
-    <w:p>
-      <w:pPr>
-        <w:ind w:left="720"/>
-        <w:jc w:val="both"/>
+      </w:pPr>
+      <w:r>
         <w:rPr>
           <w:rFonts w:ascii="Source Code Pro" w:hAnsi="Source Code Pro"/>
           <w:color w:val="212121"/>
@@ -2491,8 +2494,13 @@
           <w:szCs w:val="20"/>
           <w:lang w:val="es-ES" w:eastAsia="es-ES"/>
         </w:rPr>
-      </w:pPr>
-      <w:r>
+        <w:t xml:space="preserve">   &lt;pre&gt;</w:t>
+      </w:r>
+    </w:p>
+    <w:p>
+      <w:pPr>
+        <w:ind w:left="720"/>
+        <w:jc w:val="both"/>
         <w:rPr>
           <w:rFonts w:ascii="Source Code Pro" w:hAnsi="Source Code Pro"/>
           <w:color w:val="212121"/>
@@ -2500,13 +2508,8 @@
           <w:szCs w:val="20"/>
           <w:lang w:val="es-ES" w:eastAsia="es-ES"/>
         </w:rPr>
-        <w:t xml:space="preserve">   Una lista con algo no tan derecha:</w:t>
-      </w:r>
-    </w:p>
-    <w:p>
-      <w:pPr>
-        <w:ind w:left="720"/>
-        <w:jc w:val="both"/>
+      </w:pPr>
+      <w:r>
         <w:rPr>
           <w:rFonts w:ascii="Source Code Pro" w:hAnsi="Source Code Pro"/>
           <w:color w:val="212121"/>
@@ -2514,8 +2517,13 @@
           <w:szCs w:val="20"/>
           <w:lang w:val="es-ES" w:eastAsia="es-ES"/>
         </w:rPr>
-      </w:pPr>
-      <w:r>
+        <w:t xml:space="preserve">   Una lista con algo no tan derecha:</w:t>
+      </w:r>
+    </w:p>
+    <w:p>
+      <w:pPr>
+        <w:ind w:left="720"/>
+        <w:jc w:val="both"/>
         <w:rPr>
           <w:rFonts w:ascii="Source Code Pro" w:hAnsi="Source Code Pro"/>
           <w:color w:val="212121"/>
@@ -2523,13 +2531,8 @@
           <w:szCs w:val="20"/>
           <w:lang w:val="es-ES" w:eastAsia="es-ES"/>
         </w:rPr>
-        <w:t xml:space="preserve">  - Una linterna.</w:t>
-      </w:r>
-    </w:p>
-    <w:p>
-      <w:pPr>
-        <w:ind w:left="720"/>
-        <w:jc w:val="both"/>
+      </w:pPr>
+      <w:r>
         <w:rPr>
           <w:rFonts w:ascii="Source Code Pro" w:hAnsi="Source Code Pro"/>
           <w:color w:val="212121"/>
@@ -2537,8 +2540,13 @@
           <w:szCs w:val="20"/>
           <w:lang w:val="es-ES" w:eastAsia="es-ES"/>
         </w:rPr>
-      </w:pPr>
-      <w:r>
+        <w:t xml:space="preserve">  - Una linterna.</w:t>
+      </w:r>
+    </w:p>
+    <w:p>
+      <w:pPr>
+        <w:ind w:left="720"/>
+        <w:jc w:val="both"/>
         <w:rPr>
           <w:rFonts w:ascii="Source Code Pro" w:hAnsi="Source Code Pro"/>
           <w:color w:val="212121"/>
@@ -2546,13 +2554,8 @@
           <w:szCs w:val="20"/>
           <w:lang w:val="es-ES" w:eastAsia="es-ES"/>
         </w:rPr>
-        <w:t xml:space="preserve">       - Una caja de fósforos.</w:t>
-      </w:r>
-    </w:p>
-    <w:p>
-      <w:pPr>
-        <w:ind w:left="720"/>
-        <w:jc w:val="both"/>
+      </w:pPr>
+      <w:r>
         <w:rPr>
           <w:rFonts w:ascii="Source Code Pro" w:hAnsi="Source Code Pro"/>
           <w:color w:val="212121"/>
@@ -2560,8 +2563,13 @@
           <w:szCs w:val="20"/>
           <w:lang w:val="es-ES" w:eastAsia="es-ES"/>
         </w:rPr>
-      </w:pPr>
-      <w:r>
+        <w:t xml:space="preserve">       - Una caja de fósforos.</w:t>
+      </w:r>
+    </w:p>
+    <w:p>
+      <w:pPr>
+        <w:ind w:left="720"/>
+        <w:jc w:val="both"/>
         <w:rPr>
           <w:rFonts w:ascii="Source Code Pro" w:hAnsi="Source Code Pro"/>
           <w:color w:val="212121"/>
@@ -2569,13 +2577,8 @@
           <w:szCs w:val="20"/>
           <w:lang w:val="es-ES" w:eastAsia="es-ES"/>
         </w:rPr>
-        <w:t xml:space="preserve">             - Un cuchillo afilado.</w:t>
-      </w:r>
-    </w:p>
-    <w:p>
-      <w:pPr>
-        <w:ind w:left="720"/>
-        <w:jc w:val="both"/>
+      </w:pPr>
+      <w:r>
         <w:rPr>
           <w:rFonts w:ascii="Source Code Pro" w:hAnsi="Source Code Pro"/>
           <w:color w:val="212121"/>
@@ -2583,8 +2586,13 @@
           <w:szCs w:val="20"/>
           <w:lang w:val="es-ES" w:eastAsia="es-ES"/>
         </w:rPr>
-      </w:pPr>
-      <w:r>
+        <w:t xml:space="preserve">             - Un cuchillo afilado.</w:t>
+      </w:r>
+    </w:p>
+    <w:p>
+      <w:pPr>
+        <w:ind w:left="720"/>
+        <w:jc w:val="both"/>
         <w:rPr>
           <w:rFonts w:ascii="Source Code Pro" w:hAnsi="Source Code Pro"/>
           <w:color w:val="212121"/>
@@ -2592,6 +2600,15 @@
           <w:szCs w:val="20"/>
           <w:lang w:val="es-ES" w:eastAsia="es-ES"/>
         </w:rPr>
+      </w:pPr>
+      <w:r>
+        <w:rPr>
+          <w:rFonts w:ascii="Source Code Pro" w:hAnsi="Source Code Pro"/>
+          <w:color w:val="212121"/>
+          <w:sz w:val="20"/>
+          <w:szCs w:val="20"/>
+          <w:lang w:val="es-ES" w:eastAsia="es-ES"/>
+        </w:rPr>
         <w:t xml:space="preserve">  &lt;/pre&gt;</w:t>
       </w:r>
     </w:p>
@@ -2614,7 +2631,7 @@
     </w:p>
     <w:p>
       <w:pPr>
-        <w:pStyle w:val="Prrafodelista"/>
+        <w:pStyle w:val="ListParagraph"/>
         <w:numPr>
           <w:ilvl w:val="0"/>
           <w:numId w:val="11"/>
@@ -2742,6 +2759,7 @@
         <w:t xml:space="preserve">  </w:t>
       </w:r>
       <w:proofErr w:type="spellStart"/>
+      <w:proofErr w:type="gramStart"/>
       <w:r>
         <w:rPr>
           <w:rFonts w:ascii="Source Code Pro" w:hAnsi="Source Code Pro"/>
@@ -2753,6 +2771,7 @@
         <w:t>let</w:t>
       </w:r>
       <w:proofErr w:type="spellEnd"/>
+      <w:proofErr w:type="gramEnd"/>
       <w:r>
         <w:rPr>
           <w:rFonts w:ascii="Source Code Pro" w:hAnsi="Source Code Pro"/>
@@ -2764,7 +2783,6 @@
         <w:t> euros = </w:t>
       </w:r>
       <w:proofErr w:type="spellStart"/>
-      <w:proofErr w:type="gramStart"/>
       <w:r>
         <w:rPr>
           <w:rFonts w:ascii="Source Code Pro" w:hAnsi="Source Code Pro"/>
@@ -2784,10 +2802,13 @@
           <w:szCs w:val="20"/>
           <w:lang w:val="es-ES" w:eastAsia="es-ES"/>
         </w:rPr>
-        <w:t>(</w:t>
-      </w:r>
-      <w:proofErr w:type="gramEnd"/>
-      <w:r>
+        <w:t>("Introduzca cantidad de Euros: ");</w:t>
+      </w:r>
+    </w:p>
+    <w:p>
+      <w:pPr>
+        <w:ind w:left="720"/>
+        <w:jc w:val="both"/>
         <w:rPr>
           <w:rFonts w:ascii="Source Code Pro" w:hAnsi="Source Code Pro"/>
           <w:color w:val="212121"/>
@@ -2795,13 +2816,8 @@
           <w:szCs w:val="20"/>
           <w:lang w:val="es-ES" w:eastAsia="es-ES"/>
         </w:rPr>
-        <w:t>"Introduzca cantidad de Euros: ");</w:t>
-      </w:r>
-    </w:p>
-    <w:p>
-      <w:pPr>
-        <w:ind w:left="720"/>
-        <w:jc w:val="both"/>
+      </w:pPr>
+      <w:r>
         <w:rPr>
           <w:rFonts w:ascii="Source Code Pro" w:hAnsi="Source Code Pro"/>
           <w:color w:val="212121"/>
@@ -2809,7 +2825,9 @@
           <w:szCs w:val="20"/>
           <w:lang w:val="es-ES" w:eastAsia="es-ES"/>
         </w:rPr>
-      </w:pPr>
+        <w:t>&lt;/</w:t>
+      </w:r>
+      <w:proofErr w:type="spellStart"/>
       <w:r>
         <w:rPr>
           <w:rFonts w:ascii="Source Code Pro" w:hAnsi="Source Code Pro"/>
@@ -2818,9 +2836,9 @@
           <w:szCs w:val="20"/>
           <w:lang w:val="es-ES" w:eastAsia="es-ES"/>
         </w:rPr>
-        <w:t>&lt;/</w:t>
-      </w:r>
-      <w:proofErr w:type="spellStart"/>
+        <w:t>code</w:t>
+      </w:r>
+      <w:proofErr w:type="spellEnd"/>
       <w:r>
         <w:rPr>
           <w:rFonts w:ascii="Source Code Pro" w:hAnsi="Source Code Pro"/>
@@ -2829,17 +2847,6 @@
           <w:szCs w:val="20"/>
           <w:lang w:val="es-ES" w:eastAsia="es-ES"/>
         </w:rPr>
-        <w:t>code</w:t>
-      </w:r>
-      <w:proofErr w:type="spellEnd"/>
-      <w:r>
-        <w:rPr>
-          <w:rFonts w:ascii="Source Code Pro" w:hAnsi="Source Code Pro"/>
-          <w:color w:val="212121"/>
-          <w:sz w:val="20"/>
-          <w:szCs w:val="20"/>
-          <w:lang w:val="es-ES" w:eastAsia="es-ES"/>
-        </w:rPr>
         <w:t>&gt;</w:t>
       </w:r>
     </w:p>
@@ -2877,7 +2884,7 @@
     </w:p>
     <w:p>
       <w:pPr>
-        <w:pStyle w:val="Prrafodelista"/>
+        <w:pStyle w:val="ListParagraph"/>
         <w:numPr>
           <w:ilvl w:val="0"/>
           <w:numId w:val="11"/>
@@ -3362,7 +3369,7 @@
     </w:p>
     <w:p>
       <w:pPr>
-        <w:pStyle w:val="Prrafodelista"/>
+        <w:pStyle w:val="ListParagraph"/>
         <w:numPr>
           <w:ilvl w:val="0"/>
           <w:numId w:val="11"/>
@@ -3502,7 +3509,7 @@
     </w:p>
     <w:p>
       <w:pPr>
-        <w:pStyle w:val="Prrafodelista"/>
+        <w:pStyle w:val="ListParagraph"/>
         <w:numPr>
           <w:ilvl w:val="0"/>
           <w:numId w:val="11"/>
@@ -3611,7 +3618,7 @@
     </w:p>
     <w:p>
       <w:pPr>
-        <w:pStyle w:val="Prrafodelista"/>
+        <w:pStyle w:val="ListParagraph"/>
         <w:numPr>
           <w:ilvl w:val="0"/>
           <w:numId w:val="11"/>
@@ -3680,6 +3687,7 @@
           <w:color w:val="212121"/>
           <w:lang w:val="es-VE" w:eastAsia="es-ES"/>
         </w:rPr>
+        <w:lastRenderedPageBreak/>
         <w:t> </w:t>
       </w:r>
     </w:p>
@@ -4530,6 +4538,7 @@
         </w:rPr>
       </w:pPr>
       <w:proofErr w:type="spellStart"/>
+      <w:proofErr w:type="gramStart"/>
       <w:r>
         <w:rPr>
           <w:rFonts w:ascii="Source Code Pro" w:hAnsi="Source Code Pro"/>
@@ -4541,6 +4550,7 @@
         <w:t>ul</w:t>
       </w:r>
       <w:proofErr w:type="spellEnd"/>
+      <w:proofErr w:type="gramEnd"/>
       <w:r>
         <w:rPr>
           <w:rFonts w:ascii="Source Code Pro" w:hAnsi="Source Code Pro"/>
@@ -4552,7 +4562,6 @@
         <w:t xml:space="preserve"> &gt; </w:t>
       </w:r>
       <w:proofErr w:type="spellStart"/>
-      <w:proofErr w:type="gramStart"/>
       <w:r>
         <w:rPr>
           <w:rFonts w:ascii="Source Code Pro" w:hAnsi="Source Code Pro"/>
@@ -4561,9 +4570,9 @@
           <w:szCs w:val="20"/>
           <w:lang w:val="es-ES" w:eastAsia="es-ES"/>
         </w:rPr>
-        <w:t>li:last</w:t>
-      </w:r>
-      <w:proofErr w:type="gramEnd"/>
+        <w:t>li:last-child</w:t>
+      </w:r>
+      <w:proofErr w:type="spellEnd"/>
       <w:r>
         <w:rPr>
           <w:rFonts w:ascii="Source Code Pro" w:hAnsi="Source Code Pro"/>
@@ -4572,9 +4581,8 @@
           <w:szCs w:val="20"/>
           <w:lang w:val="es-ES" w:eastAsia="es-ES"/>
         </w:rPr>
-        <w:t>-child</w:t>
-      </w:r>
-      <w:proofErr w:type="spellEnd"/>
+        <w:t xml:space="preserve"> {</w:t>
+      </w:r>
       <w:r>
         <w:rPr>
           <w:rFonts w:ascii="Source Code Pro" w:hAnsi="Source Code Pro"/>
@@ -4583,7 +4591,7 @@
           <w:szCs w:val="20"/>
           <w:lang w:val="es-ES" w:eastAsia="es-ES"/>
         </w:rPr>
-        <w:t xml:space="preserve"> {</w:t>
+        <w:t>…</w:t>
       </w:r>
       <w:r>
         <w:rPr>
@@ -4593,9 +4601,106 @@
           <w:szCs w:val="20"/>
           <w:lang w:val="es-ES" w:eastAsia="es-ES"/>
         </w:rPr>
-        <w:t>…</w:t>
-      </w:r>
-      <w:r>
+        <w:t>}</w:t>
+      </w:r>
+    </w:p>
+    <w:p>
+      <w:pPr>
+        <w:jc w:val="both"/>
+        <w:rPr>
+          <w:color w:val="212121"/>
+          <w:lang w:val="es-VE" w:eastAsia="es-ES"/>
+        </w:rPr>
+      </w:pPr>
+      <w:r>
+        <w:rPr>
+          <w:color w:val="212121"/>
+          <w:lang w:val="es-VE" w:eastAsia="es-ES"/>
+        </w:rPr>
+        <w:t> </w:t>
+      </w:r>
+    </w:p>
+    <w:p>
+      <w:pPr>
+        <w:jc w:val="both"/>
+        <w:rPr>
+          <w:b/>
+          <w:bCs/>
+          <w:color w:val="212121"/>
+          <w:lang w:val="es-ES" w:eastAsia="es-ES"/>
+        </w:rPr>
+      </w:pPr>
+      <w:r>
+        <w:rPr>
+          <w:b/>
+          <w:bCs/>
+          <w:color w:val="212121"/>
+          <w:lang w:val="es-ES" w:eastAsia="es-ES"/>
+        </w:rPr>
+        <w:t xml:space="preserve">3.6 Elemento li tercer hijo de su </w:t>
+      </w:r>
+      <w:proofErr w:type="spellStart"/>
+      <w:r>
+        <w:rPr>
+          <w:b/>
+          <w:bCs/>
+          <w:color w:val="212121"/>
+          <w:lang w:val="es-ES" w:eastAsia="es-ES"/>
+        </w:rPr>
+        <w:t>ul</w:t>
+      </w:r>
+      <w:proofErr w:type="spellEnd"/>
+      <w:r>
+        <w:rPr>
+          <w:b/>
+          <w:bCs/>
+          <w:color w:val="212121"/>
+          <w:lang w:val="es-ES" w:eastAsia="es-ES"/>
+        </w:rPr>
+        <w:t>.</w:t>
+      </w:r>
+    </w:p>
+    <w:p>
+      <w:pPr>
+        <w:jc w:val="both"/>
+        <w:rPr>
+          <w:b/>
+          <w:bCs/>
+          <w:color w:val="212121"/>
+          <w:lang w:val="es-ES" w:eastAsia="es-ES"/>
+        </w:rPr>
+      </w:pPr>
+    </w:p>
+    <w:p>
+      <w:pPr>
+        <w:jc w:val="both"/>
+        <w:rPr>
+          <w:color w:val="212121"/>
+          <w:lang w:val="es-ES" w:eastAsia="es-ES"/>
+        </w:rPr>
+      </w:pPr>
+      <w:r>
+        <w:rPr>
+          <w:color w:val="212121"/>
+          <w:lang w:val="es-ES" w:eastAsia="es-ES"/>
+        </w:rPr>
+        <w:t>Respuesta. –</w:t>
+      </w:r>
+    </w:p>
+    <w:p>
+      <w:pPr>
+        <w:jc w:val="both"/>
+        <w:rPr>
+          <w:b/>
+          <w:bCs/>
+          <w:color w:val="212121"/>
+          <w:lang w:val="es-ES" w:eastAsia="es-ES"/>
+        </w:rPr>
+      </w:pPr>
+    </w:p>
+    <w:p>
+      <w:pPr>
+        <w:ind w:left="720"/>
         <w:rPr>
           <w:rFonts w:ascii="Source Code Pro" w:hAnsi="Source Code Pro"/>
           <w:color w:val="212121"/>
@@ -4603,6 +4708,71 @@
           <w:szCs w:val="20"/>
           <w:lang w:val="es-ES" w:eastAsia="es-ES"/>
         </w:rPr>
+      </w:pPr>
+      <w:proofErr w:type="spellStart"/>
+      <w:proofErr w:type="gramStart"/>
+      <w:r>
+        <w:rPr>
+          <w:rFonts w:ascii="Source Code Pro" w:hAnsi="Source Code Pro"/>
+          <w:color w:val="212121"/>
+          <w:sz w:val="20"/>
+          <w:szCs w:val="20"/>
+          <w:lang w:val="es-ES" w:eastAsia="es-ES"/>
+        </w:rPr>
+        <w:t>ul</w:t>
+      </w:r>
+      <w:proofErr w:type="spellEnd"/>
+      <w:proofErr w:type="gramEnd"/>
+      <w:r>
+        <w:rPr>
+          <w:rFonts w:ascii="Source Code Pro" w:hAnsi="Source Code Pro"/>
+          <w:color w:val="212121"/>
+          <w:sz w:val="20"/>
+          <w:szCs w:val="20"/>
+          <w:lang w:val="es-ES" w:eastAsia="es-ES"/>
+        </w:rPr>
+        <w:t xml:space="preserve"> &gt; </w:t>
+      </w:r>
+      <w:proofErr w:type="spellStart"/>
+      <w:r>
+        <w:rPr>
+          <w:rFonts w:ascii="Source Code Pro" w:hAnsi="Source Code Pro"/>
+          <w:color w:val="212121"/>
+          <w:sz w:val="20"/>
+          <w:szCs w:val="20"/>
+          <w:lang w:val="es-ES" w:eastAsia="es-ES"/>
+        </w:rPr>
+        <w:t>li:nth-child</w:t>
+      </w:r>
+      <w:proofErr w:type="spellEnd"/>
+      <w:r>
+        <w:rPr>
+          <w:rFonts w:ascii="Source Code Pro" w:hAnsi="Source Code Pro"/>
+          <w:color w:val="212121"/>
+          <w:sz w:val="20"/>
+          <w:szCs w:val="20"/>
+          <w:lang w:val="es-ES" w:eastAsia="es-ES"/>
+        </w:rPr>
+        <w:t>(3) {</w:t>
+      </w:r>
+      <w:r>
+        <w:rPr>
+          <w:rFonts w:ascii="Source Code Pro" w:hAnsi="Source Code Pro"/>
+          <w:color w:val="212121"/>
+          <w:sz w:val="20"/>
+          <w:szCs w:val="20"/>
+          <w:lang w:val="es-ES" w:eastAsia="es-ES"/>
+        </w:rPr>
+        <w:t>…</w:t>
+      </w:r>
+      <w:r>
+        <w:rPr>
+          <w:rFonts w:ascii="Source Code Pro" w:hAnsi="Source Code Pro"/>
+          <w:color w:val="212121"/>
+          <w:sz w:val="20"/>
+          <w:szCs w:val="20"/>
+          <w:lang w:val="es-ES" w:eastAsia="es-ES"/>
+        </w:rPr>
         <w:t>}</w:t>
       </w:r>
     </w:p>
@@ -4625,13 +4795,21 @@
     <w:p>
       <w:pPr>
         <w:jc w:val="both"/>
+        <w:rPr>
+          <w:color w:val="212121"/>
+          <w:lang w:val="es-ES" w:eastAsia="es-ES"/>
+        </w:rPr>
+      </w:pPr>
+      <w:r>
         <w:rPr>
           <w:b/>
           <w:bCs/>
           <w:color w:val="212121"/>
           <w:lang w:val="es-ES" w:eastAsia="es-ES"/>
         </w:rPr>
-      </w:pPr>
+        <w:t xml:space="preserve">3.7 Elemento a que no tiene atribuida la clase </w:t>
+      </w:r>
+      <w:proofErr w:type="spellStart"/>
       <w:r>
         <w:rPr>
           <w:b/>
@@ -4639,9 +4817,9 @@
           <w:color w:val="212121"/>
           <w:lang w:val="es-ES" w:eastAsia="es-ES"/>
         </w:rPr>
-        <w:t xml:space="preserve">3.6 Elemento li tercer hijo de su </w:t>
-      </w:r>
-      <w:proofErr w:type="spellStart"/>
+        <w:t>extern</w:t>
+      </w:r>
+      <w:proofErr w:type="spellEnd"/>
       <w:r>
         <w:rPr>
           <w:b/>
@@ -4649,55 +4827,227 @@
           <w:color w:val="212121"/>
           <w:lang w:val="es-ES" w:eastAsia="es-ES"/>
         </w:rPr>
-        <w:t>ul</w:t>
-      </w:r>
-      <w:proofErr w:type="spellEnd"/>
-      <w:r>
+        <w:t>.</w:t>
+      </w:r>
+    </w:p>
+    <w:p>
+      <w:pPr>
+        <w:jc w:val="both"/>
+        <w:rPr>
+          <w:color w:val="212121"/>
+          <w:lang w:val="es-VE" w:eastAsia="es-ES"/>
+        </w:rPr>
+      </w:pPr>
+    </w:p>
+    <w:p>
+      <w:pPr>
+        <w:jc w:val="both"/>
+        <w:rPr>
+          <w:color w:val="212121"/>
+          <w:lang w:val="es-ES" w:eastAsia="es-ES"/>
+        </w:rPr>
+      </w:pPr>
+      <w:r>
+        <w:rPr>
+          <w:color w:val="212121"/>
+          <w:lang w:val="es-ES" w:eastAsia="es-ES"/>
+        </w:rPr>
+        <w:t>Respuesta. –</w:t>
+      </w:r>
+    </w:p>
+    <w:p>
+      <w:pPr>
+        <w:jc w:val="both"/>
+        <w:rPr>
+          <w:color w:val="212121"/>
+          <w:lang w:val="es-VE" w:eastAsia="es-ES"/>
+        </w:rPr>
+      </w:pPr>
+    </w:p>
+    <w:p>
+      <w:pPr>
+        <w:ind w:left="720"/>
+        <w:rPr>
+          <w:rFonts w:ascii="Source Code Pro" w:hAnsi="Source Code Pro"/>
+          <w:color w:val="212121"/>
+          <w:sz w:val="20"/>
+          <w:szCs w:val="20"/>
+          <w:lang w:val="es-ES" w:eastAsia="es-ES"/>
+        </w:rPr>
+      </w:pPr>
+      <w:proofErr w:type="gramStart"/>
+      <w:r>
+        <w:rPr>
+          <w:rFonts w:ascii="Source Code Pro" w:hAnsi="Source Code Pro"/>
+          <w:color w:val="212121"/>
+          <w:sz w:val="20"/>
+          <w:szCs w:val="20"/>
+          <w:lang w:val="es-ES" w:eastAsia="es-ES"/>
+        </w:rPr>
+        <w:t>a:</w:t>
+      </w:r>
+      <w:proofErr w:type="gramEnd"/>
+      <w:r>
+        <w:rPr>
+          <w:rFonts w:ascii="Source Code Pro" w:hAnsi="Source Code Pro"/>
+          <w:color w:val="212121"/>
+          <w:sz w:val="20"/>
+          <w:szCs w:val="20"/>
+          <w:lang w:val="es-ES" w:eastAsia="es-ES"/>
+        </w:rPr>
+        <w:t>not(</w:t>
+      </w:r>
+      <w:r>
+        <w:rPr>
+          <w:rFonts w:ascii="Source Code Pro" w:hAnsi="Source Code Pro"/>
+          <w:color w:val="212121"/>
+          <w:sz w:val="20"/>
+          <w:szCs w:val="20"/>
+          <w:lang w:val="es-ES" w:eastAsia="es-ES"/>
+        </w:rPr>
+        <w:t>.</w:t>
+      </w:r>
+      <w:r>
+        <w:rPr>
+          <w:rFonts w:ascii="Source Code Pro" w:hAnsi="Source Code Pro"/>
+          <w:color w:val="212121"/>
+          <w:sz w:val="20"/>
+          <w:szCs w:val="20"/>
+          <w:lang w:val="es-ES" w:eastAsia="es-ES"/>
+        </w:rPr>
+        <w:t>extern) {</w:t>
+      </w:r>
+      <w:r>
+        <w:rPr>
+          <w:rFonts w:ascii="Source Code Pro" w:hAnsi="Source Code Pro"/>
+          <w:color w:val="212121"/>
+          <w:sz w:val="20"/>
+          <w:szCs w:val="20"/>
+          <w:lang w:val="es-ES" w:eastAsia="es-ES"/>
+        </w:rPr>
+        <w:t>…</w:t>
+      </w:r>
+      <w:r>
+        <w:rPr>
+          <w:rFonts w:ascii="Source Code Pro" w:hAnsi="Source Code Pro"/>
+          <w:color w:val="212121"/>
+          <w:sz w:val="20"/>
+          <w:szCs w:val="20"/>
+          <w:lang w:val="es-ES" w:eastAsia="es-ES"/>
+        </w:rPr>
+        <w:t>}</w:t>
+      </w:r>
+    </w:p>
+    <w:p>
+      <w:pPr>
+        <w:jc w:val="both"/>
+        <w:rPr>
+          <w:color w:val="212121"/>
+          <w:lang w:val="es-VE" w:eastAsia="es-ES"/>
+        </w:rPr>
+      </w:pPr>
+      <w:r>
+        <w:rPr>
+          <w:color w:val="212121"/>
+          <w:lang w:val="es-VE" w:eastAsia="es-ES"/>
+        </w:rPr>
+        <w:t> </w:t>
+      </w:r>
+    </w:p>
+    <w:p>
+      <w:pPr>
+        <w:jc w:val="both"/>
         <w:rPr>
           <w:b/>
           <w:bCs/>
           <w:color w:val="212121"/>
           <w:lang w:val="es-ES" w:eastAsia="es-ES"/>
         </w:rPr>
-        <w:t>.</w:t>
-      </w:r>
-    </w:p>
-    <w:p>
-      <w:pPr>
-        <w:jc w:val="both"/>
+      </w:pPr>
+      <w:r>
         <w:rPr>
           <w:b/>
           <w:bCs/>
           <w:color w:val="212121"/>
           <w:lang w:val="es-ES" w:eastAsia="es-ES"/>
         </w:rPr>
-      </w:pPr>
-    </w:p>
-    <w:p>
-      <w:pPr>
-        <w:jc w:val="both"/>
-        <w:rPr>
-          <w:color w:val="212121"/>
-          <w:lang w:val="es-ES" w:eastAsia="es-ES"/>
-        </w:rPr>
-      </w:pPr>
-      <w:r>
-        <w:rPr>
-          <w:color w:val="212121"/>
-          <w:lang w:val="es-ES" w:eastAsia="es-ES"/>
-        </w:rPr>
-        <w:t>Respuesta. –</w:t>
-      </w:r>
-    </w:p>
-    <w:p>
-      <w:pPr>
-        <w:jc w:val="both"/>
+        <w:t xml:space="preserve">3.8 Elemento </w:t>
+      </w:r>
+      <w:proofErr w:type="spellStart"/>
+      <w:r>
         <w:rPr>
           <w:b/>
           <w:bCs/>
           <w:color w:val="212121"/>
           <w:lang w:val="es-ES" w:eastAsia="es-ES"/>
         </w:rPr>
+        <w:t>img</w:t>
+      </w:r>
+      <w:proofErr w:type="spellEnd"/>
+      <w:r>
+        <w:rPr>
+          <w:b/>
+          <w:bCs/>
+          <w:color w:val="212121"/>
+          <w:lang w:val="es-ES" w:eastAsia="es-ES"/>
+        </w:rPr>
+        <w:t xml:space="preserve"> cuyo atributo </w:t>
+      </w:r>
+      <w:proofErr w:type="spellStart"/>
+      <w:r>
+        <w:rPr>
+          <w:b/>
+          <w:bCs/>
+          <w:color w:val="212121"/>
+          <w:lang w:val="es-ES" w:eastAsia="es-ES"/>
+        </w:rPr>
+        <w:t>src</w:t>
+      </w:r>
+      <w:proofErr w:type="spellEnd"/>
+      <w:r>
+        <w:rPr>
+          <w:b/>
+          <w:bCs/>
+          <w:color w:val="212121"/>
+          <w:lang w:val="es-ES" w:eastAsia="es-ES"/>
+        </w:rPr>
+        <w:t xml:space="preserve"> finalice con la cadena .gif</w:t>
+      </w:r>
+    </w:p>
+    <w:p>
+      <w:pPr>
+        <w:jc w:val="both"/>
+        <w:rPr>
+          <w:b/>
+          <w:bCs/>
+          <w:color w:val="212121"/>
+          <w:lang w:val="es-ES" w:eastAsia="es-ES"/>
+        </w:rPr>
+      </w:pPr>
+    </w:p>
+    <w:p>
+      <w:pPr>
+        <w:jc w:val="both"/>
+        <w:rPr>
+          <w:color w:val="212121"/>
+          <w:lang w:val="es-ES" w:eastAsia="es-ES"/>
+        </w:rPr>
+      </w:pPr>
+      <w:r>
+        <w:rPr>
+          <w:color w:val="212121"/>
+          <w:lang w:val="es-ES" w:eastAsia="es-ES"/>
+        </w:rPr>
+        <w:t>Respuesta. –</w:t>
+      </w:r>
+    </w:p>
+    <w:p>
+      <w:pPr>
+        <w:jc w:val="both"/>
+        <w:rPr>
+          <w:color w:val="212121"/>
+          <w:lang w:val="es-ES" w:eastAsia="es-ES"/>
+        </w:rPr>
       </w:pPr>
     </w:p>
     <w:p>
@@ -4720,7 +5070,7 @@
           <w:szCs w:val="20"/>
           <w:lang w:val="es-ES" w:eastAsia="es-ES"/>
         </w:rPr>
-        <w:t>ul</w:t>
+        <w:t>img</w:t>
       </w:r>
       <w:proofErr w:type="spellEnd"/>
       <w:r>
@@ -4731,10 +5081,9 @@
           <w:szCs w:val="20"/>
           <w:lang w:val="es-ES" w:eastAsia="es-ES"/>
         </w:rPr>
-        <w:t xml:space="preserve"> &gt; </w:t>
+        <w:t>[</w:t>
       </w:r>
       <w:proofErr w:type="spellStart"/>
-      <w:proofErr w:type="gramStart"/>
       <w:r>
         <w:rPr>
           <w:rFonts w:ascii="Source Code Pro" w:hAnsi="Source Code Pro"/>
@@ -4743,9 +5092,9 @@
           <w:szCs w:val="20"/>
           <w:lang w:val="es-ES" w:eastAsia="es-ES"/>
         </w:rPr>
-        <w:t>li:nth</w:t>
-      </w:r>
-      <w:proofErr w:type="gramEnd"/>
+        <w:t>src</w:t>
+      </w:r>
+      <w:proofErr w:type="spellEnd"/>
       <w:r>
         <w:rPr>
           <w:rFonts w:ascii="Source Code Pro" w:hAnsi="Source Code Pro"/>
@@ -4754,9 +5103,9 @@
           <w:szCs w:val="20"/>
           <w:lang w:val="es-ES" w:eastAsia="es-ES"/>
         </w:rPr>
-        <w:t>-child</w:t>
-      </w:r>
-      <w:proofErr w:type="spellEnd"/>
+        <w:t>$=".</w:t>
+      </w:r>
+      <w:proofErr w:type="spellStart"/>
       <w:r>
         <w:rPr>
           <w:rFonts w:ascii="Source Code Pro" w:hAnsi="Source Code Pro"/>
@@ -4765,8 +5114,9 @@
           <w:szCs w:val="20"/>
           <w:lang w:val="es-ES" w:eastAsia="es-ES"/>
         </w:rPr>
-        <w:t>(3) {</w:t>
-      </w:r>
+        <w:t>gif</w:t>
+      </w:r>
+      <w:proofErr w:type="spellEnd"/>
       <w:r>
         <w:rPr>
           <w:rFonts w:ascii="Source Code Pro" w:hAnsi="Source Code Pro"/>
@@ -4775,7 +5125,7 @@
           <w:szCs w:val="20"/>
           <w:lang w:val="es-ES" w:eastAsia="es-ES"/>
         </w:rPr>
-        <w:t>…</w:t>
+        <w:t>"] {</w:t>
       </w:r>
       <w:r>
         <w:rPr>
@@ -4785,7 +5135,17 @@
           <w:szCs w:val="20"/>
           <w:lang w:val="es-ES" w:eastAsia="es-ES"/>
         </w:rPr>
-        <w:t>}</w:t>
+        <w:t>…</w:t>
+      </w:r>
+      <w:r>
+        <w:rPr>
+          <w:rFonts w:ascii="Source Code Pro" w:hAnsi="Source Code Pro"/>
+          <w:color w:val="212121"/>
+          <w:sz w:val="20"/>
+          <w:szCs w:val="20"/>
+          <w:lang w:val="es-ES" w:eastAsia="es-ES"/>
+        </w:rPr>
+        <w:t xml:space="preserve">} </w:t>
       </w:r>
     </w:p>
     <w:p>
@@ -4809,19 +5169,47 @@
         <w:jc w:val="both"/>
         <w:rPr>
           <w:color w:val="212121"/>
-          <w:lang w:val="es-ES" w:eastAsia="es-ES"/>
-        </w:rPr>
-      </w:pPr>
-      <w:r>
+          <w:lang w:val="es-VE" w:eastAsia="es-ES"/>
+        </w:rPr>
+      </w:pPr>
+    </w:p>
+    <w:p>
+      <w:pPr>
+        <w:jc w:val="both"/>
+        <w:rPr>
+          <w:color w:val="212121"/>
+          <w:lang w:val="es-VE" w:eastAsia="es-ES"/>
+        </w:rPr>
+      </w:pPr>
+    </w:p>
+    <w:p>
+      <w:pPr>
+        <w:jc w:val="both"/>
+        <w:rPr>
+          <w:color w:val="212121"/>
+          <w:lang w:val="es-VE" w:eastAsia="es-ES"/>
+        </w:rPr>
+      </w:pPr>
+    </w:p>
+    <w:p>
+      <w:pPr>
+        <w:jc w:val="both"/>
+        <w:rPr>
+          <w:color w:val="212121"/>
+          <w:lang w:val="es-VE" w:eastAsia="es-ES"/>
+        </w:rPr>
+      </w:pPr>
+    </w:p>
+    <w:p>
+      <w:pPr>
+        <w:jc w:val="both"/>
         <w:rPr>
           <w:b/>
           <w:bCs/>
           <w:color w:val="212121"/>
           <w:lang w:val="es-ES" w:eastAsia="es-ES"/>
         </w:rPr>
-        <w:t xml:space="preserve">3.7 Elemento a que no tiene atribuida la clase </w:t>
-      </w:r>
-      <w:proofErr w:type="spellStart"/>
+      </w:pPr>
       <w:r>
         <w:rPr>
           <w:b/>
@@ -4829,9 +5217,9 @@
           <w:color w:val="212121"/>
           <w:lang w:val="es-ES" w:eastAsia="es-ES"/>
         </w:rPr>
-        <w:t>extern</w:t>
-      </w:r>
-      <w:proofErr w:type="spellEnd"/>
+        <w:t xml:space="preserve">3.9 Cualquier elemento descendente del elemento </w:t>
+      </w:r>
+      <w:proofErr w:type="spellStart"/>
       <w:r>
         <w:rPr>
           <w:b/>
@@ -4839,6 +5227,16 @@
           <w:color w:val="212121"/>
           <w:lang w:val="es-ES" w:eastAsia="es-ES"/>
         </w:rPr>
+        <w:t>nav</w:t>
+      </w:r>
+      <w:proofErr w:type="spellEnd"/>
+      <w:r>
+        <w:rPr>
+          <w:b/>
+          <w:bCs/>
+          <w:color w:val="212121"/>
+          <w:lang w:val="es-ES" w:eastAsia="es-ES"/>
+        </w:rPr>
         <w:t>.</w:t>
       </w:r>
     </w:p>
@@ -4846,8 +5244,10 @@
       <w:pPr>
         <w:jc w:val="both"/>
         <w:rPr>
-          <w:color w:val="212121"/>
-          <w:lang w:val="es-VE" w:eastAsia="es-ES"/>
+          <w:b/>
+          <w:bCs/>
+          <w:color w:val="212121"/>
+          <w:lang w:val="es-ES" w:eastAsia="es-ES"/>
         </w:rPr>
       </w:pPr>
     </w:p>
@@ -4872,7 +5272,7 @@
         <w:jc w:val="both"/>
         <w:rPr>
           <w:color w:val="212121"/>
-          <w:lang w:val="es-VE" w:eastAsia="es-ES"/>
+          <w:lang w:val="es-ES" w:eastAsia="es-ES"/>
         </w:rPr>
       </w:pPr>
     </w:p>
@@ -4887,7 +5287,7 @@
           <w:lang w:val="es-ES" w:eastAsia="es-ES"/>
         </w:rPr>
       </w:pPr>
-      <w:proofErr w:type="gramStart"/>
+      <w:proofErr w:type="spellStart"/>
       <w:r>
         <w:rPr>
           <w:rFonts w:ascii="Source Code Pro" w:hAnsi="Source Code Pro"/>
@@ -4896,9 +5296,8 @@
           <w:szCs w:val="20"/>
           <w:lang w:val="es-ES" w:eastAsia="es-ES"/>
         </w:rPr>
-        <w:t>a:not</w:t>
-      </w:r>
-      <w:proofErr w:type="gramEnd"/>
+        <w:t>n</w:t>
+      </w:r>
       <w:r>
         <w:rPr>
           <w:rFonts w:ascii="Source Code Pro" w:hAnsi="Source Code Pro"/>
@@ -4907,8 +5306,9 @@
           <w:szCs w:val="20"/>
           <w:lang w:val="es-ES" w:eastAsia="es-ES"/>
         </w:rPr>
-        <w:t>(</w:t>
-      </w:r>
+        <w:t>av</w:t>
+      </w:r>
+      <w:proofErr w:type="spellEnd"/>
       <w:r>
         <w:rPr>
           <w:rFonts w:ascii="Source Code Pro" w:hAnsi="Source Code Pro"/>
@@ -4917,7 +5317,7 @@
           <w:szCs w:val="20"/>
           <w:lang w:val="es-ES" w:eastAsia="es-ES"/>
         </w:rPr>
-        <w:t>.</w:t>
+        <w:t xml:space="preserve"> *</w:t>
       </w:r>
       <w:r>
         <w:rPr>
@@ -4927,7 +5327,7 @@
           <w:szCs w:val="20"/>
           <w:lang w:val="es-ES" w:eastAsia="es-ES"/>
         </w:rPr>
-        <w:t>extern) {</w:t>
+        <w:t xml:space="preserve"> {</w:t>
       </w:r>
       <w:r>
         <w:rPr>
@@ -4970,72 +5370,35 @@
       <w:pPr>
         <w:jc w:val="both"/>
         <w:rPr>
+          <w:color w:val="212121"/>
+          <w:lang w:val="es-ES" w:eastAsia="es-ES"/>
+        </w:rPr>
+      </w:pPr>
+      <w:r>
+        <w:rPr>
           <w:b/>
           <w:bCs/>
           <w:color w:val="212121"/>
           <w:lang w:val="es-ES" w:eastAsia="es-ES"/>
         </w:rPr>
-      </w:pPr>
-      <w:r>
-        <w:rPr>
-          <w:b/>
-          <w:bCs/>
-          <w:color w:val="212121"/>
-          <w:lang w:val="es-ES" w:eastAsia="es-ES"/>
-        </w:rPr>
-        <w:t xml:space="preserve">3.8 Elemento </w:t>
-      </w:r>
-      <w:proofErr w:type="spellStart"/>
-      <w:r>
-        <w:rPr>
-          <w:b/>
-          <w:bCs/>
-          <w:color w:val="212121"/>
-          <w:lang w:val="es-ES" w:eastAsia="es-ES"/>
-        </w:rPr>
-        <w:t>img</w:t>
-      </w:r>
-      <w:proofErr w:type="spellEnd"/>
-      <w:r>
-        <w:rPr>
-          <w:b/>
-          <w:bCs/>
-          <w:color w:val="212121"/>
-          <w:lang w:val="es-ES" w:eastAsia="es-ES"/>
-        </w:rPr>
-        <w:t xml:space="preserve"> cuyo atributo </w:t>
-      </w:r>
-      <w:proofErr w:type="spellStart"/>
-      <w:r>
-        <w:rPr>
-          <w:b/>
-          <w:bCs/>
-          <w:color w:val="212121"/>
-          <w:lang w:val="es-ES" w:eastAsia="es-ES"/>
-        </w:rPr>
-        <w:t>src</w:t>
-      </w:r>
-      <w:proofErr w:type="spellEnd"/>
-      <w:r>
-        <w:rPr>
-          <w:b/>
-          <w:bCs/>
-          <w:color w:val="212121"/>
-          <w:lang w:val="es-ES" w:eastAsia="es-ES"/>
-        </w:rPr>
-        <w:t xml:space="preserve"> finalice con la cadena .gif</w:t>
-      </w:r>
-    </w:p>
-    <w:p>
-      <w:pPr>
-        <w:jc w:val="both"/>
-        <w:rPr>
-          <w:b/>
-          <w:bCs/>
-          <w:color w:val="212121"/>
-          <w:lang w:val="es-ES" w:eastAsia="es-ES"/>
-        </w:rPr>
-      </w:pPr>
+        <w:t>3.10 La primera línea de un elemento p.</w:t>
+      </w:r>
+    </w:p>
+    <w:p>
+      <w:pPr>
+        <w:jc w:val="both"/>
+        <w:rPr>
+          <w:color w:val="212121"/>
+          <w:lang w:val="es-ES" w:eastAsia="es-ES"/>
+        </w:rPr>
+      </w:pPr>
+      <w:r>
+        <w:rPr>
+          <w:color w:val="212121"/>
+          <w:lang w:val="es-ES" w:eastAsia="es-ES"/>
+        </w:rPr>
+        <w:t> </w:t>
+      </w:r>
     </w:p>
     <w:p>
       <w:pPr>
@@ -5073,7 +5436,6 @@
           <w:lang w:val="es-ES" w:eastAsia="es-ES"/>
         </w:rPr>
       </w:pPr>
-      <w:proofErr w:type="spellStart"/>
       <w:r>
         <w:rPr>
           <w:rFonts w:ascii="Source Code Pro" w:hAnsi="Source Code Pro"/>
@@ -5082,9 +5444,9 @@
           <w:szCs w:val="20"/>
           <w:lang w:val="es-ES" w:eastAsia="es-ES"/>
         </w:rPr>
-        <w:t>img</w:t>
-      </w:r>
-      <w:proofErr w:type="spellEnd"/>
+        <w:t>p</w:t>
+      </w:r>
+      <w:proofErr w:type="gramStart"/>
       <w:r>
         <w:rPr>
           <w:rFonts w:ascii="Source Code Pro" w:hAnsi="Source Code Pro"/>
@@ -5093,9 +5455,9 @@
           <w:szCs w:val="20"/>
           <w:lang w:val="es-ES" w:eastAsia="es-ES"/>
         </w:rPr>
-        <w:t>[</w:t>
-      </w:r>
-      <w:proofErr w:type="spellStart"/>
+        <w:t>::first</w:t>
+      </w:r>
+      <w:proofErr w:type="gramEnd"/>
       <w:r>
         <w:rPr>
           <w:rFonts w:ascii="Source Code Pro" w:hAnsi="Source Code Pro"/>
@@ -5104,349 +5466,7 @@
           <w:szCs w:val="20"/>
           <w:lang w:val="es-ES" w:eastAsia="es-ES"/>
         </w:rPr>
-        <w:t>src</w:t>
-      </w:r>
-      <w:proofErr w:type="spellEnd"/>
-      <w:r>
-        <w:rPr>
-          <w:rFonts w:ascii="Source Code Pro" w:hAnsi="Source Code Pro"/>
-          <w:color w:val="212121"/>
-          <w:sz w:val="20"/>
-          <w:szCs w:val="20"/>
-          <w:lang w:val="es-ES" w:eastAsia="es-ES"/>
-        </w:rPr>
-        <w:t>$=".gif"] {</w:t>
-      </w:r>
-      <w:r>
-        <w:rPr>
-          <w:rFonts w:ascii="Source Code Pro" w:hAnsi="Source Code Pro"/>
-          <w:color w:val="212121"/>
-          <w:sz w:val="20"/>
-          <w:szCs w:val="20"/>
-          <w:lang w:val="es-ES" w:eastAsia="es-ES"/>
-        </w:rPr>
-        <w:t>…</w:t>
-      </w:r>
-      <w:r>
-        <w:rPr>
-          <w:rFonts w:ascii="Source Code Pro" w:hAnsi="Source Code Pro"/>
-          <w:color w:val="212121"/>
-          <w:sz w:val="20"/>
-          <w:szCs w:val="20"/>
-          <w:lang w:val="es-ES" w:eastAsia="es-ES"/>
-        </w:rPr>
-        <w:t xml:space="preserve">} </w:t>
-      </w:r>
-    </w:p>
-    <w:p>
-      <w:pPr>
-        <w:jc w:val="both"/>
-        <w:rPr>
-          <w:color w:val="212121"/>
-          <w:lang w:val="es-VE" w:eastAsia="es-ES"/>
-        </w:rPr>
-      </w:pPr>
-      <w:r>
-        <w:rPr>
-          <w:color w:val="212121"/>
-          <w:lang w:val="es-VE" w:eastAsia="es-ES"/>
-        </w:rPr>
-        <w:t> </w:t>
-      </w:r>
-    </w:p>
-    <w:p>
-      <w:pPr>
-        <w:jc w:val="both"/>
-        <w:rPr>
-          <w:color w:val="212121"/>
-          <w:lang w:val="es-VE" w:eastAsia="es-ES"/>
-        </w:rPr>
-      </w:pPr>
-    </w:p>
-    <w:p>
-      <w:pPr>
-        <w:jc w:val="both"/>
-        <w:rPr>
-          <w:color w:val="212121"/>
-          <w:lang w:val="es-VE" w:eastAsia="es-ES"/>
-        </w:rPr>
-      </w:pPr>
-    </w:p>
-    <w:p>
-      <w:pPr>
-        <w:jc w:val="both"/>
-        <w:rPr>
-          <w:color w:val="212121"/>
-          <w:lang w:val="es-VE" w:eastAsia="es-ES"/>
-        </w:rPr>
-      </w:pPr>
-    </w:p>
-    <w:p>
-      <w:pPr>
-        <w:jc w:val="both"/>
-        <w:rPr>
-          <w:color w:val="212121"/>
-          <w:lang w:val="es-VE" w:eastAsia="es-ES"/>
-        </w:rPr>
-      </w:pPr>
-    </w:p>
-    <w:p>
-      <w:pPr>
-        <w:jc w:val="both"/>
-        <w:rPr>
-          <w:b/>
-          <w:bCs/>
-          <w:color w:val="212121"/>
-          <w:lang w:val="es-ES" w:eastAsia="es-ES"/>
-        </w:rPr>
-      </w:pPr>
-      <w:r>
-        <w:rPr>
-          <w:b/>
-          <w:bCs/>
-          <w:color w:val="212121"/>
-          <w:lang w:val="es-ES" w:eastAsia="es-ES"/>
-        </w:rPr>
-        <w:t xml:space="preserve">3.9 Cualquier elemento descendente del elemento </w:t>
-      </w:r>
-      <w:proofErr w:type="spellStart"/>
-      <w:r>
-        <w:rPr>
-          <w:b/>
-          <w:bCs/>
-          <w:color w:val="212121"/>
-          <w:lang w:val="es-ES" w:eastAsia="es-ES"/>
-        </w:rPr>
-        <w:t>nav</w:t>
-      </w:r>
-      <w:proofErr w:type="spellEnd"/>
-      <w:r>
-        <w:rPr>
-          <w:b/>
-          <w:bCs/>
-          <w:color w:val="212121"/>
-          <w:lang w:val="es-ES" w:eastAsia="es-ES"/>
-        </w:rPr>
-        <w:t>.</w:t>
-      </w:r>
-    </w:p>
-    <w:p>
-      <w:pPr>
-        <w:jc w:val="both"/>
-        <w:rPr>
-          <w:b/>
-          <w:bCs/>
-          <w:color w:val="212121"/>
-          <w:lang w:val="es-ES" w:eastAsia="es-ES"/>
-        </w:rPr>
-      </w:pPr>
-    </w:p>
-    <w:p>
-      <w:pPr>
-        <w:jc w:val="both"/>
-        <w:rPr>
-          <w:color w:val="212121"/>
-          <w:lang w:val="es-ES" w:eastAsia="es-ES"/>
-        </w:rPr>
-      </w:pPr>
-      <w:r>
-        <w:rPr>
-          <w:color w:val="212121"/>
-          <w:lang w:val="es-ES" w:eastAsia="es-ES"/>
-        </w:rPr>
-        <w:t>Respuesta. –</w:t>
-      </w:r>
-    </w:p>
-    <w:p>
-      <w:pPr>
-        <w:jc w:val="both"/>
-        <w:rPr>
-          <w:color w:val="212121"/>
-          <w:lang w:val="es-ES" w:eastAsia="es-ES"/>
-        </w:rPr>
-      </w:pPr>
-    </w:p>
-    <w:p>
-      <w:pPr>
-        <w:ind w:left="720"/>
-        <w:rPr>
-          <w:rFonts w:ascii="Source Code Pro" w:hAnsi="Source Code Pro"/>
-          <w:color w:val="212121"/>
-          <w:sz w:val="20"/>
-          <w:szCs w:val="20"/>
-          <w:lang w:val="es-ES" w:eastAsia="es-ES"/>
-        </w:rPr>
-      </w:pPr>
-      <w:proofErr w:type="spellStart"/>
-      <w:r>
-        <w:rPr>
-          <w:rFonts w:ascii="Source Code Pro" w:hAnsi="Source Code Pro"/>
-          <w:color w:val="212121"/>
-          <w:sz w:val="20"/>
-          <w:szCs w:val="20"/>
-          <w:lang w:val="es-ES" w:eastAsia="es-ES"/>
-        </w:rPr>
-        <w:t>n</w:t>
-      </w:r>
-      <w:r>
-        <w:rPr>
-          <w:rFonts w:ascii="Source Code Pro" w:hAnsi="Source Code Pro"/>
-          <w:color w:val="212121"/>
-          <w:sz w:val="20"/>
-          <w:szCs w:val="20"/>
-          <w:lang w:val="es-ES" w:eastAsia="es-ES"/>
-        </w:rPr>
-        <w:t>av</w:t>
-      </w:r>
-      <w:proofErr w:type="spellEnd"/>
-      <w:r>
-        <w:rPr>
-          <w:rFonts w:ascii="Source Code Pro" w:hAnsi="Source Code Pro"/>
-          <w:color w:val="212121"/>
-          <w:sz w:val="20"/>
-          <w:szCs w:val="20"/>
-          <w:lang w:val="es-ES" w:eastAsia="es-ES"/>
-        </w:rPr>
-        <w:t xml:space="preserve"> *</w:t>
-      </w:r>
-      <w:r>
-        <w:rPr>
-          <w:rFonts w:ascii="Source Code Pro" w:hAnsi="Source Code Pro"/>
-          <w:color w:val="212121"/>
-          <w:sz w:val="20"/>
-          <w:szCs w:val="20"/>
-          <w:lang w:val="es-ES" w:eastAsia="es-ES"/>
-        </w:rPr>
-        <w:t xml:space="preserve"> {</w:t>
-      </w:r>
-      <w:r>
-        <w:rPr>
-          <w:rFonts w:ascii="Source Code Pro" w:hAnsi="Source Code Pro"/>
-          <w:color w:val="212121"/>
-          <w:sz w:val="20"/>
-          <w:szCs w:val="20"/>
-          <w:lang w:val="es-ES" w:eastAsia="es-ES"/>
-        </w:rPr>
-        <w:t>…</w:t>
-      </w:r>
-      <w:r>
-        <w:rPr>
-          <w:rFonts w:ascii="Source Code Pro" w:hAnsi="Source Code Pro"/>
-          <w:color w:val="212121"/>
-          <w:sz w:val="20"/>
-          <w:szCs w:val="20"/>
-          <w:lang w:val="es-ES" w:eastAsia="es-ES"/>
-        </w:rPr>
-        <w:t>}</w:t>
-      </w:r>
-    </w:p>
-    <w:p>
-      <w:pPr>
-        <w:jc w:val="both"/>
-        <w:rPr>
-          <w:color w:val="212121"/>
-          <w:lang w:val="es-VE" w:eastAsia="es-ES"/>
-        </w:rPr>
-      </w:pPr>
-      <w:r>
-        <w:rPr>
-          <w:color w:val="212121"/>
-          <w:lang w:val="es-VE" w:eastAsia="es-ES"/>
-        </w:rPr>
-        <w:t> </w:t>
-      </w:r>
-    </w:p>
-    <w:p>
-      <w:pPr>
-        <w:jc w:val="both"/>
-        <w:rPr>
-          <w:color w:val="212121"/>
-          <w:lang w:val="es-ES" w:eastAsia="es-ES"/>
-        </w:rPr>
-      </w:pPr>
-      <w:r>
-        <w:rPr>
-          <w:b/>
-          <w:bCs/>
-          <w:color w:val="212121"/>
-          <w:lang w:val="es-ES" w:eastAsia="es-ES"/>
-        </w:rPr>
-        <w:t>3.10 La primera línea de un elemento p.</w:t>
-      </w:r>
-    </w:p>
-    <w:p>
-      <w:pPr>
-        <w:jc w:val="both"/>
-        <w:rPr>
-          <w:color w:val="212121"/>
-          <w:lang w:val="es-ES" w:eastAsia="es-ES"/>
-        </w:rPr>
-      </w:pPr>
-      <w:r>
-        <w:rPr>
-          <w:color w:val="212121"/>
-          <w:lang w:val="es-ES" w:eastAsia="es-ES"/>
-        </w:rPr>
-        <w:t> </w:t>
-      </w:r>
-    </w:p>
-    <w:p>
-      <w:pPr>
-        <w:jc w:val="both"/>
-        <w:rPr>
-          <w:color w:val="212121"/>
-          <w:lang w:val="es-ES" w:eastAsia="es-ES"/>
-        </w:rPr>
-      </w:pPr>
-      <w:r>
-        <w:rPr>
-          <w:color w:val="212121"/>
-          <w:lang w:val="es-ES" w:eastAsia="es-ES"/>
-        </w:rPr>
-        <w:t>Respuesta. –</w:t>
-      </w:r>
-    </w:p>
-    <w:p>
-      <w:pPr>
-        <w:jc w:val="both"/>
-        <w:rPr>
-          <w:color w:val="212121"/>
-          <w:lang w:val="es-ES" w:eastAsia="es-ES"/>
-        </w:rPr>
-      </w:pPr>
-    </w:p>
-    <w:p>
-      <w:pPr>
-        <w:ind w:left="720"/>
-        <w:rPr>
-          <w:rFonts w:ascii="Source Code Pro" w:hAnsi="Source Code Pro"/>
-          <w:color w:val="212121"/>
-          <w:sz w:val="20"/>
-          <w:szCs w:val="20"/>
-          <w:lang w:val="es-ES" w:eastAsia="es-ES"/>
-        </w:rPr>
-      </w:pPr>
-      <w:proofErr w:type="gramStart"/>
-      <w:r>
-        <w:rPr>
-          <w:rFonts w:ascii="Source Code Pro" w:hAnsi="Source Code Pro"/>
-          <w:color w:val="212121"/>
-          <w:sz w:val="20"/>
-          <w:szCs w:val="20"/>
-          <w:lang w:val="es-ES" w:eastAsia="es-ES"/>
-        </w:rPr>
-        <w:t>p::</w:t>
-      </w:r>
-      <w:proofErr w:type="gramEnd"/>
-      <w:r>
-        <w:rPr>
-          <w:rFonts w:ascii="Source Code Pro" w:hAnsi="Source Code Pro"/>
-          <w:color w:val="212121"/>
-          <w:sz w:val="20"/>
-          <w:szCs w:val="20"/>
-          <w:lang w:val="es-ES" w:eastAsia="es-ES"/>
-        </w:rPr>
-        <w:t>first-line {}</w:t>
+        <w:t>-line {}</w:t>
       </w:r>
     </w:p>
     <w:p>
@@ -5560,7 +5580,7 @@
     </w:p>
     <w:p>
       <w:pPr>
-        <w:pStyle w:val="Prrafodelista"/>
+        <w:pStyle w:val="ListParagraph"/>
         <w:numPr>
           <w:ilvl w:val="0"/>
           <w:numId w:val="12"/>
@@ -5643,7 +5663,7 @@
     </w:p>
     <w:tbl>
       <w:tblPr>
-        <w:tblStyle w:val="Tablaconcuadrcula"/>
+        <w:tblStyle w:val="TableGrid"/>
         <w:tblW w:w="0" w:type="auto"/>
         <w:tblLook w:val="04A0" w:firstRow="1" w:lastRow="0" w:firstColumn="1" w:lastColumn="0" w:noHBand="0" w:noVBand="1"/>
       </w:tblPr>
@@ -6144,6 +6164,7 @@
                 <w:szCs w:val="21"/>
                 <w:lang w:val="es-ES" w:eastAsia="es-ES"/>
               </w:rPr>
+              <w:lastRenderedPageBreak/>
               <w:t>&lt;</w:t>
             </w:r>
             <w:proofErr w:type="spellStart"/>
@@ -6987,7 +7008,6 @@
               </w:rPr>
               <w:t>&lt;</w:t>
             </w:r>
-            <w:proofErr w:type="spellStart"/>
             <w:r>
               <w:rPr>
                 <w:rFonts w:ascii="Consolas" w:hAnsi="Consolas"/>
@@ -6998,7 +7018,6 @@
               </w:rPr>
               <w:t>li</w:t>
             </w:r>
-            <w:proofErr w:type="spellEnd"/>
             <w:r>
               <w:rPr>
                 <w:rFonts w:ascii="Consolas" w:hAnsi="Consolas"/>
@@ -7069,6 +7088,7 @@
                 <w:szCs w:val="20"/>
                 <w:lang w:val="es-ES" w:eastAsia="es-ES"/>
               </w:rPr>
+              <w:lastRenderedPageBreak/>
               <w:t>class</w:t>
             </w:r>
             <w:proofErr w:type="spellEnd"/>
@@ -7163,6 +7183,7 @@
                 <w:szCs w:val="21"/>
                 <w:lang w:val="es-ES" w:eastAsia="es-ES"/>
               </w:rPr>
+              <w:lastRenderedPageBreak/>
               <w:t>&lt;</w:t>
             </w:r>
             <w:r>
@@ -7596,7 +7617,6 @@
               </w:rPr>
               <w:t>&lt;</w:t>
             </w:r>
-            <w:proofErr w:type="spellStart"/>
             <w:r>
               <w:rPr>
                 <w:rFonts w:ascii="Consolas" w:hAnsi="Consolas"/>
@@ -7607,7 +7627,6 @@
               </w:rPr>
               <w:t>div</w:t>
             </w:r>
-            <w:proofErr w:type="spellEnd"/>
             <w:r>
               <w:rPr>
                 <w:rFonts w:ascii="Consolas" w:hAnsi="Consolas"/>
@@ -8206,6 +8225,7 @@
                 <w:szCs w:val="21"/>
                 <w:lang w:val="es-ES" w:eastAsia="es-ES"/>
               </w:rPr>
+              <w:lastRenderedPageBreak/>
               <w:t>&lt;</w:t>
             </w:r>
             <w:proofErr w:type="spellStart"/>
@@ -9858,7 +9878,7 @@
     </w:p>
     <w:tbl>
       <w:tblPr>
-        <w:tblStyle w:val="Tablaconcuadrcula"/>
+        <w:tblStyle w:val="TableGrid"/>
         <w:tblW w:w="0" w:type="auto"/>
         <w:tblLook w:val="04A0" w:firstRow="1" w:lastRow="0" w:firstColumn="1" w:lastColumn="0" w:noHBand="0" w:noVBand="1"/>
       </w:tblPr>
@@ -9953,21 +9973,12 @@
               <w:t xml:space="preserve">Centrar contenido, es esta sección nos encargaremos de centrar los bloques principales </w:t>
             </w:r>
             <w:proofErr w:type="spellStart"/>
-            <w:proofErr w:type="gramStart"/>
-            <w:r>
-              <w:rPr>
-                <w:color w:val="212121"/>
-                <w:lang w:val="es-ES" w:eastAsia="es-ES"/>
-              </w:rPr>
-              <w:t>Header,Nav</w:t>
-            </w:r>
-            <w:proofErr w:type="gramEnd"/>
-            <w:r>
-              <w:rPr>
-                <w:color w:val="212121"/>
-                <w:lang w:val="es-ES" w:eastAsia="es-ES"/>
-              </w:rPr>
-              <w:t>,Article</w:t>
+            <w:r>
+              <w:rPr>
+                <w:color w:val="212121"/>
+                <w:lang w:val="es-ES" w:eastAsia="es-ES"/>
+              </w:rPr>
+              <w:t>Header,Nav,Article</w:t>
             </w:r>
             <w:proofErr w:type="spellEnd"/>
             <w:r>
@@ -10487,7 +10498,7 @@
                 <w:szCs w:val="21"/>
                 <w:lang w:eastAsia="es-ES"/>
               </w:rPr>
-              <w:t>70</w:t>
+              <w:t>66</w:t>
             </w:r>
             <w:r>
               <w:rPr>
@@ -10792,7 +10803,15 @@
                 <w:color w:val="212121"/>
                 <w:lang w:val="es-ES" w:eastAsia="es-ES"/>
               </w:rPr>
-              <w:t>Establecemos un ancho de 70% de su contenedor y alineamos con márgenes automáticos de izquierda y derecha. Por último, damos algo de espacio en el fondo con “</w:t>
+              <w:t xml:space="preserve">Establecemos un ancho de 70% de su contenedor y alineamos con márgenes automáticos de izquierda y derecha. Por </w:t>
+            </w:r>
+            <w:r>
+              <w:rPr>
+                <w:color w:val="212121"/>
+                <w:lang w:val="es-ES" w:eastAsia="es-ES"/>
+              </w:rPr>
+              <w:lastRenderedPageBreak/>
+              <w:t>último, damos algo de espacio en el fondo con “</w:t>
             </w:r>
             <w:proofErr w:type="spellStart"/>
             <w:r>
@@ -10938,7 +10957,7 @@
                 <w:szCs w:val="21"/>
                 <w:lang w:eastAsia="es-ES"/>
               </w:rPr>
-              <w:t>65</w:t>
+              <w:t>66</w:t>
             </w:r>
             <w:r>
               <w:rPr>
@@ -11857,6 +11876,7 @@
               </w:rPr>
               <w:t> </w:t>
             </w:r>
+            <w:proofErr w:type="spellStart"/>
             <w:r>
               <w:rPr>
                 <w:rFonts w:ascii="Consolas" w:hAnsi="Consolas"/>
@@ -11867,6 +11887,7 @@
               </w:rPr>
               <w:t>ul</w:t>
             </w:r>
+            <w:proofErr w:type="spellEnd"/>
             <w:r>
               <w:rPr>
                 <w:rFonts w:ascii="Consolas" w:hAnsi="Consolas"/>
@@ -12375,6 +12396,7 @@
               </w:rPr>
               <w:t> </w:t>
             </w:r>
+            <w:proofErr w:type="spellStart"/>
             <w:r>
               <w:rPr>
                 <w:rFonts w:ascii="Consolas" w:hAnsi="Consolas"/>
@@ -12385,6 +12407,7 @@
               </w:rPr>
               <w:t>ul</w:t>
             </w:r>
+            <w:proofErr w:type="spellEnd"/>
             <w:r>
               <w:rPr>
                 <w:rFonts w:ascii="Consolas" w:hAnsi="Consolas"/>
@@ -14064,6 +14087,7 @@
                 <w:szCs w:val="21"/>
                 <w:lang w:val="es-ES" w:eastAsia="es-ES"/>
               </w:rPr>
+              <w:lastRenderedPageBreak/>
               <w:t>}</w:t>
             </w:r>
           </w:p>
@@ -14085,7 +14109,16 @@
                 <w:color w:val="212121"/>
                 <w:lang w:val="es-ES" w:eastAsia="es-ES"/>
               </w:rPr>
-              <w:t xml:space="preserve">Damos un tono negro al borde inferior del contendor </w:t>
+              <w:lastRenderedPageBreak/>
+              <w:t xml:space="preserve">Damos un tono negro al borde </w:t>
+            </w:r>
+            <w:r>
+              <w:rPr>
+                <w:color w:val="212121"/>
+                <w:lang w:val="es-ES" w:eastAsia="es-ES"/>
+              </w:rPr>
+              <w:lastRenderedPageBreak/>
+              <w:t xml:space="preserve">inferior del contendor </w:t>
             </w:r>
             <w:proofErr w:type="spellStart"/>
             <w:r>
@@ -14370,7 +14403,6 @@
                 <w:lang w:val="pt-PT"/>
               </w:rPr>
             </w:pPr>
-            <w:proofErr w:type="spellStart"/>
             <w:r>
               <w:rPr>
                 <w:rFonts w:ascii="Consolas" w:hAnsi="Consolas"/>
@@ -14401,7 +14433,6 @@
               </w:rPr>
               <w:t>autor_info</w:t>
             </w:r>
-            <w:proofErr w:type="spellEnd"/>
             <w:r>
               <w:rPr>
                 <w:rFonts w:ascii="Consolas" w:hAnsi="Consolas"/>
@@ -14412,7 +14443,6 @@
               </w:rPr>
               <w:t> </w:t>
             </w:r>
-            <w:proofErr w:type="spellStart"/>
             <w:r>
               <w:rPr>
                 <w:rFonts w:ascii="Consolas" w:hAnsi="Consolas"/>
@@ -14423,7 +14453,6 @@
               </w:rPr>
               <w:t>img</w:t>
             </w:r>
-            <w:proofErr w:type="spellEnd"/>
             <w:r>
               <w:rPr>
                 <w:rFonts w:ascii="Consolas" w:hAnsi="Consolas"/>
@@ -14457,7 +14486,6 @@
               </w:rPr>
               <w:t>  </w:t>
             </w:r>
-            <w:proofErr w:type="spellStart"/>
             <w:r>
               <w:rPr>
                 <w:rFonts w:ascii="Consolas" w:hAnsi="Consolas"/>
@@ -14468,7 +14496,6 @@
               </w:rPr>
               <w:t>width</w:t>
             </w:r>
-            <w:proofErr w:type="spellEnd"/>
             <w:r>
               <w:rPr>
                 <w:rFonts w:ascii="Consolas" w:hAnsi="Consolas"/>
@@ -14497,7 +14524,7 @@
                 <w:szCs w:val="21"/>
                 <w:lang w:val="pt-PT"/>
               </w:rPr>
-              <w:t>25</w:t>
+              <w:t>23</w:t>
             </w:r>
             <w:r>
               <w:rPr>
@@ -14783,23 +14810,7 @@
                 <w:color w:val="212121"/>
                 <w:lang w:val="es-ES" w:eastAsia="es-ES"/>
               </w:rPr>
-              <w:t>el contendor &lt;</w:t>
-            </w:r>
-            <w:proofErr w:type="spellStart"/>
-            <w:r>
-              <w:rPr>
-                <w:color w:val="212121"/>
-                <w:lang w:val="es-ES" w:eastAsia="es-ES"/>
-              </w:rPr>
-              <w:t>div</w:t>
-            </w:r>
-            <w:proofErr w:type="spellEnd"/>
-            <w:r>
-              <w:rPr>
-                <w:color w:val="212121"/>
-                <w:lang w:val="es-ES" w:eastAsia="es-ES"/>
-              </w:rPr>
-              <w:t>&gt; de clase “</w:t>
+              <w:t>el contendor &lt;div&gt; de clase “</w:t>
             </w:r>
             <w:proofErr w:type="spellStart"/>
             <w:r>
@@ -15628,23 +15639,7 @@
                 <w:color w:val="212121"/>
                 <w:lang w:val="es-ES" w:eastAsia="es-ES"/>
               </w:rPr>
-              <w:t xml:space="preserve">En esta sección se </w:t>
-            </w:r>
-            <w:proofErr w:type="gramStart"/>
-            <w:r>
-              <w:rPr>
-                <w:color w:val="212121"/>
-                <w:lang w:val="es-ES" w:eastAsia="es-ES"/>
-              </w:rPr>
-              <w:t>aplicaran</w:t>
-            </w:r>
-            <w:proofErr w:type="gramEnd"/>
-            <w:r>
-              <w:rPr>
-                <w:color w:val="212121"/>
-                <w:lang w:val="es-ES" w:eastAsia="es-ES"/>
-              </w:rPr>
-              <w:t xml:space="preserve"> reglas para cambiar aspecto de fuentes y estilo de texto</w:t>
+              <w:t>En esta sección se aplicaran reglas para cambiar aspecto de fuentes y estilo de texto</w:t>
             </w:r>
           </w:p>
         </w:tc>
@@ -15854,7 +15849,15 @@
                 <w:color w:val="212121"/>
                 <w:lang w:val="es-ES" w:eastAsia="es-ES"/>
               </w:rPr>
-              <w:t>Con esta regla queremos evitar que los párrafos dentro de estas clases sean afectados por el alineamiento principal</w:t>
+              <w:t xml:space="preserve">Con esta regla queremos evitar que los párrafos dentro de estas clases sean afectados por el alineamiento </w:t>
+            </w:r>
+            <w:r>
+              <w:rPr>
+                <w:color w:val="212121"/>
+                <w:lang w:val="es-ES" w:eastAsia="es-ES"/>
+              </w:rPr>
+              <w:lastRenderedPageBreak/>
+              <w:t>principal</w:t>
             </w:r>
             <w:r>
               <w:rPr>
@@ -16560,7 +16563,7 @@
                 <w:sz w:val="21"/>
                 <w:szCs w:val="21"/>
               </w:rPr>
-              <w:t>40</w:t>
+              <w:t>43</w:t>
             </w:r>
             <w:r>
               <w:rPr>
@@ -17367,6 +17370,7 @@
               </w:rPr>
               <w:t> </w:t>
             </w:r>
+            <w:proofErr w:type="spellStart"/>
             <w:r>
               <w:rPr>
                 <w:rFonts w:ascii="Consolas" w:hAnsi="Consolas"/>
@@ -17376,6 +17380,7 @@
               </w:rPr>
               <w:t>blockquote</w:t>
             </w:r>
+            <w:proofErr w:type="spellEnd"/>
             <w:r>
               <w:rPr>
                 <w:rFonts w:ascii="Consolas" w:hAnsi="Consolas"/>
@@ -17610,7 +17615,7 @@
                 <w:color w:val="212121"/>
                 <w:lang w:val="es-ES" w:eastAsia="es-ES"/>
               </w:rPr>
-              <w:t>Especificamos la fuente usada para los elementos &lt;cite&gt; dentro del &lt;</w:t>
+              <w:t>Especificamos la fuente usada para los elementos &lt;cite&gt; dentro del &lt;div&gt; de clase “</w:t>
             </w:r>
             <w:proofErr w:type="spellStart"/>
             <w:r>
@@ -17618,7 +17623,7 @@
                 <w:color w:val="212121"/>
                 <w:lang w:val="es-ES" w:eastAsia="es-ES"/>
               </w:rPr>
-              <w:t>div</w:t>
+              <w:t>autor_info</w:t>
             </w:r>
             <w:proofErr w:type="spellEnd"/>
             <w:r>
@@ -17626,7 +17631,7 @@
                 <w:color w:val="212121"/>
                 <w:lang w:val="es-ES" w:eastAsia="es-ES"/>
               </w:rPr>
-              <w:t>&gt; de clase “</w:t>
+              <w:t xml:space="preserve">, además de los </w:t>
             </w:r>
             <w:proofErr w:type="spellStart"/>
             <w:r>
@@ -17634,7 +17639,7 @@
                 <w:color w:val="212121"/>
                 <w:lang w:val="es-ES" w:eastAsia="es-ES"/>
               </w:rPr>
-              <w:t>autor_info</w:t>
+              <w:t>figcaption</w:t>
             </w:r>
             <w:proofErr w:type="spellEnd"/>
             <w:r>
@@ -17642,7 +17647,7 @@
                 <w:color w:val="212121"/>
                 <w:lang w:val="es-ES" w:eastAsia="es-ES"/>
               </w:rPr>
-              <w:t xml:space="preserve">, además de los </w:t>
+              <w:t xml:space="preserve">, </w:t>
             </w:r>
             <w:proofErr w:type="spellStart"/>
             <w:r>
@@ -17650,7 +17655,7 @@
                 <w:color w:val="212121"/>
                 <w:lang w:val="es-ES" w:eastAsia="es-ES"/>
               </w:rPr>
-              <w:t>figcaption</w:t>
+              <w:t>blockquote</w:t>
             </w:r>
             <w:proofErr w:type="spellEnd"/>
             <w:r>
@@ -17658,7 +17663,7 @@
                 <w:color w:val="212121"/>
                 <w:lang w:val="es-ES" w:eastAsia="es-ES"/>
               </w:rPr>
-              <w:t xml:space="preserve">, </w:t>
+              <w:t xml:space="preserve"> dentro de la clase “.</w:t>
             </w:r>
             <w:proofErr w:type="spellStart"/>
             <w:r>
@@ -17666,7 +17671,7 @@
                 <w:color w:val="212121"/>
                 <w:lang w:val="es-ES" w:eastAsia="es-ES"/>
               </w:rPr>
-              <w:t>blockquote</w:t>
+              <w:t>quote</w:t>
             </w:r>
             <w:proofErr w:type="spellEnd"/>
             <w:r>
@@ -17674,23 +17679,15 @@
                 <w:color w:val="212121"/>
                 <w:lang w:val="es-ES" w:eastAsia="es-ES"/>
               </w:rPr>
-              <w:t xml:space="preserve"> dentro de la clase “.</w:t>
-            </w:r>
-            <w:proofErr w:type="spellStart"/>
-            <w:r>
-              <w:rPr>
-                <w:color w:val="212121"/>
-                <w:lang w:val="es-ES" w:eastAsia="es-ES"/>
-              </w:rPr>
-              <w:t>quote</w:t>
-            </w:r>
-            <w:proofErr w:type="spellEnd"/>
-            <w:r>
-              <w:rPr>
-                <w:color w:val="212121"/>
-                <w:lang w:val="es-ES" w:eastAsia="es-ES"/>
-              </w:rPr>
-              <w:t xml:space="preserve">” y </w:t>
+              <w:t xml:space="preserve">” </w:t>
+            </w:r>
+            <w:r>
+              <w:rPr>
+                <w:color w:val="212121"/>
+                <w:lang w:val="es-ES" w:eastAsia="es-ES"/>
+              </w:rPr>
+              <w:lastRenderedPageBreak/>
+              <w:t xml:space="preserve">y </w:t>
             </w:r>
             <w:proofErr w:type="spellStart"/>
             <w:r>
@@ -18393,23 +18390,7 @@
                 <w:color w:val="212121"/>
                 <w:lang w:val="es-ES" w:eastAsia="es-ES"/>
               </w:rPr>
-              <w:t xml:space="preserve">Los &lt;p&gt; descendientes del </w:t>
-            </w:r>
-            <w:proofErr w:type="spellStart"/>
-            <w:r>
-              <w:rPr>
-                <w:color w:val="212121"/>
-                <w:lang w:val="es-ES" w:eastAsia="es-ES"/>
-              </w:rPr>
-              <w:t>div</w:t>
-            </w:r>
-            <w:proofErr w:type="spellEnd"/>
-            <w:r>
-              <w:rPr>
-                <w:color w:val="212121"/>
-                <w:lang w:val="es-ES" w:eastAsia="es-ES"/>
-              </w:rPr>
-              <w:t xml:space="preserve"> de clase “</w:t>
+              <w:t>Los &lt;p&gt; descendientes del div de clase “</w:t>
             </w:r>
             <w:proofErr w:type="spellStart"/>
             <w:r>
@@ -18482,7 +18463,6 @@
               </w:rPr>
             </w:pPr>
             <w:proofErr w:type="spellStart"/>
-            <w:proofErr w:type="gramStart"/>
             <w:r>
               <w:rPr>
                 <w:rFonts w:ascii="Consolas" w:hAnsi="Consolas"/>
@@ -18511,7 +18491,6 @@
               <w:t>dietarios</w:t>
             </w:r>
             <w:proofErr w:type="spellEnd"/>
-            <w:proofErr w:type="gramEnd"/>
             <w:r>
               <w:rPr>
                 <w:rFonts w:ascii="Consolas" w:hAnsi="Consolas"/>
@@ -19635,6 +19614,7 @@
                 <w:sz w:val="21"/>
                 <w:szCs w:val="21"/>
               </w:rPr>
+              <w:lastRenderedPageBreak/>
               <w:t>}</w:t>
             </w:r>
           </w:p>
@@ -19657,6 +19637,7 @@
                 <w:color w:val="212121"/>
                 <w:lang w:val="es-ES" w:eastAsia="es-ES"/>
               </w:rPr>
+              <w:lastRenderedPageBreak/>
               <w:t xml:space="preserve">Aplicar estilo a la </w:t>
             </w:r>
             <w:proofErr w:type="spellStart"/>
@@ -19884,8 +19865,10 @@
                 <w:sz w:val="21"/>
                 <w:szCs w:val="21"/>
               </w:rPr>
-              <w:t>em</w:t>
-            </w:r>
+              <w:t>6px</w:t>
+            </w:r>
+            <w:bookmarkStart w:id="0" w:name="_GoBack"/>
+            <w:bookmarkEnd w:id="0"/>
             <w:r>
               <w:rPr>
                 <w:rFonts w:ascii="Consolas" w:hAnsi="Consolas"/>
@@ -20528,6 +20511,7 @@
           <w:iCs/>
           <w:noProof/>
           <w:color w:val="212121"/>
+          <w:lang w:val="es-VE" w:eastAsia="es-VE"/>
         </w:rPr>
         <w:drawing>
           <wp:inline distT="0" distB="0" distL="0" distR="0" wp14:anchorId="79217DB6" wp14:editId="14FDC280">
@@ -20646,7 +20630,9 @@
           <w:iCs/>
           <w:noProof/>
           <w:color w:val="212121"/>
-        </w:rPr>
+          <w:lang w:val="es-VE" w:eastAsia="es-VE"/>
+        </w:rPr>
+        <w:lastRenderedPageBreak/>
         <w:drawing>
           <wp:inline distT="0" distB="0" distL="0" distR="0" wp14:anchorId="586E1740" wp14:editId="71B50531">
             <wp:extent cx="5731510" cy="2186305"/>
@@ -20753,6 +20739,7 @@
           <w:iCs/>
           <w:noProof/>
           <w:color w:val="212121"/>
+          <w:lang w:val="es-VE" w:eastAsia="es-VE"/>
         </w:rPr>
         <w:drawing>
           <wp:inline distT="0" distB="0" distL="0" distR="0" wp14:anchorId="175D020B" wp14:editId="6B9FBFB5">
@@ -20854,6 +20841,7 @@
         <w:rPr>
           <w:noProof/>
           <w:color w:val="212121"/>
+          <w:lang w:val="es-VE" w:eastAsia="es-VE"/>
         </w:rPr>
         <w:drawing>
           <wp:inline distT="0" distB="0" distL="0" distR="0" wp14:anchorId="56A53045" wp14:editId="7FAAC166">
@@ -20949,7 +20937,7 @@
       <w:hyperlink r:id="rId9" w:history="1">
         <w:r>
           <w:rPr>
-            <w:rStyle w:val="Hipervnculo"/>
+            <w:rStyle w:val="Hyperlink"/>
           </w:rPr>
           <w:t>text-decoration-thickness - CSS: Cascading Style Sheets | MDN (mozilla.org)</w:t>
         </w:r>
@@ -20972,6 +20960,7 @@
         <w:rPr>
           <w:noProof/>
           <w:color w:val="212121"/>
+          <w:lang w:val="es-VE" w:eastAsia="es-VE"/>
         </w:rPr>
         <w:drawing>
           <wp:inline distT="0" distB="0" distL="0" distR="0" wp14:anchorId="7FA05F28" wp14:editId="0934C6DE">
@@ -21021,7 +21010,7 @@
 </file>
 
 <file path=word/numbering.xml><?xml version="1.0" encoding="utf-8"?>
-<w:numbering xmlns:wpc="http://schemas.microsoft.com/office/word/2010/wordprocessingCanvas" xmlns:cx="http://schemas.microsoft.com/office/drawing/2014/chartex" xmlns:cx1="http://schemas.microsoft.com/office/drawing/2015/9/8/chartex" xmlns:cx2="http://schemas.microsoft.com/office/drawing/2015/10/21/chartex" xmlns:cx3="http://schemas.microsoft.com/office/drawing/2016/5/9/chartex" xmlns:cx4="http://schemas.microsoft.com/office/drawing/2016/5/10/chartex" xmlns:cx5="http://schemas.microsoft.com/office/drawing/2016/5/11/chartex" xmlns:cx6="http://schemas.microsoft.com/office/drawing/2016/5/12/chartex" xmlns:cx7="http://schemas.microsoft.com/office/drawing/2016/5/13/chartex" xmlns:cx8="http://schemas.microsoft.com/office/drawing/2016/5/14/chartex" xmlns:mc="http://schemas.openxmlformats.org/markup-compatibility/2006" xmlns:aink="http://schemas.microsoft.com/office/drawing/2016/ink" xmlns:am3d="http://schemas.microsoft.com/office/drawing/2017/model3d" xmlns:o="urn:schemas-microsoft-com:office:office" xmlns:r="http://schemas.openxmlformats.org/officeDocument/2006/relationships" xmlns:m="http://schemas.openxmlformats.org/officeDocument/2006/math" xmlns:v="urn:schemas-microsoft-com:vml" xmlns:wp14="http://schemas.microsoft.com/office/word/2010/wordprocessingDrawing" xmlns:wp="http://schemas.openxmlformats.org/drawingml/2006/wordprocessingDrawing" xmlns:w10="urn:schemas-microsoft-com:office:word" xmlns:w="http://schemas.openxmlformats.org/wordprocessingml/2006/main" xmlns:w14="http://schemas.microsoft.com/office/word/2010/wordml" xmlns:w15="http://schemas.microsoft.com/office/word/2012/wordml" xmlns:w16cex="http://schemas.microsoft.com/office/word/2018/wordml/cex" xmlns:w16cid="http://schemas.microsoft.com/office/word/2016/wordml/cid" xmlns:w16="http://schemas.microsoft.com/office/word/2018/wordml" xmlns:w16se="http://schemas.microsoft.com/office/word/2015/wordml/symex" xmlns:wpg="http://schemas.microsoft.com/office/word/2010/wordprocessingGroup" xmlns:wpi="http://schemas.microsoft.com/office/word/2010/wordprocessingInk" xmlns:wne="http://schemas.microsoft.com/office/word/2006/wordml" xmlns:wps="http://schemas.microsoft.com/office/word/2010/wordprocessingShape" mc:Ignorable="w14 w15 w16se w16cid w16 w16cex wp14">
+<w:numbering xmlns:wpc="http://schemas.microsoft.com/office/word/2010/wordprocessingCanvas" xmlns:mc="http://schemas.openxmlformats.org/markup-compatibility/2006" xmlns:o="urn:schemas-microsoft-com:office:office" xmlns:r="http://schemas.openxmlformats.org/officeDocument/2006/relationships" xmlns:m="http://schemas.openxmlformats.org/officeDocument/2006/math" xmlns:v="urn:schemas-microsoft-com:vml" xmlns:wp14="http://schemas.microsoft.com/office/word/2010/wordprocessingDrawing" xmlns:wp="http://schemas.openxmlformats.org/drawingml/2006/wordprocessingDrawing" xmlns:w10="urn:schemas-microsoft-com:office:word" xmlns:w="http://schemas.openxmlformats.org/wordprocessingml/2006/main" xmlns:w14="http://schemas.microsoft.com/office/word/2010/wordml" xmlns:w15="http://schemas.microsoft.com/office/word/2012/wordml" xmlns:wpg="http://schemas.microsoft.com/office/word/2010/wordprocessingGroup" xmlns:wpi="http://schemas.microsoft.com/office/word/2010/wordprocessingInk" xmlns:wne="http://schemas.microsoft.com/office/word/2006/wordml" xmlns:wps="http://schemas.microsoft.com/office/word/2010/wordprocessingShape" mc:Ignorable="w14 w15 wp14">
   <w:abstractNum w:abstractNumId="0" w15:restartNumberingAfterBreak="0">
     <w:nsid w:val="1100625B"/>
     <w:multiLevelType w:val="multilevel"/>
@@ -22754,7 +22743,7 @@
 </file>
 
 <file path=word/styles.xml><?xml version="1.0" encoding="utf-8"?>
-<w:styles xmlns:mc="http://schemas.openxmlformats.org/markup-compatibility/2006" xmlns:r="http://schemas.openxmlformats.org/officeDocument/2006/relationships" xmlns:w="http://schemas.openxmlformats.org/wordprocessingml/2006/main" xmlns:w14="http://schemas.microsoft.com/office/word/2010/wordml" xmlns:w15="http://schemas.microsoft.com/office/word/2012/wordml" xmlns:w16cex="http://schemas.microsoft.com/office/word/2018/wordml/cex" xmlns:w16cid="http://schemas.microsoft.com/office/word/2016/wordml/cid" xmlns:w16="http://schemas.microsoft.com/office/word/2018/wordml" xmlns:w16se="http://schemas.microsoft.com/office/word/2015/wordml/symex" mc:Ignorable="w14 w15 w16se w16cid w16 w16cex">
+<w:styles xmlns:mc="http://schemas.openxmlformats.org/markup-compatibility/2006" xmlns:r="http://schemas.openxmlformats.org/officeDocument/2006/relationships" xmlns:w="http://schemas.openxmlformats.org/wordprocessingml/2006/main" xmlns:w14="http://schemas.microsoft.com/office/word/2010/wordml" xmlns:w15="http://schemas.microsoft.com/office/word/2012/wordml" mc:Ignorable="w14 w15">
   <w:docDefaults>
     <w:rPrDefault>
       <w:rPr>
@@ -22772,7 +22761,7 @@
       </w:pPr>
     </w:pPrDefault>
   </w:docDefaults>
-  <w:latentStyles w:defLockedState="0" w:defUIPriority="99" w:defSemiHidden="0" w:defUnhideWhenUsed="0" w:defQFormat="0" w:count="376">
+  <w:latentStyles w:defLockedState="0" w:defUIPriority="99" w:defSemiHidden="0" w:defUnhideWhenUsed="0" w:defQFormat="0" w:count="371">
     <w:lsdException w:name="Normal" w:uiPriority="0" w:qFormat="1"/>
     <w:lsdException w:name="heading 1" w:uiPriority="9" w:qFormat="1"/>
     <w:lsdException w:name="heading 2" w:semiHidden="1" w:uiPriority="9" w:unhideWhenUsed="1" w:qFormat="1"/>
@@ -22878,6 +22867,7 @@
     <w:lsdException w:name="HTML Sample" w:semiHidden="1" w:unhideWhenUsed="1"/>
     <w:lsdException w:name="HTML Typewriter" w:semiHidden="1" w:unhideWhenUsed="1"/>
     <w:lsdException w:name="HTML Variable" w:semiHidden="1" w:unhideWhenUsed="1"/>
+    <w:lsdException w:name="Normal Table" w:semiHidden="1" w:unhideWhenUsed="1"/>
     <w:lsdException w:name="annotation subject" w:semiHidden="1" w:unhideWhenUsed="1"/>
     <w:lsdException w:name="No List" w:semiHidden="1" w:unhideWhenUsed="1"/>
     <w:lsdException w:name="Outline List 1" w:semiHidden="1" w:unhideWhenUsed="1"/>
@@ -22920,8 +22910,11 @@
     <w:lsdException w:name="Table Contemporary" w:semiHidden="1" w:unhideWhenUsed="1"/>
     <w:lsdException w:name="Table Elegant" w:semiHidden="1" w:unhideWhenUsed="1"/>
     <w:lsdException w:name="Table Professional" w:semiHidden="1" w:unhideWhenUsed="1"/>
+    <w:lsdException w:name="Table Subtle 1" w:semiHidden="1" w:unhideWhenUsed="1"/>
     <w:lsdException w:name="Table Subtle 2" w:semiHidden="1" w:unhideWhenUsed="1"/>
     <w:lsdException w:name="Table Web 1" w:semiHidden="1" w:unhideWhenUsed="1"/>
+    <w:lsdException w:name="Table Web 2" w:semiHidden="1" w:unhideWhenUsed="1"/>
+    <w:lsdException w:name="Table Web 3" w:semiHidden="1" w:unhideWhenUsed="1"/>
     <w:lsdException w:name="Balloon Text" w:semiHidden="1" w:unhideWhenUsed="1"/>
     <w:lsdException w:name="Table Grid" w:uiPriority="39"/>
     <w:lsdException w:name="Table Theme" w:semiHidden="1" w:unhideWhenUsed="1"/>
@@ -23140,11 +23133,6 @@
     <w:lsdException w:name="List Table 5 Dark Accent 6" w:uiPriority="50"/>
     <w:lsdException w:name="List Table 6 Colorful Accent 6" w:uiPriority="51"/>
     <w:lsdException w:name="List Table 7 Colorful Accent 6" w:uiPriority="52"/>
-    <w:lsdException w:name="Mention" w:semiHidden="1" w:unhideWhenUsed="1"/>
-    <w:lsdException w:name="Smart Hyperlink" w:semiHidden="1" w:unhideWhenUsed="1"/>
-    <w:lsdException w:name="Hashtag" w:semiHidden="1" w:unhideWhenUsed="1"/>
-    <w:lsdException w:name="Unresolved Mention" w:semiHidden="1" w:unhideWhenUsed="1"/>
-    <w:lsdException w:name="Smart Link" w:semiHidden="1" w:unhideWhenUsed="1"/>
   </w:latentStyles>
   <w:style w:type="paragraph" w:default="1" w:styleId="Normal">
     <w:name w:val="Normal"/>
@@ -23162,10 +23150,10 @@
       <w:lang w:val="en-US"/>
     </w:rPr>
   </w:style>
-  <w:style w:type="paragraph" w:styleId="Ttulo1">
+  <w:style w:type="paragraph" w:styleId="Heading1">
     <w:name w:val="heading 1"/>
     <w:basedOn w:val="Normal"/>
-    <w:link w:val="Ttulo1Car"/>
+    <w:link w:val="Heading1Char"/>
     <w:uiPriority w:val="9"/>
     <w:qFormat/>
     <w:rsid w:val="00FF0E5A"/>
@@ -23179,10 +23167,10 @@
       <w:szCs w:val="31"/>
     </w:rPr>
   </w:style>
-  <w:style w:type="paragraph" w:styleId="Ttulo2">
+  <w:style w:type="paragraph" w:styleId="Heading2">
     <w:name w:val="heading 2"/>
     <w:basedOn w:val="Normal"/>
-    <w:link w:val="Ttulo2Car"/>
+    <w:link w:val="Heading2Char"/>
     <w:uiPriority w:val="9"/>
     <w:unhideWhenUsed/>
     <w:qFormat/>
@@ -23196,10 +23184,10 @@
       <w:szCs w:val="26"/>
     </w:rPr>
   </w:style>
-  <w:style w:type="paragraph" w:styleId="Ttulo3">
+  <w:style w:type="paragraph" w:styleId="Heading3">
     <w:name w:val="heading 3"/>
     <w:basedOn w:val="Normal"/>
-    <w:link w:val="Ttulo3Car"/>
+    <w:link w:val="Heading3Char"/>
     <w:uiPriority w:val="9"/>
     <w:unhideWhenUsed/>
     <w:qFormat/>
@@ -23209,10 +23197,10 @@
       <w:outlineLvl w:val="2"/>
     </w:pPr>
   </w:style>
-  <w:style w:type="paragraph" w:styleId="Ttulo4">
+  <w:style w:type="paragraph" w:styleId="Heading4">
     <w:name w:val="heading 4"/>
     <w:basedOn w:val="Normal"/>
-    <w:link w:val="Ttulo4Car"/>
+    <w:link w:val="Heading4Char"/>
     <w:uiPriority w:val="9"/>
     <w:unhideWhenUsed/>
     <w:qFormat/>
@@ -23227,13 +23215,13 @@
       <w:szCs w:val="23"/>
     </w:rPr>
   </w:style>
-  <w:style w:type="character" w:default="1" w:styleId="Fuentedeprrafopredeter">
+  <w:style w:type="character" w:default="1" w:styleId="DefaultParagraphFont">
     <w:name w:val="Default Paragraph Font"/>
     <w:uiPriority w:val="1"/>
     <w:semiHidden/>
     <w:unhideWhenUsed/>
   </w:style>
-  <w:style w:type="table" w:default="1" w:styleId="Tablanormal">
+  <w:style w:type="table" w:default="1" w:styleId="TableNormal">
     <w:name w:val="Normal Table"/>
     <w:uiPriority w:val="99"/>
     <w:semiHidden/>
@@ -23248,7 +23236,7 @@
       </w:tblCellMar>
     </w:tblPr>
   </w:style>
-  <w:style w:type="numbering" w:default="1" w:styleId="Sinlista">
+  <w:style w:type="numbering" w:default="1" w:styleId="NoList">
     <w:name w:val="No List"/>
     <w:uiPriority w:val="99"/>
     <w:semiHidden/>
@@ -23261,10 +23249,10 @@
     <w:qFormat/>
     <w:rsid w:val="00FF0E5A"/>
   </w:style>
-  <w:style w:type="character" w:customStyle="1" w:styleId="Ttulo1Car">
-    <w:name w:val="Título 1 Car"/>
-    <w:basedOn w:val="Fuentedeprrafopredeter"/>
-    <w:link w:val="Ttulo1"/>
+  <w:style w:type="character" w:customStyle="1" w:styleId="Heading1Char">
+    <w:name w:val="Heading 1 Char"/>
+    <w:basedOn w:val="DefaultParagraphFont"/>
+    <w:link w:val="Heading1"/>
     <w:uiPriority w:val="9"/>
     <w:rsid w:val="00FF0E5A"/>
     <w:rPr>
@@ -23274,10 +23262,10 @@
       <w:lang w:val="en-US" w:bidi="en-US"/>
     </w:rPr>
   </w:style>
-  <w:style w:type="character" w:customStyle="1" w:styleId="Ttulo2Car">
-    <w:name w:val="Título 2 Car"/>
-    <w:basedOn w:val="Fuentedeprrafopredeter"/>
-    <w:link w:val="Ttulo2"/>
+  <w:style w:type="character" w:customStyle="1" w:styleId="Heading2Char">
+    <w:name w:val="Heading 2 Char"/>
+    <w:basedOn w:val="DefaultParagraphFont"/>
+    <w:link w:val="Heading2"/>
     <w:uiPriority w:val="9"/>
     <w:rsid w:val="00FF0E5A"/>
     <w:rPr>
@@ -23287,10 +23275,10 @@
       <w:lang w:val="en-US" w:bidi="en-US"/>
     </w:rPr>
   </w:style>
-  <w:style w:type="character" w:customStyle="1" w:styleId="Ttulo3Car">
-    <w:name w:val="Título 3 Car"/>
-    <w:basedOn w:val="Fuentedeprrafopredeter"/>
-    <w:link w:val="Ttulo3"/>
+  <w:style w:type="character" w:customStyle="1" w:styleId="Heading3Char">
+    <w:name w:val="Heading 3 Char"/>
+    <w:basedOn w:val="DefaultParagraphFont"/>
+    <w:link w:val="Heading3"/>
     <w:uiPriority w:val="9"/>
     <w:rsid w:val="00FF0E5A"/>
     <w:rPr>
@@ -23300,10 +23288,10 @@
       <w:lang w:val="en-US" w:bidi="en-US"/>
     </w:rPr>
   </w:style>
-  <w:style w:type="character" w:customStyle="1" w:styleId="Ttulo4Car">
-    <w:name w:val="Título 4 Car"/>
-    <w:basedOn w:val="Fuentedeprrafopredeter"/>
-    <w:link w:val="Ttulo4"/>
+  <w:style w:type="character" w:customStyle="1" w:styleId="Heading4Char">
+    <w:name w:val="Heading 4 Char"/>
+    <w:basedOn w:val="DefaultParagraphFont"/>
+    <w:link w:val="Heading4"/>
     <w:uiPriority w:val="9"/>
     <w:rsid w:val="00FF0E5A"/>
     <w:rPr>
@@ -23313,10 +23301,10 @@
       <w:lang w:val="en-US" w:bidi="en-US"/>
     </w:rPr>
   </w:style>
-  <w:style w:type="paragraph" w:styleId="Textoindependiente">
+  <w:style w:type="paragraph" w:styleId="BodyText">
     <w:name w:val="Body Text"/>
     <w:basedOn w:val="Normal"/>
-    <w:link w:val="TextoindependienteCar"/>
+    <w:link w:val="BodyTextChar"/>
     <w:uiPriority w:val="1"/>
     <w:qFormat/>
     <w:rsid w:val="00FF0E5A"/>
@@ -23325,10 +23313,10 @@
       <w:szCs w:val="21"/>
     </w:rPr>
   </w:style>
-  <w:style w:type="character" w:customStyle="1" w:styleId="TextoindependienteCar">
-    <w:name w:val="Texto independiente Car"/>
-    <w:basedOn w:val="Fuentedeprrafopredeter"/>
-    <w:link w:val="Textoindependiente"/>
+  <w:style w:type="character" w:customStyle="1" w:styleId="BodyTextChar">
+    <w:name w:val="Body Text Char"/>
+    <w:basedOn w:val="DefaultParagraphFont"/>
+    <w:link w:val="BodyText"/>
     <w:uiPriority w:val="1"/>
     <w:rsid w:val="00FF0E5A"/>
     <w:rPr>
@@ -23338,7 +23326,7 @@
       <w:lang w:val="en-US" w:bidi="en-US"/>
     </w:rPr>
   </w:style>
-  <w:style w:type="paragraph" w:styleId="Prrafodelista">
+  <w:style w:type="paragraph" w:styleId="ListParagraph">
     <w:name w:val="List Paragraph"/>
     <w:basedOn w:val="Normal"/>
     <w:uiPriority w:val="1"/>
@@ -23362,9 +23350,9 @@
       <w:lang w:val="es-ES" w:eastAsia="es-ES"/>
     </w:rPr>
   </w:style>
-  <w:style w:type="character" w:styleId="Textoennegrita">
+  <w:style w:type="character" w:styleId="Strong">
     <w:name w:val="Strong"/>
-    <w:basedOn w:val="Fuentedeprrafopredeter"/>
+    <w:basedOn w:val="DefaultParagraphFont"/>
     <w:uiPriority w:val="22"/>
     <w:qFormat/>
     <w:rsid w:val="00582383"/>
@@ -23373,9 +23361,9 @@
       <w:bCs/>
     </w:rPr>
   </w:style>
-  <w:style w:type="table" w:styleId="Tablaconcuadrcula">
+  <w:style w:type="table" w:styleId="TableGrid">
     <w:name w:val="Table Grid"/>
-    <w:basedOn w:val="Tablanormal"/>
+    <w:basedOn w:val="TableNormal"/>
     <w:uiPriority w:val="39"/>
     <w:rsid w:val="00582383"/>
     <w:tblPr>
@@ -23389,9 +23377,9 @@
       </w:tblBorders>
     </w:tblPr>
   </w:style>
-  <w:style w:type="character" w:styleId="Hipervnculo">
+  <w:style w:type="character" w:styleId="Hyperlink">
     <w:name w:val="Hyperlink"/>
-    <w:basedOn w:val="Fuentedeprrafopredeter"/>
+    <w:basedOn w:val="DefaultParagraphFont"/>
     <w:uiPriority w:val="99"/>
     <w:semiHidden/>
     <w:unhideWhenUsed/>

</xml_diff>